<commit_message>
added design document to the end of the final-handing document
</commit_message>
<xml_diff>
--- a/n15/docs/Final-submission-document.docx
+++ b/n15/docs/Final-submission-document.docx
@@ -12,6 +12,7 @@
           <w:szCs w:val="36"/>
         </w:rPr>
       </w:pPr>
+      <w:bookmarkStart w:id="0" w:name="_GoBack"/>
     </w:p>
     <w:p>
       <w:pPr>
@@ -1597,25 +1598,25 @@
       <w:pPr>
         <w:pStyle w:val="Heading1"/>
       </w:pPr>
-      <w:bookmarkStart w:id="0" w:name="_Toc222423268"/>
-      <w:bookmarkStart w:id="1" w:name="_Toc222423425"/>
+      <w:bookmarkStart w:id="1" w:name="_Toc222423268"/>
+      <w:bookmarkStart w:id="2" w:name="_Toc222423425"/>
       <w:r>
         <w:t>Requirements and Project Plan Document</w:t>
       </w:r>
-      <w:bookmarkEnd w:id="0"/>
       <w:bookmarkEnd w:id="1"/>
+      <w:bookmarkEnd w:id="2"/>
     </w:p>
     <w:p>
       <w:pPr>
         <w:pStyle w:val="Heading2"/>
       </w:pPr>
-      <w:bookmarkStart w:id="2" w:name="_Toc222423269"/>
-      <w:bookmarkStart w:id="3" w:name="_Toc222423426"/>
+      <w:bookmarkStart w:id="3" w:name="_Toc222423269"/>
+      <w:bookmarkStart w:id="4" w:name="_Toc222423426"/>
       <w:r>
         <w:t>Purpose of this Document</w:t>
       </w:r>
-      <w:bookmarkEnd w:id="2"/>
       <w:bookmarkEnd w:id="3"/>
+      <w:bookmarkEnd w:id="4"/>
     </w:p>
     <w:p/>
     <w:p>
@@ -1647,13 +1648,13 @@
       <w:pPr>
         <w:pStyle w:val="Heading2"/>
       </w:pPr>
-      <w:bookmarkStart w:id="4" w:name="_Toc222423270"/>
-      <w:bookmarkStart w:id="5" w:name="_Toc222423427"/>
+      <w:bookmarkStart w:id="5" w:name="_Toc222423270"/>
+      <w:bookmarkStart w:id="6" w:name="_Toc222423427"/>
       <w:r>
         <w:t>Scope</w:t>
       </w:r>
-      <w:bookmarkEnd w:id="4"/>
       <w:bookmarkEnd w:id="5"/>
+      <w:bookmarkEnd w:id="6"/>
     </w:p>
     <w:p>
       <w:r>
@@ -1672,13 +1673,13 @@
       <w:pPr>
         <w:pStyle w:val="Heading2"/>
       </w:pPr>
-      <w:bookmarkStart w:id="6" w:name="_Toc222423271"/>
-      <w:bookmarkStart w:id="7" w:name="_Toc222423428"/>
+      <w:bookmarkStart w:id="7" w:name="_Toc222423271"/>
+      <w:bookmarkStart w:id="8" w:name="_Toc222423428"/>
       <w:r>
         <w:t>Objectives</w:t>
       </w:r>
-      <w:bookmarkEnd w:id="6"/>
       <w:bookmarkEnd w:id="7"/>
+      <w:bookmarkEnd w:id="8"/>
     </w:p>
     <w:p>
       <w:r>
@@ -1746,13 +1747,13 @@
       <w:pPr>
         <w:pStyle w:val="Heading2"/>
       </w:pPr>
-      <w:bookmarkStart w:id="8" w:name="_Toc222423272"/>
-      <w:bookmarkStart w:id="9" w:name="_Toc222423429"/>
+      <w:bookmarkStart w:id="9" w:name="_Toc222423272"/>
+      <w:bookmarkStart w:id="10" w:name="_Toc222423429"/>
       <w:r>
         <w:t>Overview</w:t>
       </w:r>
-      <w:bookmarkEnd w:id="8"/>
       <w:bookmarkEnd w:id="9"/>
+      <w:bookmarkEnd w:id="10"/>
     </w:p>
     <w:p>
       <w:r>
@@ -1762,6 +1763,7 @@
     <w:p/>
     <w:p>
       <w:r>
+        <w:lastRenderedPageBreak/>
         <w:t xml:space="preserve">For the Version Control System, we have gone with Git over SVN, as one of our developers know how to use it and is able to teach the rest of the group how to use. Our repository is hosted on </w:t>
       </w:r>
       <w:hyperlink r:id="rId9">
@@ -1788,13 +1790,14 @@
       <w:pPr>
         <w:pStyle w:val="Heading2"/>
       </w:pPr>
-      <w:bookmarkStart w:id="10" w:name="_Toc222423273"/>
-      <w:bookmarkStart w:id="11" w:name="_Toc222423430"/>
-      <w:r>
+      <w:bookmarkStart w:id="11" w:name="_Toc222423273"/>
+      <w:bookmarkStart w:id="12" w:name="_Toc222423430"/>
+      <w:r>
+        <w:lastRenderedPageBreak/>
         <w:t>Use Case Diagrams</w:t>
       </w:r>
-      <w:bookmarkEnd w:id="10"/>
       <w:bookmarkEnd w:id="11"/>
+      <w:bookmarkEnd w:id="12"/>
     </w:p>
     <w:p>
       <w:pPr>
@@ -1806,7 +1809,7 @@
           <w:lang w:val="en-US" w:eastAsia="en-US" w:bidi="ar-SA"/>
         </w:rPr>
         <w:drawing>
-          <wp:inline distT="0" distB="0" distL="0" distR="0" wp14:anchorId="678D1230" wp14:editId="29FFA5D6">
+          <wp:inline distT="0" distB="0" distL="0" distR="0" wp14:anchorId="68107F65" wp14:editId="5BF4260C">
             <wp:extent cx="6076950" cy="6257925"/>
             <wp:effectExtent l="0" t="0" r="0" b="0"/>
             <wp:docPr id="1" name="image06.png"/>
@@ -1920,6 +1923,7 @@
     <w:p/>
     <w:p>
       <w:r>
+        <w:lastRenderedPageBreak/>
         <w:t>The system needs to be able to:</w:t>
       </w:r>
     </w:p>
@@ -2035,8 +2039,8 @@
       <w:pPr>
         <w:pStyle w:val="Heading2"/>
       </w:pPr>
-      <w:bookmarkStart w:id="12" w:name="_Toc222423274"/>
-      <w:bookmarkStart w:id="13" w:name="_Toc222423431"/>
+      <w:bookmarkStart w:id="13" w:name="_Toc222423274"/>
+      <w:bookmarkStart w:id="14" w:name="_Toc222423431"/>
       <w:r>
         <w:t>User Interface Design</w:t>
       </w:r>
@@ -2046,7 +2050,7 @@
           <w:lang w:val="en-US" w:eastAsia="en-US" w:bidi="ar-SA"/>
         </w:rPr>
         <w:drawing>
-          <wp:inline distT="0" distB="0" distL="0" distR="0" wp14:anchorId="4F89D9E2" wp14:editId="76789674">
+          <wp:inline distT="0" distB="0" distL="0" distR="0" wp14:anchorId="40648AD4" wp14:editId="6C2EB324">
             <wp:extent cx="5943600" cy="4886325"/>
             <wp:effectExtent l="0" t="0" r="0" b="0"/>
             <wp:docPr id="3" name="image04.png"/>
@@ -2079,8 +2083,8 @@
           </wp:inline>
         </w:drawing>
       </w:r>
-      <w:bookmarkEnd w:id="12"/>
       <w:bookmarkEnd w:id="13"/>
+      <w:bookmarkEnd w:id="14"/>
     </w:p>
     <w:p>
       <w:pPr>
@@ -2105,8 +2109,9 @@
           <w:noProof/>
           <w:lang w:val="en-US" w:eastAsia="en-US" w:bidi="ar-SA"/>
         </w:rPr>
+        <w:lastRenderedPageBreak/>
         <w:drawing>
-          <wp:inline distT="0" distB="0" distL="0" distR="0" wp14:anchorId="0B30DACD" wp14:editId="6C46AB49">
+          <wp:inline distT="0" distB="0" distL="0" distR="0" wp14:anchorId="569B5AE5" wp14:editId="20FAF5E9">
             <wp:extent cx="4991100" cy="1943100"/>
             <wp:effectExtent l="0" t="0" r="0" b="0"/>
             <wp:docPr id="7" name="image01.png"/>
@@ -2166,7 +2171,7 @@
           <w:lang w:val="en-US" w:eastAsia="en-US" w:bidi="ar-SA"/>
         </w:rPr>
         <w:drawing>
-          <wp:inline distT="0" distB="0" distL="0" distR="0" wp14:anchorId="6E25EDED" wp14:editId="40259835">
+          <wp:inline distT="0" distB="0" distL="0" distR="0" wp14:anchorId="56B8A2A4" wp14:editId="044453DC">
             <wp:extent cx="5886450" cy="4295775"/>
             <wp:effectExtent l="0" t="0" r="0" b="0"/>
             <wp:docPr id="4" name="image05.png"/>
@@ -2210,7 +2215,11 @@
     </w:p>
     <w:p>
       <w:r>
-        <w:t>Here is the list of friends which the user may have - both confirmed and requests. With confirmed friends, there are more interactions available, such as fighting and sending breed requests. Unconfirmed friends are in italics at the bottom with only an option to confirm or delete.</w:t>
+        <w:t xml:space="preserve">Here is the list of friends which the user may have - both confirmed and requests. With confirmed friends, there are more interactions available, such as fighting and </w:t>
+      </w:r>
+      <w:r>
+        <w:lastRenderedPageBreak/>
+        <w:t>sending breed requests. Unconfirmed friends are in italics at the bottom with only an option to confirm or delete.</w:t>
       </w:r>
     </w:p>
     <w:p>
@@ -2223,7 +2232,7 @@
           <w:lang w:val="en-US" w:eastAsia="en-US" w:bidi="ar-SA"/>
         </w:rPr>
         <w:drawing>
-          <wp:inline distT="0" distB="0" distL="0" distR="0" wp14:anchorId="7D4CED83" wp14:editId="0B40A6A4">
+          <wp:inline distT="0" distB="0" distL="0" distR="0" wp14:anchorId="4C51D013" wp14:editId="79A848BC">
             <wp:extent cx="5838825" cy="3743325"/>
             <wp:effectExtent l="0" t="0" r="0" b="0"/>
             <wp:docPr id="6" name="image02.png"/>
@@ -2286,7 +2295,7 @@
           <w:lang w:val="en-US" w:eastAsia="en-US" w:bidi="ar-SA"/>
         </w:rPr>
         <w:drawing>
-          <wp:inline distT="0" distB="0" distL="0" distR="0" wp14:anchorId="4A45925B" wp14:editId="6A0C9069">
+          <wp:inline distT="0" distB="0" distL="0" distR="0" wp14:anchorId="47FB3A59" wp14:editId="0BFA5176">
             <wp:extent cx="4686300" cy="1504950"/>
             <wp:effectExtent l="0" t="0" r="0" b="0"/>
             <wp:docPr id="5" name="image00.png"/>
@@ -2340,8 +2349,9 @@
           <w:noProof/>
           <w:lang w:val="en-US" w:eastAsia="en-US" w:bidi="ar-SA"/>
         </w:rPr>
+        <w:lastRenderedPageBreak/>
         <w:drawing>
-          <wp:inline distT="0" distB="0" distL="0" distR="0" wp14:anchorId="7F0D06CC" wp14:editId="31CACD93">
+          <wp:inline distT="0" distB="0" distL="0" distR="0" wp14:anchorId="1D13C947" wp14:editId="1B1D5F1E">
             <wp:extent cx="6086475" cy="3857625"/>
             <wp:effectExtent l="0" t="0" r="0" b="0"/>
             <wp:docPr id="2" name="image03.png"/>
@@ -2409,13 +2419,14 @@
       <w:pPr>
         <w:pStyle w:val="Heading2"/>
       </w:pPr>
-      <w:bookmarkStart w:id="14" w:name="_Toc222423275"/>
-      <w:bookmarkStart w:id="15" w:name="_Toc222423432"/>
-      <w:r>
+      <w:bookmarkStart w:id="15" w:name="_Toc222423275"/>
+      <w:bookmarkStart w:id="16" w:name="_Toc222423432"/>
+      <w:r>
+        <w:lastRenderedPageBreak/>
         <w:t>Gantt Chart</w:t>
       </w:r>
-      <w:bookmarkEnd w:id="14"/>
       <w:bookmarkEnd w:id="15"/>
+      <w:bookmarkEnd w:id="16"/>
     </w:p>
     <w:p/>
     <w:p/>
@@ -4482,6 +4493,7 @@
               <w:rPr>
                 <w:sz w:val="20"/>
               </w:rPr>
+              <w:lastRenderedPageBreak/>
               <w:t>SE_N15_CODE_01</w:t>
             </w:r>
           </w:p>
@@ -6223,8 +6235,9 @@
           <w:noProof/>
           <w:lang w:val="en-US" w:eastAsia="en-US" w:bidi="ar-SA"/>
         </w:rPr>
+        <w:lastRenderedPageBreak/>
         <w:drawing>
-          <wp:inline distT="0" distB="0" distL="0" distR="0" wp14:anchorId="4C3D57D8" wp14:editId="685FD255">
+          <wp:inline distT="0" distB="0" distL="0" distR="0" wp14:anchorId="50D6CFD3" wp14:editId="5BEFA7E5">
             <wp:extent cx="5943600" cy="4307205"/>
             <wp:effectExtent l="0" t="0" r="0" b="0"/>
             <wp:docPr id="9" name="Picture 9"/>
@@ -6285,13 +6298,13 @@
       <w:pPr>
         <w:pStyle w:val="Heading2"/>
       </w:pPr>
-      <w:bookmarkStart w:id="16" w:name="_Toc222423276"/>
-      <w:bookmarkStart w:id="17" w:name="_Toc222423433"/>
+      <w:bookmarkStart w:id="17" w:name="_Toc222423276"/>
+      <w:bookmarkStart w:id="18" w:name="_Toc222423433"/>
       <w:r>
         <w:t>Risk Analysis</w:t>
       </w:r>
-      <w:bookmarkEnd w:id="16"/>
       <w:bookmarkEnd w:id="17"/>
+      <w:bookmarkEnd w:id="18"/>
     </w:p>
     <w:p>
       <w:r>
@@ -6392,13 +6405,14 @@
       <w:pPr>
         <w:pStyle w:val="Heading2"/>
       </w:pPr>
-      <w:bookmarkStart w:id="18" w:name="_Toc222423277"/>
-      <w:bookmarkStart w:id="19" w:name="_Toc222423434"/>
-      <w:r>
+      <w:bookmarkStart w:id="19" w:name="_Toc222423277"/>
+      <w:bookmarkStart w:id="20" w:name="_Toc222423434"/>
+      <w:r>
+        <w:lastRenderedPageBreak/>
         <w:t>Change log</w:t>
       </w:r>
-      <w:bookmarkEnd w:id="18"/>
       <w:bookmarkEnd w:id="19"/>
+      <w:bookmarkEnd w:id="20"/>
     </w:p>
     <w:p/>
     <w:tbl>
@@ -6859,16 +6873,17 @@
       <w:pPr>
         <w:pStyle w:val="Heading1"/>
       </w:pPr>
-      <w:bookmarkStart w:id="20" w:name="_Toc222423278"/>
-      <w:bookmarkStart w:id="21" w:name="_Toc222423435"/>
-      <w:r>
+      <w:bookmarkStart w:id="21" w:name="_Toc222423278"/>
+      <w:bookmarkStart w:id="22" w:name="_Toc222423435"/>
+      <w:r>
+        <w:lastRenderedPageBreak/>
         <w:t>Testing Docum</w:t>
       </w:r>
-      <w:bookmarkEnd w:id="20"/>
+      <w:bookmarkEnd w:id="21"/>
       <w:r>
         <w:t>ent</w:t>
       </w:r>
-      <w:bookmarkEnd w:id="21"/>
+      <w:bookmarkEnd w:id="22"/>
     </w:p>
     <w:p>
       <w:pPr>
@@ -6879,13 +6894,13 @@
           <w:szCs w:val="28"/>
         </w:rPr>
       </w:pPr>
-      <w:bookmarkStart w:id="22" w:name="_Toc222423279"/>
-      <w:bookmarkStart w:id="23" w:name="_Toc222423436"/>
+      <w:bookmarkStart w:id="23" w:name="_Toc222423279"/>
+      <w:bookmarkStart w:id="24" w:name="_Toc222423436"/>
       <w:r>
         <w:t>1. INTRODUCTION</w:t>
       </w:r>
-      <w:bookmarkEnd w:id="22"/>
       <w:bookmarkEnd w:id="23"/>
+      <w:bookmarkEnd w:id="24"/>
     </w:p>
     <w:p>
       <w:pPr>
@@ -6894,13 +6909,13 @@
           <w:szCs w:val="24"/>
         </w:rPr>
       </w:pPr>
-      <w:bookmarkStart w:id="24" w:name="_Toc222423280"/>
-      <w:bookmarkStart w:id="25" w:name="_Toc222423437"/>
+      <w:bookmarkStart w:id="25" w:name="_Toc222423280"/>
+      <w:bookmarkStart w:id="26" w:name="_Toc222423437"/>
       <w:r>
         <w:t>1.1 Purpose of this Document</w:t>
       </w:r>
-      <w:bookmarkEnd w:id="24"/>
       <w:bookmarkEnd w:id="25"/>
+      <w:bookmarkEnd w:id="26"/>
     </w:p>
     <w:p>
       <w:pPr>
@@ -6939,13 +6954,13 @@
           <w:szCs w:val="24"/>
         </w:rPr>
       </w:pPr>
-      <w:bookmarkStart w:id="26" w:name="_Toc222423281"/>
-      <w:bookmarkStart w:id="27" w:name="_Toc222423438"/>
+      <w:bookmarkStart w:id="27" w:name="_Toc222423281"/>
+      <w:bookmarkStart w:id="28" w:name="_Toc222423438"/>
       <w:r>
         <w:t>1.2 Scope</w:t>
       </w:r>
-      <w:bookmarkEnd w:id="26"/>
       <w:bookmarkEnd w:id="27"/>
+      <w:bookmarkEnd w:id="28"/>
     </w:p>
     <w:p>
       <w:pPr>
@@ -6965,13 +6980,13 @@
       <w:pPr>
         <w:pStyle w:val="Heading3"/>
       </w:pPr>
-      <w:bookmarkStart w:id="28" w:name="_Toc222423282"/>
-      <w:bookmarkStart w:id="29" w:name="_Toc222423439"/>
+      <w:bookmarkStart w:id="29" w:name="_Toc222423282"/>
+      <w:bookmarkStart w:id="30" w:name="_Toc222423439"/>
       <w:r>
         <w:t>1.3 Objectives</w:t>
       </w:r>
-      <w:bookmarkEnd w:id="28"/>
       <w:bookmarkEnd w:id="29"/>
+      <w:bookmarkEnd w:id="30"/>
     </w:p>
     <w:p>
       <w:pPr>
@@ -7061,13 +7076,14 @@
         <w:spacing w:before="240" w:after="120"/>
         <w:ind w:left="432" w:hanging="432"/>
       </w:pPr>
-      <w:bookmarkStart w:id="30" w:name="_Toc222423283"/>
-      <w:bookmarkStart w:id="31" w:name="_Toc222423440"/>
-      <w:r>
+      <w:bookmarkStart w:id="31" w:name="_Toc222423283"/>
+      <w:bookmarkStart w:id="32" w:name="_Toc222423440"/>
+      <w:r>
+        <w:lastRenderedPageBreak/>
         <w:t>2. TEST SPECIFICATION</w:t>
       </w:r>
-      <w:bookmarkEnd w:id="30"/>
       <w:bookmarkEnd w:id="31"/>
+      <w:bookmarkEnd w:id="32"/>
     </w:p>
     <w:tbl>
       <w:tblPr>
@@ -7819,7 +7835,11 @@
               <w:pStyle w:val="TableContents"/>
             </w:pPr>
             <w:r>
-              <w:t>A friend request will be sent to another user</w:t>
+              <w:t xml:space="preserve">A friend request will be sent to another </w:t>
+            </w:r>
+            <w:r>
+              <w:lastRenderedPageBreak/>
+              <w:t>user</w:t>
             </w:r>
           </w:p>
         </w:tc>
@@ -7837,7 +7857,12 @@
               <w:pStyle w:val="TableContents"/>
             </w:pPr>
             <w:r>
-              <w:t>The request should appear on the other user's account</w:t>
+              <w:lastRenderedPageBreak/>
+              <w:t xml:space="preserve">The request should appear on the other </w:t>
+            </w:r>
+            <w:r>
+              <w:lastRenderedPageBreak/>
+              <w:t>user's account</w:t>
             </w:r>
           </w:p>
         </w:tc>
@@ -7856,6 +7881,7 @@
               <w:pStyle w:val="TableContents"/>
             </w:pPr>
             <w:r>
+              <w:lastRenderedPageBreak/>
               <w:t>The request appears correctly</w:t>
             </w:r>
           </w:p>
@@ -8688,7 +8714,11 @@
               <w:pStyle w:val="TableContents"/>
             </w:pPr>
             <w:r>
-              <w:t xml:space="preserve">The user selects one of their own monsters and one of their opponents monsters to battle </w:t>
+              <w:t xml:space="preserve">The user selects one of their own monsters and one of their opponents monsters to </w:t>
+            </w:r>
+            <w:r>
+              <w:lastRenderedPageBreak/>
+              <w:t xml:space="preserve">battle </w:t>
             </w:r>
           </w:p>
         </w:tc>
@@ -8706,6 +8736,7 @@
               <w:pStyle w:val="TableContents"/>
             </w:pPr>
             <w:r>
+              <w:lastRenderedPageBreak/>
               <w:t>The two selected monsters are put together to battle</w:t>
             </w:r>
           </w:p>
@@ -9570,7 +9601,11 @@
               <w:pStyle w:val="TableContents"/>
             </w:pPr>
             <w:r>
-              <w:t>The fight should happen correctly (winner chosen  and prizes allocated correctly)</w:t>
+              <w:t xml:space="preserve">The fight should happen correctly (winner chosen  and prizes allocated </w:t>
+            </w:r>
+            <w:r>
+              <w:lastRenderedPageBreak/>
+              <w:t>correctly)</w:t>
             </w:r>
           </w:p>
         </w:tc>
@@ -9589,6 +9624,7 @@
               <w:pStyle w:val="TableContents"/>
             </w:pPr>
             <w:r>
+              <w:lastRenderedPageBreak/>
               <w:t>The winner and prize money are allocated correctly</w:t>
             </w:r>
           </w:p>
@@ -10416,7 +10452,11 @@
               <w:pStyle w:val="TableContents"/>
             </w:pPr>
             <w:r>
-              <w:t>Once logged in the user will select the log out option</w:t>
+              <w:t xml:space="preserve">Once logged in the user will select the log </w:t>
+            </w:r>
+            <w:r>
+              <w:lastRenderedPageBreak/>
+              <w:t>out option</w:t>
             </w:r>
           </w:p>
         </w:tc>
@@ -10434,7 +10474,12 @@
               <w:pStyle w:val="TableContents"/>
             </w:pPr>
             <w:r>
-              <w:t>The user should be logged out of the system</w:t>
+              <w:lastRenderedPageBreak/>
+              <w:t xml:space="preserve">The user should be logged out of </w:t>
+            </w:r>
+            <w:r>
+              <w:lastRenderedPageBreak/>
+              <w:t>the system</w:t>
             </w:r>
           </w:p>
         </w:tc>
@@ -10453,6 +10498,7 @@
               <w:pStyle w:val="TableContents"/>
             </w:pPr>
             <w:r>
+              <w:lastRenderedPageBreak/>
               <w:t>The user is logged out of the system</w:t>
             </w:r>
           </w:p>
@@ -11339,13 +11385,14 @@
           <w:szCs w:val="20"/>
         </w:rPr>
       </w:pPr>
-      <w:bookmarkStart w:id="32" w:name="_Toc222423284"/>
-      <w:bookmarkStart w:id="33" w:name="_Toc222423441"/>
-      <w:r>
+      <w:bookmarkStart w:id="33" w:name="_Toc222423284"/>
+      <w:bookmarkStart w:id="34" w:name="_Toc222423441"/>
+      <w:r>
+        <w:lastRenderedPageBreak/>
         <w:t>3. REFERENCES</w:t>
       </w:r>
-      <w:bookmarkEnd w:id="32"/>
       <w:bookmarkEnd w:id="33"/>
+      <w:bookmarkEnd w:id="34"/>
     </w:p>
     <w:p>
       <w:pPr>
@@ -11455,13 +11502,13 @@
       <w:pPr>
         <w:pStyle w:val="Heading2"/>
       </w:pPr>
-      <w:bookmarkStart w:id="34" w:name="_Toc222423285"/>
-      <w:bookmarkStart w:id="35" w:name="_Toc222423442"/>
+      <w:bookmarkStart w:id="35" w:name="_Toc222423285"/>
+      <w:bookmarkStart w:id="36" w:name="_Toc222423442"/>
       <w:r>
         <w:t>4. DOCUMENT CHANGE HISTORY</w:t>
       </w:r>
-      <w:bookmarkEnd w:id="34"/>
       <w:bookmarkEnd w:id="35"/>
+      <w:bookmarkEnd w:id="36"/>
     </w:p>
     <w:tbl>
       <w:tblPr>
@@ -11830,20 +11877,2109 @@
       </w:pPr>
     </w:p>
     <w:p>
-      <w:pPr/>
-    </w:p>
-    <w:p>
       <w:pPr>
         <w:pStyle w:val="Heading1"/>
       </w:pPr>
-      <w:bookmarkStart w:id="36" w:name="_GoBack"/>
-      <w:bookmarkEnd w:id="36"/>
+      <w:r>
+        <w:t>Design Document</w:t>
+      </w:r>
+    </w:p>
+    <w:p>
+      <w:pPr>
+        <w:pStyle w:val="Heading2"/>
+      </w:pPr>
+      <w:bookmarkStart w:id="37" w:name="_Toc342242126"/>
+      <w:bookmarkStart w:id="38" w:name="_Toc216495257"/>
+      <w:bookmarkStart w:id="39" w:name="_Toc222426061"/>
+      <w:r>
+        <w:t>Introduction</w:t>
+      </w:r>
+      <w:bookmarkEnd w:id="37"/>
+      <w:bookmarkEnd w:id="38"/>
+      <w:bookmarkEnd w:id="39"/>
+      <w:r>
+        <w:t xml:space="preserve"> </w:t>
+      </w:r>
+    </w:p>
+    <w:p>
+      <w:pPr>
+        <w:pStyle w:val="Heading3"/>
+      </w:pPr>
+      <w:bookmarkStart w:id="40" w:name="_Toc216495258"/>
+      <w:bookmarkStart w:id="41" w:name="_Toc222426062"/>
+      <w:r>
+        <w:t>Purpose of this Document</w:t>
+      </w:r>
+      <w:bookmarkEnd w:id="40"/>
+      <w:bookmarkEnd w:id="41"/>
+    </w:p>
+    <w:p>
+      <w:pPr>
+        <w:rPr>
+          <w:lang w:val="en-US" w:eastAsia="en-US" w:bidi="ar-SA"/>
+        </w:rPr>
+      </w:pPr>
+      <w:r>
+        <w:rPr>
+          <w:lang w:val="en-US" w:eastAsia="en-US" w:bidi="ar-SA"/>
+        </w:rPr>
+        <w:t>The purpose of this document was to provide an insight as to how we proceeded in creating the diagrams required for the group project we had been assigned to do. This document will present to you all the information, from descriptions to designs, which “Group 15” had created in regards to the design aspect of this project.</w:t>
+      </w:r>
+    </w:p>
+    <w:p>
+      <w:pPr>
+        <w:pStyle w:val="Heading3"/>
+      </w:pPr>
+      <w:bookmarkStart w:id="42" w:name="_Toc216495259"/>
+      <w:bookmarkStart w:id="43" w:name="_Toc222426063"/>
+      <w:r>
+        <w:t>Scope</w:t>
+      </w:r>
+      <w:bookmarkEnd w:id="42"/>
+      <w:bookmarkEnd w:id="43"/>
+    </w:p>
+    <w:p>
+      <w:pPr>
+        <w:rPr>
+          <w:lang w:val="en-US" w:eastAsia="en-US" w:bidi="ar-SA"/>
+        </w:rPr>
+      </w:pPr>
+      <w:r>
+        <w:rPr>
+          <w:lang w:val="en-US" w:eastAsia="en-US" w:bidi="ar-SA"/>
+        </w:rPr>
+        <w:t>This document shows all the diagrams, methods and descriptions regarding the design factor of this project. It reveals how the diagrams all inter-link to each other from the server side to the design. The descriptions of the classes used are clearly explained in this document, as well as the methods we had used, to give you an understanding of how we progressed in this assignment.</w:t>
+      </w:r>
+    </w:p>
+    <w:p>
+      <w:pPr>
+        <w:pStyle w:val="Heading3"/>
+      </w:pPr>
+      <w:bookmarkStart w:id="44" w:name="_Toc216495260"/>
+      <w:bookmarkStart w:id="45" w:name="_Toc222426064"/>
+      <w:r>
+        <w:t>Objectives</w:t>
+      </w:r>
+      <w:bookmarkEnd w:id="44"/>
+      <w:bookmarkEnd w:id="45"/>
+    </w:p>
+    <w:p>
+      <w:pPr>
+        <w:pStyle w:val="NormalWeb"/>
+        <w:rPr>
+          <w:rFonts w:ascii="Calibri" w:hAnsi="Calibri"/>
+          <w:sz w:val="22"/>
+          <w:szCs w:val="22"/>
+          <w:lang w:val="en-US" w:eastAsia="en-US" w:bidi="ar-SA"/>
+        </w:rPr>
+      </w:pPr>
+      <w:r>
+        <w:rPr>
+          <w:rFonts w:ascii="Calibri" w:hAnsi="Calibri"/>
+          <w:sz w:val="22"/>
+          <w:szCs w:val="22"/>
+          <w:lang w:val="en-US" w:eastAsia="en-US" w:bidi="ar-SA"/>
+        </w:rPr>
+        <w:t xml:space="preserve">The priority objective for the design team was to create the necessary resources for the application to the point that it worked efficiently, as well as having an impressive appearance. </w:t>
+      </w:r>
+      <w:r>
+        <w:rPr>
+          <w:rFonts w:ascii="Calibri" w:hAnsi="Calibri"/>
+          <w:sz w:val="22"/>
+          <w:szCs w:val="22"/>
+          <w:lang w:val="en-US" w:eastAsia="en-US" w:bidi="ar-SA"/>
+        </w:rPr>
+        <w:t>The</w:t>
+      </w:r>
+      <w:r>
+        <w:rPr>
+          <w:rFonts w:ascii="Calibri" w:hAnsi="Calibri"/>
+          <w:sz w:val="22"/>
+          <w:szCs w:val="22"/>
+          <w:lang w:val="en-US" w:eastAsia="en-US" w:bidi="ar-SA"/>
+        </w:rPr>
+        <w:t xml:space="preserve"> software structure, components, interfaces and the data revolving around the design factors would all have to be drawn up and created by the team ensuring it meets the requirements of the group as a whole.</w:t>
+      </w:r>
+    </w:p>
+    <w:p>
+      <w:pPr>
+        <w:pStyle w:val="Heading2"/>
+      </w:pPr>
+      <w:r>
+        <w:br w:type="page"/>
+      </w:r>
+      <w:bookmarkStart w:id="46" w:name="_Toc216495261"/>
+      <w:bookmarkStart w:id="47" w:name="_Toc222426065"/>
+      <w:r>
+        <w:lastRenderedPageBreak/>
+        <w:t>Decomposition Description</w:t>
+      </w:r>
+      <w:bookmarkEnd w:id="46"/>
+      <w:bookmarkEnd w:id="47"/>
+      <w:r>
+        <w:tab/>
+      </w:r>
+    </w:p>
+    <w:p>
+      <w:pPr>
+        <w:pStyle w:val="Heading3"/>
+      </w:pPr>
+      <w:bookmarkStart w:id="48" w:name="_Toc216495262"/>
+      <w:bookmarkStart w:id="49" w:name="_Toc222426066"/>
+      <w:r>
+        <w:t>Class Diagram</w:t>
+      </w:r>
+      <w:bookmarkEnd w:id="48"/>
+      <w:bookmarkEnd w:id="49"/>
     </w:p>
     <w:p/>
+    <w:p>
+      <w:pPr>
+        <w:jc w:val="center"/>
+      </w:pPr>
+      <w:r>
+        <w:rPr>
+          <w:noProof/>
+          <w:lang w:val="en-US" w:eastAsia="en-US" w:bidi="ar-SA"/>
+        </w:rPr>
+        <w:drawing>
+          <wp:inline distT="0" distB="0" distL="0" distR="0" wp14:anchorId="1408D8A8" wp14:editId="326C5E0E">
+            <wp:extent cx="5820390" cy="6104354"/>
+            <wp:effectExtent l="0" t="0" r="0" b="0"/>
+            <wp:docPr id="17" name="Picture 1" descr="Macintosh HD:Users:user:Downloads:Classdiagram.png"/>
+            <wp:cNvGraphicFramePr>
+              <a:graphicFrameLocks xmlns:a="http://schemas.openxmlformats.org/drawingml/2006/main" noChangeAspect="1"/>
+            </wp:cNvGraphicFramePr>
+            <a:graphic xmlns:a="http://schemas.openxmlformats.org/drawingml/2006/main">
+              <a:graphicData uri="http://schemas.openxmlformats.org/drawingml/2006/picture">
+                <pic:pic xmlns:pic="http://schemas.openxmlformats.org/drawingml/2006/picture">
+                  <pic:nvPicPr>
+                    <pic:cNvPr id="0" name="Picture 1" descr="Macintosh HD:Users:user:Downloads:Classdiagram.png"/>
+                    <pic:cNvPicPr>
+                      <a:picLocks noChangeAspect="1" noChangeArrowheads="1"/>
+                    </pic:cNvPicPr>
+                  </pic:nvPicPr>
+                  <pic:blipFill rotWithShape="1">
+                    <a:blip r:embed="rId18">
+                      <a:extLst>
+                        <a:ext uri="{28A0092B-C50C-407E-A947-70E740481C1C}">
+                          <a14:useLocalDpi xmlns:a14="http://schemas.microsoft.com/office/drawing/2010/main" val="0"/>
+                        </a:ext>
+                      </a:extLst>
+                    </a:blip>
+                    <a:srcRect l="10380" t="11538" r="14988" b="33088"/>
+                    <a:stretch/>
+                  </pic:blipFill>
+                  <pic:spPr bwMode="auto">
+                    <a:xfrm>
+                      <a:off x="0" y="0"/>
+                      <a:ext cx="5821060" cy="6105057"/>
+                    </a:xfrm>
+                    <a:prstGeom prst="rect">
+                      <a:avLst/>
+                    </a:prstGeom>
+                    <a:noFill/>
+                    <a:ln>
+                      <a:noFill/>
+                    </a:ln>
+                    <a:extLst>
+                      <a:ext uri="{53640926-AAD7-44d8-BBD7-CCE9431645EC}">
+                        <a14:shadowObscured xmlns:a14="http://schemas.microsoft.com/office/drawing/2010/main"/>
+                      </a:ext>
+                    </a:extLst>
+                  </pic:spPr>
+                </pic:pic>
+              </a:graphicData>
+            </a:graphic>
+          </wp:inline>
+        </w:drawing>
+      </w:r>
+    </w:p>
+    <w:p>
+      <w:pPr>
+        <w:jc w:val="center"/>
+        <w:rPr>
+          <w:noProof/>
+          <w:lang w:val="en-US" w:eastAsia="en-US" w:bidi="ar-SA"/>
+        </w:rPr>
+      </w:pPr>
+      <w:r>
+        <w:rPr>
+          <w:noProof/>
+          <w:lang w:val="en-US" w:eastAsia="en-US" w:bidi="ar-SA"/>
+        </w:rPr>
+        <w:lastRenderedPageBreak/>
+        <w:drawing>
+          <wp:inline distT="0" distB="0" distL="0" distR="0" wp14:anchorId="0260FB55" wp14:editId="5D96A0DA">
+            <wp:extent cx="5771358" cy="8168894"/>
+            <wp:effectExtent l="0" t="0" r="0" b="10160"/>
+            <wp:docPr id="18" name="Picture 2" descr="Macintosh HD:Users:user:Downloads:Classdiagram (1).png"/>
+            <wp:cNvGraphicFramePr>
+              <a:graphicFrameLocks xmlns:a="http://schemas.openxmlformats.org/drawingml/2006/main" noChangeAspect="1"/>
+            </wp:cNvGraphicFramePr>
+            <a:graphic xmlns:a="http://schemas.openxmlformats.org/drawingml/2006/main">
+              <a:graphicData uri="http://schemas.openxmlformats.org/drawingml/2006/picture">
+                <pic:pic xmlns:pic="http://schemas.openxmlformats.org/drawingml/2006/picture">
+                  <pic:nvPicPr>
+                    <pic:cNvPr id="0" name="Picture 2" descr="Macintosh HD:Users:user:Downloads:Classdiagram (1).png"/>
+                    <pic:cNvPicPr>
+                      <a:picLocks noChangeAspect="1" noChangeArrowheads="1"/>
+                    </pic:cNvPicPr>
+                  </pic:nvPicPr>
+                  <pic:blipFill rotWithShape="1">
+                    <a:blip r:embed="rId19">
+                      <a:extLst>
+                        <a:ext uri="{28A0092B-C50C-407E-A947-70E740481C1C}">
+                          <a14:useLocalDpi xmlns:a14="http://schemas.microsoft.com/office/drawing/2010/main" val="0"/>
+                        </a:ext>
+                      </a:extLst>
+                    </a:blip>
+                    <a:srcRect l="11533" t="3964" r="5594" b="13051"/>
+                    <a:stretch/>
+                  </pic:blipFill>
+                  <pic:spPr bwMode="auto">
+                    <a:xfrm>
+                      <a:off x="0" y="0"/>
+                      <a:ext cx="5773285" cy="8171622"/>
+                    </a:xfrm>
+                    <a:prstGeom prst="rect">
+                      <a:avLst/>
+                    </a:prstGeom>
+                    <a:noFill/>
+                    <a:ln>
+                      <a:noFill/>
+                    </a:ln>
+                    <a:extLst>
+                      <a:ext uri="{53640926-AAD7-44d8-BBD7-CCE9431645EC}">
+                        <a14:shadowObscured xmlns:a14="http://schemas.microsoft.com/office/drawing/2010/main"/>
+                      </a:ext>
+                    </a:extLst>
+                  </pic:spPr>
+                </pic:pic>
+              </a:graphicData>
+            </a:graphic>
+          </wp:inline>
+        </w:drawing>
+      </w:r>
+    </w:p>
+    <w:p>
+      <w:pPr>
+        <w:jc w:val="center"/>
+      </w:pPr>
+      <w:bookmarkStart w:id="50" w:name="_Toc216495263"/>
+      <w:r>
+        <w:rPr>
+          <w:noProof/>
+          <w:lang w:val="en-US" w:eastAsia="en-US" w:bidi="ar-SA"/>
+        </w:rPr>
+        <w:lastRenderedPageBreak/>
+        <w:drawing>
+          <wp:inline distT="0" distB="0" distL="0" distR="0" wp14:anchorId="76A5B525" wp14:editId="4E233724">
+            <wp:extent cx="6241733" cy="4998793"/>
+            <wp:effectExtent l="0" t="0" r="6985" b="5080"/>
+            <wp:docPr id="20" name="Picture 3" descr="Macintosh HD:Users:user:Downloads:Classdiagram (2).png"/>
+            <wp:cNvGraphicFramePr>
+              <a:graphicFrameLocks xmlns:a="http://schemas.openxmlformats.org/drawingml/2006/main" noChangeAspect="1"/>
+            </wp:cNvGraphicFramePr>
+            <a:graphic xmlns:a="http://schemas.openxmlformats.org/drawingml/2006/main">
+              <a:graphicData uri="http://schemas.openxmlformats.org/drawingml/2006/picture">
+                <pic:pic xmlns:pic="http://schemas.openxmlformats.org/drawingml/2006/picture">
+                  <pic:nvPicPr>
+                    <pic:cNvPr id="0" name="Picture 3" descr="Macintosh HD:Users:user:Downloads:Classdiagram (2).png"/>
+                    <pic:cNvPicPr>
+                      <a:picLocks noChangeAspect="1" noChangeArrowheads="1"/>
+                    </pic:cNvPicPr>
+                  </pic:nvPicPr>
+                  <pic:blipFill rotWithShape="1">
+                    <a:blip r:embed="rId20">
+                      <a:extLst>
+                        <a:ext uri="{28A0092B-C50C-407E-A947-70E740481C1C}">
+                          <a14:useLocalDpi xmlns:a14="http://schemas.microsoft.com/office/drawing/2010/main" val="0"/>
+                        </a:ext>
+                      </a:extLst>
+                    </a:blip>
+                    <a:srcRect l="12026" t="18182" r="11857" b="38692"/>
+                    <a:stretch/>
+                  </pic:blipFill>
+                  <pic:spPr bwMode="auto">
+                    <a:xfrm>
+                      <a:off x="0" y="0"/>
+                      <a:ext cx="6243459" cy="5000175"/>
+                    </a:xfrm>
+                    <a:prstGeom prst="rect">
+                      <a:avLst/>
+                    </a:prstGeom>
+                    <a:noFill/>
+                    <a:ln>
+                      <a:noFill/>
+                    </a:ln>
+                    <a:extLst>
+                      <a:ext uri="{53640926-AAD7-44d8-BBD7-CCE9431645EC}">
+                        <a14:shadowObscured xmlns:a14="http://schemas.microsoft.com/office/drawing/2010/main"/>
+                      </a:ext>
+                    </a:extLst>
+                  </pic:spPr>
+                </pic:pic>
+              </a:graphicData>
+            </a:graphic>
+          </wp:inline>
+        </w:drawing>
+      </w:r>
+    </w:p>
+    <w:p>
+      <w:pPr>
+        <w:spacing w:after="0"/>
+        <w:rPr>
+          <w:rFonts w:ascii="Cambria" w:hAnsi="Cambria" w:cs="Times New Roman"/>
+          <w:b/>
+          <w:bCs/>
+          <w:color w:val="4F81BD"/>
+          <w:sz w:val="26"/>
+          <w:szCs w:val="26"/>
+          <w:lang w:val="en-US" w:eastAsia="en-US" w:bidi="ar-SA"/>
+        </w:rPr>
+      </w:pPr>
+      <w:r>
+        <w:br w:type="page"/>
+      </w:r>
+      <w:r>
+        <w:rPr>
+          <w:noProof/>
+          <w:lang w:val="en-US" w:eastAsia="en-US" w:bidi="ar-SA"/>
+        </w:rPr>
+        <w:lastRenderedPageBreak/>
+        <w:drawing>
+          <wp:inline distT="0" distB="0" distL="0" distR="0" wp14:anchorId="38072CBB" wp14:editId="064BD4CF">
+            <wp:extent cx="6057900" cy="6400360"/>
+            <wp:effectExtent l="0" t="0" r="0" b="635"/>
+            <wp:docPr id="21" name="Picture 4" descr="Macintosh HD:Users:user:Downloads:Classdiagram (3).png"/>
+            <wp:cNvGraphicFramePr>
+              <a:graphicFrameLocks xmlns:a="http://schemas.openxmlformats.org/drawingml/2006/main" noChangeAspect="1"/>
+            </wp:cNvGraphicFramePr>
+            <a:graphic xmlns:a="http://schemas.openxmlformats.org/drawingml/2006/main">
+              <a:graphicData uri="http://schemas.openxmlformats.org/drawingml/2006/picture">
+                <pic:pic xmlns:pic="http://schemas.openxmlformats.org/drawingml/2006/picture">
+                  <pic:nvPicPr>
+                    <pic:cNvPr id="0" name="Picture 4" descr="Macintosh HD:Users:user:Downloads:Classdiagram (3).png"/>
+                    <pic:cNvPicPr>
+                      <a:picLocks noChangeAspect="1" noChangeArrowheads="1"/>
+                    </pic:cNvPicPr>
+                  </pic:nvPicPr>
+                  <pic:blipFill rotWithShape="1">
+                    <a:blip r:embed="rId21">
+                      <a:extLst>
+                        <a:ext uri="{28A0092B-C50C-407E-A947-70E740481C1C}">
+                          <a14:useLocalDpi xmlns:a14="http://schemas.microsoft.com/office/drawing/2010/main" val="0"/>
+                        </a:ext>
+                      </a:extLst>
+                    </a:blip>
+                    <a:srcRect l="11203" t="6178" r="4263" b="30636"/>
+                    <a:stretch/>
+                  </pic:blipFill>
+                  <pic:spPr bwMode="auto">
+                    <a:xfrm>
+                      <a:off x="0" y="0"/>
+                      <a:ext cx="6061236" cy="6403884"/>
+                    </a:xfrm>
+                    <a:prstGeom prst="rect">
+                      <a:avLst/>
+                    </a:prstGeom>
+                    <a:noFill/>
+                    <a:ln>
+                      <a:noFill/>
+                    </a:ln>
+                    <a:extLst>
+                      <a:ext uri="{53640926-AAD7-44d8-BBD7-CCE9431645EC}">
+                        <a14:shadowObscured xmlns:a14="http://schemas.microsoft.com/office/drawing/2010/main"/>
+                      </a:ext>
+                    </a:extLst>
+                  </pic:spPr>
+                </pic:pic>
+              </a:graphicData>
+            </a:graphic>
+          </wp:inline>
+        </w:drawing>
+      </w:r>
+    </w:p>
+    <w:p>
+      <w:pPr>
+        <w:pStyle w:val="Heading3"/>
+      </w:pPr>
+      <w:bookmarkStart w:id="51" w:name="_Toc222426067"/>
+      <w:r>
+        <w:t>Class Description</w:t>
+      </w:r>
+      <w:bookmarkEnd w:id="50"/>
+      <w:bookmarkEnd w:id="51"/>
+    </w:p>
+    <w:p>
+      <w:r>
+        <w:rPr>
+          <w:b/>
+        </w:rPr>
+        <w:t xml:space="preserve">Monster </w:t>
+      </w:r>
+      <w:r>
+        <w:t>– This class contains the attributes of the monster and methods to set monsters for breeding or for sale.</w:t>
+      </w:r>
+    </w:p>
+    <w:p>
+      <w:r>
+        <w:rPr>
+          <w:b/>
+        </w:rPr>
+        <w:t>User</w:t>
+      </w:r>
+      <w:r>
+        <w:t xml:space="preserve"> – This class contains the details of the user, including username and password required to log them in. It also contains variables for the amount of money they have and their list of friends. It contains methods to set the password, get money (when account is created, by winning fights, selling, buying and breeding monsters), adding friends and deleting friends, adding monsters (by buying or breeding) and deleting monsters (when they lose fights or die of old age).</w:t>
+      </w:r>
+    </w:p>
+    <w:p>
+      <w:r>
+        <w:rPr>
+          <w:b/>
+        </w:rPr>
+        <w:lastRenderedPageBreak/>
+        <w:t xml:space="preserve">UserDAO/User </w:t>
+      </w:r>
+      <w:r>
+        <w:t xml:space="preserve">– These classes manages the user accounts. It contains methods to create an account, remove an account, reset an account and authenticate the user and contains methods to obtain data from the server </w:t>
+      </w:r>
+    </w:p>
+    <w:p>
+      <w:pPr>
+        <w:spacing w:after="0"/>
+      </w:pPr>
+      <w:bookmarkStart w:id="52" w:name="_Toc216495264"/>
+      <w:r>
+        <w:rPr>
+          <w:b/>
+        </w:rPr>
+        <w:t>MonsterDAO/Monster</w:t>
+      </w:r>
+      <w:r>
+        <w:t xml:space="preserve"> – These classes manages all methods when fetching and manipulating data from the database. It has certain functions, which are vital to the monsters fighting statistics, such as </w:t>
+      </w:r>
+      <w:r>
+        <w:rPr>
+          <w:i/>
+        </w:rPr>
+        <w:t>age()</w:t>
+      </w:r>
+      <w:r>
+        <w:t>, but then also has certain methods for fighting and breeding monsters.</w:t>
+      </w:r>
+    </w:p>
+    <w:p>
+      <w:pPr>
+        <w:spacing w:after="0"/>
+      </w:pPr>
+    </w:p>
+    <w:p>
+      <w:pPr>
+        <w:spacing w:after="0"/>
+        <w:rPr>
+          <w:bCs/>
+        </w:rPr>
+      </w:pPr>
+      <w:r>
+        <w:rPr>
+          <w:b/>
+          <w:bCs/>
+        </w:rPr>
+        <w:t xml:space="preserve">RequestDAO/Request </w:t>
+      </w:r>
+      <w:r>
+        <w:rPr>
+          <w:bCs/>
+        </w:rPr>
+        <w:t>– These classes manage all data manipulation when it comes to finding, creating or deleting requests from the database, and assigning them to different Users/Monsters</w:t>
+      </w:r>
+    </w:p>
+    <w:p>
+      <w:pPr>
+        <w:spacing w:after="0"/>
+        <w:rPr>
+          <w:bCs/>
+        </w:rPr>
+      </w:pPr>
+    </w:p>
+    <w:p>
+      <w:pPr>
+        <w:spacing w:after="0"/>
+        <w:rPr>
+          <w:bCs/>
+        </w:rPr>
+      </w:pPr>
+      <w:r>
+        <w:rPr>
+          <w:b/>
+          <w:bCs/>
+        </w:rPr>
+        <w:t>RequestDispatcherServlet</w:t>
+      </w:r>
+      <w:r>
+        <w:rPr>
+          <w:bCs/>
+        </w:rPr>
+        <w:t xml:space="preserve"> – handles all input for setting up requests for monsters to fight/breed or be sold, while also serving as a point for users to add friends. It has been designed in such a manor that a simple layer on top to parse JSON is only needed for manipulating incoming/outgoing data.</w:t>
+      </w:r>
+    </w:p>
+    <w:p>
+      <w:pPr>
+        <w:spacing w:after="0"/>
+      </w:pPr>
+    </w:p>
+    <w:p>
+      <w:pPr>
+        <w:pStyle w:val="Heading3"/>
+      </w:pPr>
+      <w:bookmarkStart w:id="53" w:name="_Toc222426068"/>
+      <w:r>
+        <w:t>Mapping from requirements to Classes</w:t>
+      </w:r>
+      <w:bookmarkEnd w:id="52"/>
+      <w:bookmarkEnd w:id="53"/>
+    </w:p>
+    <w:p/>
+    <w:tbl>
+      <w:tblPr>
+        <w:tblW w:w="0" w:type="auto"/>
+        <w:tblBorders>
+          <w:top w:val="single" w:sz="4" w:space="0" w:color="auto"/>
+          <w:left w:val="single" w:sz="4" w:space="0" w:color="auto"/>
+          <w:bottom w:val="single" w:sz="4" w:space="0" w:color="auto"/>
+          <w:right w:val="single" w:sz="4" w:space="0" w:color="auto"/>
+          <w:insideH w:val="single" w:sz="4" w:space="0" w:color="auto"/>
+          <w:insideV w:val="single" w:sz="4" w:space="0" w:color="auto"/>
+        </w:tblBorders>
+        <w:tblLook w:val="00A0" w:firstRow="1" w:lastRow="0" w:firstColumn="1" w:lastColumn="0" w:noHBand="0" w:noVBand="0"/>
+      </w:tblPr>
+      <w:tblGrid>
+        <w:gridCol w:w="4224"/>
+        <w:gridCol w:w="4292"/>
+      </w:tblGrid>
+      <w:tr>
+        <w:tc>
+          <w:tcPr>
+            <w:tcW w:w="4621" w:type="dxa"/>
+          </w:tcPr>
+          <w:p>
+            <w:pPr>
+              <w:spacing w:after="0"/>
+              <w:rPr>
+                <w:b/>
+              </w:rPr>
+            </w:pPr>
+            <w:r>
+              <w:rPr>
+                <w:b/>
+              </w:rPr>
+              <w:t>Requirement</w:t>
+            </w:r>
+          </w:p>
+        </w:tc>
+        <w:tc>
+          <w:tcPr>
+            <w:tcW w:w="4621" w:type="dxa"/>
+          </w:tcPr>
+          <w:p>
+            <w:pPr>
+              <w:spacing w:after="0"/>
+              <w:rPr>
+                <w:b/>
+              </w:rPr>
+            </w:pPr>
+            <w:r>
+              <w:rPr>
+                <w:b/>
+              </w:rPr>
+              <w:t>Classes providing requirement</w:t>
+            </w:r>
+          </w:p>
+        </w:tc>
+      </w:tr>
+      <w:tr>
+        <w:tc>
+          <w:tcPr>
+            <w:tcW w:w="4621" w:type="dxa"/>
+          </w:tcPr>
+          <w:p>
+            <w:pPr>
+              <w:spacing w:after="0"/>
+            </w:pPr>
+            <w:r>
+              <w:t>FR1</w:t>
+            </w:r>
+          </w:p>
+        </w:tc>
+        <w:tc>
+          <w:tcPr>
+            <w:tcW w:w="4621" w:type="dxa"/>
+          </w:tcPr>
+          <w:p>
+            <w:pPr>
+              <w:spacing w:after="0"/>
+            </w:pPr>
+            <w:r>
+              <w:t>AccountManager</w:t>
+            </w:r>
+          </w:p>
+        </w:tc>
+      </w:tr>
+      <w:tr>
+        <w:tc>
+          <w:tcPr>
+            <w:tcW w:w="4621" w:type="dxa"/>
+          </w:tcPr>
+          <w:p>
+            <w:pPr>
+              <w:spacing w:after="0"/>
+            </w:pPr>
+            <w:r>
+              <w:t>FR2</w:t>
+            </w:r>
+          </w:p>
+        </w:tc>
+        <w:tc>
+          <w:tcPr>
+            <w:tcW w:w="4621" w:type="dxa"/>
+          </w:tcPr>
+          <w:p>
+            <w:pPr>
+              <w:spacing w:after="0"/>
+            </w:pPr>
+            <w:r>
+              <w:t>DataManager, Friend</w:t>
+            </w:r>
+          </w:p>
+        </w:tc>
+      </w:tr>
+      <w:tr>
+        <w:tc>
+          <w:tcPr>
+            <w:tcW w:w="4621" w:type="dxa"/>
+          </w:tcPr>
+          <w:p>
+            <w:pPr>
+              <w:spacing w:after="0"/>
+            </w:pPr>
+            <w:r>
+              <w:t>FR3</w:t>
+            </w:r>
+          </w:p>
+        </w:tc>
+        <w:tc>
+          <w:tcPr>
+            <w:tcW w:w="4621" w:type="dxa"/>
+          </w:tcPr>
+          <w:p>
+            <w:pPr>
+              <w:spacing w:after="0"/>
+            </w:pPr>
+            <w:r>
+              <w:t>User, DataManager</w:t>
+            </w:r>
+          </w:p>
+        </w:tc>
+      </w:tr>
+      <w:tr>
+        <w:tc>
+          <w:tcPr>
+            <w:tcW w:w="4621" w:type="dxa"/>
+          </w:tcPr>
+          <w:p>
+            <w:pPr>
+              <w:spacing w:after="0"/>
+            </w:pPr>
+            <w:r>
+              <w:t>FR4</w:t>
+            </w:r>
+          </w:p>
+        </w:tc>
+        <w:tc>
+          <w:tcPr>
+            <w:tcW w:w="4621" w:type="dxa"/>
+          </w:tcPr>
+          <w:p>
+            <w:pPr>
+              <w:spacing w:after="0"/>
+            </w:pPr>
+            <w:r>
+              <w:t>RequestDispatcher, FightRequest, FightResolver</w:t>
+            </w:r>
+          </w:p>
+        </w:tc>
+      </w:tr>
+      <w:tr>
+        <w:tc>
+          <w:tcPr>
+            <w:tcW w:w="4621" w:type="dxa"/>
+          </w:tcPr>
+          <w:p>
+            <w:pPr>
+              <w:spacing w:after="0"/>
+            </w:pPr>
+            <w:r>
+              <w:t>FR5</w:t>
+            </w:r>
+          </w:p>
+        </w:tc>
+        <w:tc>
+          <w:tcPr>
+            <w:tcW w:w="4621" w:type="dxa"/>
+          </w:tcPr>
+          <w:p>
+            <w:pPr>
+              <w:spacing w:after="0"/>
+            </w:pPr>
+            <w:r>
+              <w:t>RequestDispatcher, Request</w:t>
+            </w:r>
+          </w:p>
+        </w:tc>
+      </w:tr>
+      <w:tr>
+        <w:tc>
+          <w:tcPr>
+            <w:tcW w:w="4621" w:type="dxa"/>
+          </w:tcPr>
+          <w:p>
+            <w:pPr>
+              <w:spacing w:after="0"/>
+            </w:pPr>
+            <w:r>
+              <w:t>FR6</w:t>
+            </w:r>
+          </w:p>
+        </w:tc>
+        <w:tc>
+          <w:tcPr>
+            <w:tcW w:w="4621" w:type="dxa"/>
+          </w:tcPr>
+          <w:p>
+            <w:pPr>
+              <w:spacing w:after="0"/>
+            </w:pPr>
+            <w:r>
+              <w:t>AccountManager, User, Monster</w:t>
+            </w:r>
+          </w:p>
+        </w:tc>
+      </w:tr>
+      <w:tr>
+        <w:tc>
+          <w:tcPr>
+            <w:tcW w:w="4621" w:type="dxa"/>
+          </w:tcPr>
+          <w:p>
+            <w:pPr>
+              <w:spacing w:after="0"/>
+            </w:pPr>
+            <w:r>
+              <w:t>FR7</w:t>
+            </w:r>
+          </w:p>
+        </w:tc>
+        <w:tc>
+          <w:tcPr>
+            <w:tcW w:w="4621" w:type="dxa"/>
+          </w:tcPr>
+          <w:p>
+            <w:pPr>
+              <w:spacing w:after="0"/>
+            </w:pPr>
+            <w:r>
+              <w:t>AccountManager, User, index.jsp</w:t>
+            </w:r>
+          </w:p>
+        </w:tc>
+      </w:tr>
+      <w:tr>
+        <w:tc>
+          <w:tcPr>
+            <w:tcW w:w="4621" w:type="dxa"/>
+          </w:tcPr>
+          <w:p>
+            <w:pPr>
+              <w:spacing w:after="0"/>
+            </w:pPr>
+            <w:r>
+              <w:t>FR8</w:t>
+            </w:r>
+          </w:p>
+        </w:tc>
+        <w:tc>
+          <w:tcPr>
+            <w:tcW w:w="4621" w:type="dxa"/>
+          </w:tcPr>
+          <w:p>
+            <w:pPr>
+              <w:spacing w:after="0"/>
+            </w:pPr>
+            <w:r>
+              <w:t>JSP pages</w:t>
+            </w:r>
+          </w:p>
+        </w:tc>
+      </w:tr>
+      <w:tr>
+        <w:tc>
+          <w:tcPr>
+            <w:tcW w:w="4621" w:type="dxa"/>
+          </w:tcPr>
+          <w:p>
+            <w:pPr>
+              <w:spacing w:after="0"/>
+            </w:pPr>
+            <w:r>
+              <w:t>FR9</w:t>
+            </w:r>
+          </w:p>
+        </w:tc>
+        <w:tc>
+          <w:tcPr>
+            <w:tcW w:w="4621" w:type="dxa"/>
+          </w:tcPr>
+          <w:p>
+            <w:pPr>
+              <w:spacing w:after="0"/>
+            </w:pPr>
+            <w:r>
+              <w:t>RequestDispatcher, friends.jsp</w:t>
+            </w:r>
+          </w:p>
+        </w:tc>
+      </w:tr>
+      <w:tr>
+        <w:tc>
+          <w:tcPr>
+            <w:tcW w:w="4621" w:type="dxa"/>
+          </w:tcPr>
+          <w:p>
+            <w:pPr>
+              <w:spacing w:after="0"/>
+            </w:pPr>
+            <w:r>
+              <w:t>FR10</w:t>
+            </w:r>
+          </w:p>
+        </w:tc>
+        <w:tc>
+          <w:tcPr>
+            <w:tcW w:w="4621" w:type="dxa"/>
+          </w:tcPr>
+          <w:p>
+            <w:pPr>
+              <w:spacing w:after="0"/>
+            </w:pPr>
+            <w:r>
+              <w:t>FightResolver, FightRequest, fight.jsp</w:t>
+            </w:r>
+          </w:p>
+        </w:tc>
+      </w:tr>
+      <w:tr>
+        <w:tc>
+          <w:tcPr>
+            <w:tcW w:w="4621" w:type="dxa"/>
+          </w:tcPr>
+          <w:p>
+            <w:pPr>
+              <w:spacing w:after="0"/>
+            </w:pPr>
+            <w:r>
+              <w:t>FR11</w:t>
+            </w:r>
+          </w:p>
+        </w:tc>
+        <w:tc>
+          <w:tcPr>
+            <w:tcW w:w="4621" w:type="dxa"/>
+          </w:tcPr>
+          <w:p>
+            <w:pPr>
+              <w:spacing w:after="0"/>
+            </w:pPr>
+            <w:r>
+              <w:t>DataManager</w:t>
+            </w:r>
+          </w:p>
+        </w:tc>
+      </w:tr>
+      <w:tr>
+        <w:tc>
+          <w:tcPr>
+            <w:tcW w:w="4621" w:type="dxa"/>
+          </w:tcPr>
+          <w:p>
+            <w:pPr>
+              <w:spacing w:after="0"/>
+            </w:pPr>
+            <w:r>
+              <w:t>EIR1, PR1, PR2</w:t>
+            </w:r>
+          </w:p>
+        </w:tc>
+        <w:tc>
+          <w:tcPr>
+            <w:tcW w:w="4621" w:type="dxa"/>
+          </w:tcPr>
+          <w:p>
+            <w:pPr>
+              <w:spacing w:after="0"/>
+            </w:pPr>
+            <w:r>
+              <w:t>JSP Pages</w:t>
+            </w:r>
+          </w:p>
+        </w:tc>
+      </w:tr>
+    </w:tbl>
+    <w:p>
+      <w:pPr>
+        <w:pStyle w:val="Heading2"/>
+      </w:pPr>
+      <w:bookmarkStart w:id="54" w:name="_Toc216495265"/>
+      <w:bookmarkStart w:id="55" w:name="_Toc222426069"/>
+      <w:r>
+        <w:br w:type="page"/>
+      </w:r>
+    </w:p>
+    <w:p>
+      <w:pPr>
+        <w:pStyle w:val="Heading2"/>
+      </w:pPr>
+      <w:r>
+        <w:t>Dependency Description</w:t>
+      </w:r>
+      <w:bookmarkEnd w:id="54"/>
+      <w:bookmarkEnd w:id="55"/>
+    </w:p>
+    <w:p>
+      <w:pPr>
+        <w:pStyle w:val="Heading3"/>
+      </w:pPr>
+      <w:bookmarkStart w:id="56" w:name="_Toc216495266"/>
+      <w:bookmarkStart w:id="57" w:name="_Toc222426070"/>
+      <w:r>
+        <w:rPr>
+          <w:noProof/>
+        </w:rPr>
+        <w:lastRenderedPageBreak/>
+        <w:drawing>
+          <wp:anchor distT="0" distB="0" distL="114300" distR="114300" simplePos="0" relativeHeight="251659264" behindDoc="0" locked="0" layoutInCell="1" allowOverlap="1" wp14:anchorId="262FB8A1" wp14:editId="0FCAD182">
+            <wp:simplePos x="0" y="0"/>
+            <wp:positionH relativeFrom="column">
+              <wp:posOffset>-342900</wp:posOffset>
+            </wp:positionH>
+            <wp:positionV relativeFrom="paragraph">
+              <wp:posOffset>477520</wp:posOffset>
+            </wp:positionV>
+            <wp:extent cx="6400800" cy="3169920"/>
+            <wp:effectExtent l="0" t="0" r="0" b="5080"/>
+            <wp:wrapSquare wrapText="bothSides"/>
+            <wp:docPr id="15" name="Picture 15"/>
+            <wp:cNvGraphicFramePr>
+              <a:graphicFrameLocks xmlns:a="http://schemas.openxmlformats.org/drawingml/2006/main" noChangeAspect="1"/>
+            </wp:cNvGraphicFramePr>
+            <a:graphic xmlns:a="http://schemas.openxmlformats.org/drawingml/2006/main">
+              <a:graphicData uri="http://schemas.openxmlformats.org/drawingml/2006/picture">
+                <pic:pic xmlns:pic="http://schemas.openxmlformats.org/drawingml/2006/picture">
+                  <pic:nvPicPr>
+                    <pic:cNvPr id="0" name="Picture 15"/>
+                    <pic:cNvPicPr>
+                      <a:picLocks noChangeAspect="1" noChangeArrowheads="1"/>
+                    </pic:cNvPicPr>
+                  </pic:nvPicPr>
+                  <pic:blipFill>
+                    <a:blip r:embed="rId22">
+                      <a:extLst>
+                        <a:ext uri="{28A0092B-C50C-407E-A947-70E740481C1C}">
+                          <a14:useLocalDpi xmlns:a14="http://schemas.microsoft.com/office/drawing/2010/main" val="0"/>
+                        </a:ext>
+                      </a:extLst>
+                    </a:blip>
+                    <a:srcRect/>
+                    <a:stretch>
+                      <a:fillRect/>
+                    </a:stretch>
+                  </pic:blipFill>
+                  <pic:spPr bwMode="auto">
+                    <a:xfrm>
+                      <a:off x="0" y="0"/>
+                      <a:ext cx="6400800" cy="3169920"/>
+                    </a:xfrm>
+                    <a:prstGeom prst="rect">
+                      <a:avLst/>
+                    </a:prstGeom>
+                    <a:noFill/>
+                    <a:ln>
+                      <a:noFill/>
+                    </a:ln>
+                  </pic:spPr>
+                </pic:pic>
+              </a:graphicData>
+            </a:graphic>
+            <wp14:sizeRelH relativeFrom="page">
+              <wp14:pctWidth>0</wp14:pctWidth>
+            </wp14:sizeRelH>
+            <wp14:sizeRelV relativeFrom="page">
+              <wp14:pctHeight>0</wp14:pctHeight>
+            </wp14:sizeRelV>
+          </wp:anchor>
+        </w:drawing>
+      </w:r>
+      <w:r>
+        <w:t>Component Diagrams</w:t>
+      </w:r>
+      <w:bookmarkEnd w:id="56"/>
+      <w:bookmarkEnd w:id="57"/>
+    </w:p>
+    <w:p>
+      <w:pPr>
+        <w:spacing w:after="0"/>
+        <w:rPr>
+          <w:rFonts w:ascii="Cambria" w:hAnsi="Cambria" w:cs="Times New Roman"/>
+          <w:b/>
+          <w:bCs/>
+          <w:color w:val="4F81BD"/>
+          <w:sz w:val="26"/>
+          <w:szCs w:val="26"/>
+          <w:lang w:val="en-US" w:eastAsia="en-US" w:bidi="ar-SA"/>
+        </w:rPr>
+      </w:pPr>
+      <w:bookmarkStart w:id="58" w:name="_Toc216495267"/>
+      <w:r>
+        <w:rPr>
+          <w:color w:val="4F81BD"/>
+          <w:sz w:val="26"/>
+          <w:szCs w:val="26"/>
+        </w:rPr>
+        <w:br w:type="page"/>
+      </w:r>
+    </w:p>
+    <w:p>
+      <w:pPr>
+        <w:pStyle w:val="Heading2"/>
+      </w:pPr>
+      <w:bookmarkStart w:id="59" w:name="_Toc222426071"/>
+      <w:r>
+        <w:lastRenderedPageBreak/>
+        <w:t>Detailed Design</w:t>
+      </w:r>
+      <w:bookmarkEnd w:id="58"/>
+      <w:bookmarkEnd w:id="59"/>
+    </w:p>
+    <w:p>
+      <w:pPr>
+        <w:pStyle w:val="Heading3"/>
+      </w:pPr>
+      <w:bookmarkStart w:id="60" w:name="_Toc216495268"/>
+      <w:bookmarkStart w:id="61" w:name="_Toc222426072"/>
+      <w:r>
+        <w:t>Sequence Diagrams</w:t>
+      </w:r>
+      <w:bookmarkEnd w:id="60"/>
+      <w:bookmarkEnd w:id="61"/>
+    </w:p>
+    <w:p>
+      <w:pPr>
+        <w:jc w:val="center"/>
+      </w:pPr>
+      <w:r>
+        <w:rPr>
+          <w:noProof/>
+          <w:lang w:val="en-US" w:eastAsia="en-US" w:bidi="ar-SA"/>
+        </w:rPr>
+        <w:drawing>
+          <wp:inline distT="0" distB="0" distL="0" distR="0" wp14:anchorId="72D4139B" wp14:editId="4D012807">
+            <wp:extent cx="4667446" cy="7968804"/>
+            <wp:effectExtent l="0" t="0" r="6350" b="6985"/>
+            <wp:docPr id="22" name="Picture 5" descr="Macintosh HD:Users:user:Downloads:BasicSequenceDiagram.png"/>
+            <wp:cNvGraphicFramePr>
+              <a:graphicFrameLocks xmlns:a="http://schemas.openxmlformats.org/drawingml/2006/main" noChangeAspect="1"/>
+            </wp:cNvGraphicFramePr>
+            <a:graphic xmlns:a="http://schemas.openxmlformats.org/drawingml/2006/main">
+              <a:graphicData uri="http://schemas.openxmlformats.org/drawingml/2006/picture">
+                <pic:pic xmlns:pic="http://schemas.openxmlformats.org/drawingml/2006/picture">
+                  <pic:nvPicPr>
+                    <pic:cNvPr id="0" name="Picture 5" descr="Macintosh HD:Users:user:Downloads:BasicSequenceDiagram.png"/>
+                    <pic:cNvPicPr>
+                      <a:picLocks noChangeAspect="1" noChangeArrowheads="1"/>
+                    </pic:cNvPicPr>
+                  </pic:nvPicPr>
+                  <pic:blipFill rotWithShape="1">
+                    <a:blip r:embed="rId23">
+                      <a:extLst>
+                        <a:ext uri="{28A0092B-C50C-407E-A947-70E740481C1C}">
+                          <a14:useLocalDpi xmlns:a14="http://schemas.microsoft.com/office/drawing/2010/main" val="0"/>
+                        </a:ext>
+                      </a:extLst>
+                    </a:blip>
+                    <a:srcRect l="15323" t="4707" r="17131" b="6230"/>
+                    <a:stretch/>
+                  </pic:blipFill>
+                  <pic:spPr bwMode="auto">
+                    <a:xfrm>
+                      <a:off x="0" y="0"/>
+                      <a:ext cx="4667446" cy="7968804"/>
+                    </a:xfrm>
+                    <a:prstGeom prst="rect">
+                      <a:avLst/>
+                    </a:prstGeom>
+                    <a:noFill/>
+                    <a:ln>
+                      <a:noFill/>
+                    </a:ln>
+                    <a:extLst>
+                      <a:ext uri="{53640926-AAD7-44d8-BBD7-CCE9431645EC}">
+                        <a14:shadowObscured xmlns:a14="http://schemas.microsoft.com/office/drawing/2010/main"/>
+                      </a:ext>
+                    </a:extLst>
+                  </pic:spPr>
+                </pic:pic>
+              </a:graphicData>
+            </a:graphic>
+          </wp:inline>
+        </w:drawing>
+      </w:r>
+    </w:p>
+    <w:p/>
+    <w:p>
+      <w:r>
+        <w:rPr>
+          <w:noProof/>
+          <w:lang w:val="en-US" w:eastAsia="en-US" w:bidi="ar-SA"/>
+        </w:rPr>
+        <w:drawing>
+          <wp:inline distT="0" distB="0" distL="0" distR="0" wp14:anchorId="40698529" wp14:editId="2B264FF6">
+            <wp:extent cx="5963976" cy="4251489"/>
+            <wp:effectExtent l="0" t="0" r="5080" b="0"/>
+            <wp:docPr id="13" name="Picture 6" descr="Macintosh HD:Users:user:Downloads:BasicSequenceDiagram (1).png"/>
+            <wp:cNvGraphicFramePr>
+              <a:graphicFrameLocks xmlns:a="http://schemas.openxmlformats.org/drawingml/2006/main" noChangeAspect="1"/>
+            </wp:cNvGraphicFramePr>
+            <a:graphic xmlns:a="http://schemas.openxmlformats.org/drawingml/2006/main">
+              <a:graphicData uri="http://schemas.openxmlformats.org/drawingml/2006/picture">
+                <pic:pic xmlns:pic="http://schemas.openxmlformats.org/drawingml/2006/picture">
+                  <pic:nvPicPr>
+                    <pic:cNvPr id="0" name="Picture 6" descr="Macintosh HD:Users:user:Downloads:BasicSequenceDiagram (1).png"/>
+                    <pic:cNvPicPr>
+                      <a:picLocks noChangeAspect="1" noChangeArrowheads="1"/>
+                    </pic:cNvPicPr>
+                  </pic:nvPicPr>
+                  <pic:blipFill rotWithShape="1">
+                    <a:blip r:embed="rId24">
+                      <a:extLst>
+                        <a:ext uri="{28A0092B-C50C-407E-A947-70E740481C1C}">
+                          <a14:useLocalDpi xmlns:a14="http://schemas.microsoft.com/office/drawing/2010/main" val="0"/>
+                        </a:ext>
+                      </a:extLst>
+                    </a:blip>
+                    <a:srcRect l="9558" t="6362" r="15796" b="52543"/>
+                    <a:stretch/>
+                  </pic:blipFill>
+                  <pic:spPr bwMode="auto">
+                    <a:xfrm>
+                      <a:off x="0" y="0"/>
+                      <a:ext cx="5967175" cy="4253769"/>
+                    </a:xfrm>
+                    <a:prstGeom prst="rect">
+                      <a:avLst/>
+                    </a:prstGeom>
+                    <a:noFill/>
+                    <a:ln>
+                      <a:noFill/>
+                    </a:ln>
+                    <a:extLst>
+                      <a:ext uri="{53640926-AAD7-44d8-BBD7-CCE9431645EC}">
+                        <a14:shadowObscured xmlns:a14="http://schemas.microsoft.com/office/drawing/2010/main"/>
+                      </a:ext>
+                    </a:extLst>
+                  </pic:spPr>
+                </pic:pic>
+              </a:graphicData>
+            </a:graphic>
+          </wp:inline>
+        </w:drawing>
+      </w:r>
+    </w:p>
+    <w:p>
+      <w:r>
+        <w:rPr>
+          <w:noProof/>
+          <w:lang w:val="en-US" w:eastAsia="en-US" w:bidi="ar-SA"/>
+        </w:rPr>
+        <w:drawing>
+          <wp:inline distT="0" distB="0" distL="0" distR="0" wp14:anchorId="77D65094" wp14:editId="73DE3127">
+            <wp:extent cx="5890895" cy="4009390"/>
+            <wp:effectExtent l="0" t="0" r="1905" b="3810"/>
+            <wp:docPr id="23" name="Picture 6"/>
+            <wp:cNvGraphicFramePr>
+              <a:graphicFrameLocks xmlns:a="http://schemas.openxmlformats.org/drawingml/2006/main" noChangeAspect="1"/>
+            </wp:cNvGraphicFramePr>
+            <a:graphic xmlns:a="http://schemas.openxmlformats.org/drawingml/2006/main">
+              <a:graphicData uri="http://schemas.openxmlformats.org/drawingml/2006/picture">
+                <pic:pic xmlns:pic="http://schemas.openxmlformats.org/drawingml/2006/picture">
+                  <pic:nvPicPr>
+                    <pic:cNvPr id="0" name="Picture 6"/>
+                    <pic:cNvPicPr>
+                      <a:picLocks noChangeAspect="1" noChangeArrowheads="1"/>
+                    </pic:cNvPicPr>
+                  </pic:nvPicPr>
+                  <pic:blipFill>
+                    <a:blip r:embed="rId25">
+                      <a:extLst>
+                        <a:ext uri="{28A0092B-C50C-407E-A947-70E740481C1C}">
+                          <a14:useLocalDpi xmlns:a14="http://schemas.microsoft.com/office/drawing/2010/main" val="0"/>
+                        </a:ext>
+                      </a:extLst>
+                    </a:blip>
+                    <a:srcRect/>
+                    <a:stretch>
+                      <a:fillRect/>
+                    </a:stretch>
+                  </pic:blipFill>
+                  <pic:spPr bwMode="auto">
+                    <a:xfrm>
+                      <a:off x="0" y="0"/>
+                      <a:ext cx="5890895" cy="4009390"/>
+                    </a:xfrm>
+                    <a:prstGeom prst="rect">
+                      <a:avLst/>
+                    </a:prstGeom>
+                    <a:noFill/>
+                    <a:ln>
+                      <a:noFill/>
+                    </a:ln>
+                  </pic:spPr>
+                </pic:pic>
+              </a:graphicData>
+            </a:graphic>
+          </wp:inline>
+        </w:drawing>
+      </w:r>
+    </w:p>
+    <w:p>
+      <w:r>
+        <w:rPr>
+          <w:noProof/>
+          <w:lang w:val="en-US" w:eastAsia="en-US" w:bidi="ar-SA"/>
+        </w:rPr>
+        <w:lastRenderedPageBreak/>
+        <w:drawing>
+          <wp:inline distT="0" distB="0" distL="0" distR="0" wp14:anchorId="2E109AE2" wp14:editId="4E12915D">
+            <wp:extent cx="5820410" cy="3684270"/>
+            <wp:effectExtent l="0" t="0" r="0" b="0"/>
+            <wp:docPr id="8" name="Picture 7"/>
+            <wp:cNvGraphicFramePr>
+              <a:graphicFrameLocks xmlns:a="http://schemas.openxmlformats.org/drawingml/2006/main" noChangeAspect="1"/>
+            </wp:cNvGraphicFramePr>
+            <a:graphic xmlns:a="http://schemas.openxmlformats.org/drawingml/2006/main">
+              <a:graphicData uri="http://schemas.openxmlformats.org/drawingml/2006/picture">
+                <pic:pic xmlns:pic="http://schemas.openxmlformats.org/drawingml/2006/picture">
+                  <pic:nvPicPr>
+                    <pic:cNvPr id="0" name="Picture 7"/>
+                    <pic:cNvPicPr>
+                      <a:picLocks noChangeAspect="1" noChangeArrowheads="1"/>
+                    </pic:cNvPicPr>
+                  </pic:nvPicPr>
+                  <pic:blipFill>
+                    <a:blip r:embed="rId26">
+                      <a:extLst>
+                        <a:ext uri="{28A0092B-C50C-407E-A947-70E740481C1C}">
+                          <a14:useLocalDpi xmlns:a14="http://schemas.microsoft.com/office/drawing/2010/main" val="0"/>
+                        </a:ext>
+                      </a:extLst>
+                    </a:blip>
+                    <a:srcRect/>
+                    <a:stretch>
+                      <a:fillRect/>
+                    </a:stretch>
+                  </pic:blipFill>
+                  <pic:spPr bwMode="auto">
+                    <a:xfrm>
+                      <a:off x="0" y="0"/>
+                      <a:ext cx="5820410" cy="3684270"/>
+                    </a:xfrm>
+                    <a:prstGeom prst="rect">
+                      <a:avLst/>
+                    </a:prstGeom>
+                    <a:noFill/>
+                    <a:ln>
+                      <a:noFill/>
+                    </a:ln>
+                  </pic:spPr>
+                </pic:pic>
+              </a:graphicData>
+            </a:graphic>
+          </wp:inline>
+        </w:drawing>
+      </w:r>
+    </w:p>
+    <w:p>
+      <w:pPr>
+        <w:pStyle w:val="Heading1"/>
+      </w:pPr>
+      <w:r>
+        <w:rPr>
+          <w:noProof/>
+        </w:rPr>
+        <w:lastRenderedPageBreak/>
+        <w:drawing>
+          <wp:inline distT="0" distB="0" distL="0" distR="0" wp14:anchorId="395F7EA4" wp14:editId="1F8A3BF6">
+            <wp:extent cx="5940421" cy="7086600"/>
+            <wp:effectExtent l="0" t="0" r="3810" b="0"/>
+            <wp:docPr id="14" name="Picture 7" descr="Macintosh HD:Users:user:Downloads:BasicSequenceDiagram (2).png"/>
+            <wp:cNvGraphicFramePr>
+              <a:graphicFrameLocks xmlns:a="http://schemas.openxmlformats.org/drawingml/2006/main" noChangeAspect="1"/>
+            </wp:cNvGraphicFramePr>
+            <a:graphic xmlns:a="http://schemas.openxmlformats.org/drawingml/2006/main">
+              <a:graphicData uri="http://schemas.openxmlformats.org/drawingml/2006/picture">
+                <pic:pic xmlns:pic="http://schemas.openxmlformats.org/drawingml/2006/picture">
+                  <pic:nvPicPr>
+                    <pic:cNvPr id="0" name="Picture 7" descr="Macintosh HD:Users:user:Downloads:BasicSequenceDiagram (2).png"/>
+                    <pic:cNvPicPr>
+                      <a:picLocks noChangeAspect="1" noChangeArrowheads="1"/>
+                    </pic:cNvPicPr>
+                  </pic:nvPicPr>
+                  <pic:blipFill rotWithShape="1">
+                    <a:blip r:embed="rId27">
+                      <a:extLst>
+                        <a:ext uri="{28A0092B-C50C-407E-A947-70E740481C1C}">
+                          <a14:useLocalDpi xmlns:a14="http://schemas.microsoft.com/office/drawing/2010/main" val="0"/>
+                        </a:ext>
+                      </a:extLst>
+                    </a:blip>
+                    <a:srcRect l="10873" t="6998" r="9715" b="19841"/>
+                    <a:stretch/>
+                  </pic:blipFill>
+                  <pic:spPr bwMode="auto">
+                    <a:xfrm>
+                      <a:off x="0" y="0"/>
+                      <a:ext cx="5941166" cy="7087489"/>
+                    </a:xfrm>
+                    <a:prstGeom prst="rect">
+                      <a:avLst/>
+                    </a:prstGeom>
+                    <a:noFill/>
+                    <a:ln>
+                      <a:noFill/>
+                    </a:ln>
+                    <a:extLst>
+                      <a:ext uri="{53640926-AAD7-44d8-BBD7-CCE9431645EC}">
+                        <a14:shadowObscured xmlns:a14="http://schemas.microsoft.com/office/drawing/2010/main"/>
+                      </a:ext>
+                    </a:extLst>
+                  </pic:spPr>
+                </pic:pic>
+              </a:graphicData>
+            </a:graphic>
+          </wp:inline>
+        </w:drawing>
+      </w:r>
+    </w:p>
+    <w:p>
+      <w:pPr>
+        <w:rPr>
+          <w:lang w:val="en-US" w:bidi="ar-SA"/>
+        </w:rPr>
+      </w:pPr>
+    </w:p>
+    <w:p>
+      <w:pPr>
+        <w:rPr>
+          <w:lang w:val="en-US" w:bidi="ar-SA"/>
+        </w:rPr>
+      </w:pPr>
+    </w:p>
+    <w:p>
+      <w:pPr>
+        <w:pStyle w:val="Heading1"/>
+      </w:pPr>
+    </w:p>
+    <w:p>
+      <w:pPr>
+        <w:pStyle w:val="Heading1"/>
+        <w:jc w:val="center"/>
+      </w:pPr>
+      <w:r>
+        <w:rPr>
+          <w:noProof/>
+        </w:rPr>
+        <w:drawing>
+          <wp:inline distT="0" distB="0" distL="0" distR="0" wp14:anchorId="152B12CD" wp14:editId="307D126C">
+            <wp:extent cx="5157640" cy="7362809"/>
+            <wp:effectExtent l="0" t="0" r="0" b="3810"/>
+            <wp:docPr id="16" name="Picture 8" descr="Macintosh HD:Users:user:Downloads:BasicSequenceDiagram (3).png"/>
+            <wp:cNvGraphicFramePr>
+              <a:graphicFrameLocks xmlns:a="http://schemas.openxmlformats.org/drawingml/2006/main" noChangeAspect="1"/>
+            </wp:cNvGraphicFramePr>
+            <a:graphic xmlns:a="http://schemas.openxmlformats.org/drawingml/2006/main">
+              <a:graphicData uri="http://schemas.openxmlformats.org/drawingml/2006/picture">
+                <pic:pic xmlns:pic="http://schemas.openxmlformats.org/drawingml/2006/picture">
+                  <pic:nvPicPr>
+                    <pic:cNvPr id="0" name="Picture 8" descr="Macintosh HD:Users:user:Downloads:BasicSequenceDiagram (3).png"/>
+                    <pic:cNvPicPr>
+                      <a:picLocks noChangeAspect="1" noChangeArrowheads="1"/>
+                    </pic:cNvPicPr>
+                  </pic:nvPicPr>
+                  <pic:blipFill rotWithShape="1">
+                    <a:blip r:embed="rId28">
+                      <a:extLst>
+                        <a:ext uri="{28A0092B-C50C-407E-A947-70E740481C1C}">
+                          <a14:useLocalDpi xmlns:a14="http://schemas.microsoft.com/office/drawing/2010/main" val="0"/>
+                        </a:ext>
+                      </a:extLst>
+                    </a:blip>
+                    <a:srcRect l="14003" t="6998" r="16635" b="16533"/>
+                    <a:stretch/>
+                  </pic:blipFill>
+                  <pic:spPr bwMode="auto">
+                    <a:xfrm>
+                      <a:off x="0" y="0"/>
+                      <a:ext cx="5159038" cy="7364805"/>
+                    </a:xfrm>
+                    <a:prstGeom prst="rect">
+                      <a:avLst/>
+                    </a:prstGeom>
+                    <a:noFill/>
+                    <a:ln>
+                      <a:noFill/>
+                    </a:ln>
+                    <a:extLst>
+                      <a:ext uri="{53640926-AAD7-44d8-BBD7-CCE9431645EC}">
+                        <a14:shadowObscured xmlns:a14="http://schemas.microsoft.com/office/drawing/2010/main"/>
+                      </a:ext>
+                    </a:extLst>
+                  </pic:spPr>
+                </pic:pic>
+              </a:graphicData>
+            </a:graphic>
+          </wp:inline>
+        </w:drawing>
+      </w:r>
+    </w:p>
+    <w:p>
+      <w:pPr>
+        <w:pStyle w:val="Heading1"/>
+      </w:pPr>
+      <w:r>
+        <w:rPr>
+          <w:noProof/>
+        </w:rPr>
+        <w:lastRenderedPageBreak/>
+        <w:drawing>
+          <wp:inline distT="0" distB="0" distL="0" distR="0" wp14:anchorId="49388BCE" wp14:editId="19583E1F">
+            <wp:extent cx="5943600" cy="7365453"/>
+            <wp:effectExtent l="0" t="0" r="0" b="635"/>
+            <wp:docPr id="25" name="Picture 9" descr="Macintosh HD:Users:user:Downloads:BasicSequenceDiagram (4).png"/>
+            <wp:cNvGraphicFramePr>
+              <a:graphicFrameLocks xmlns:a="http://schemas.openxmlformats.org/drawingml/2006/main" noChangeAspect="1"/>
+            </wp:cNvGraphicFramePr>
+            <a:graphic xmlns:a="http://schemas.openxmlformats.org/drawingml/2006/main">
+              <a:graphicData uri="http://schemas.openxmlformats.org/drawingml/2006/picture">
+                <pic:pic xmlns:pic="http://schemas.openxmlformats.org/drawingml/2006/picture">
+                  <pic:nvPicPr>
+                    <pic:cNvPr id="0" name="Picture 9" descr="Macintosh HD:Users:user:Downloads:BasicSequenceDiagram (4).png"/>
+                    <pic:cNvPicPr>
+                      <a:picLocks noChangeAspect="1" noChangeArrowheads="1"/>
+                    </pic:cNvPicPr>
+                  </pic:nvPicPr>
+                  <pic:blipFill rotWithShape="1">
+                    <a:blip r:embed="rId29">
+                      <a:extLst>
+                        <a:ext uri="{28A0092B-C50C-407E-A947-70E740481C1C}">
+                          <a14:useLocalDpi xmlns:a14="http://schemas.microsoft.com/office/drawing/2010/main" val="0"/>
+                        </a:ext>
+                      </a:extLst>
+                    </a:blip>
+                    <a:srcRect l="12685" t="6998" r="10863" b="19836"/>
+                    <a:stretch/>
+                  </pic:blipFill>
+                  <pic:spPr bwMode="auto">
+                    <a:xfrm>
+                      <a:off x="0" y="0"/>
+                      <a:ext cx="5944498" cy="7366566"/>
+                    </a:xfrm>
+                    <a:prstGeom prst="rect">
+                      <a:avLst/>
+                    </a:prstGeom>
+                    <a:noFill/>
+                    <a:ln>
+                      <a:noFill/>
+                    </a:ln>
+                    <a:extLst>
+                      <a:ext uri="{53640926-AAD7-44d8-BBD7-CCE9431645EC}">
+                        <a14:shadowObscured xmlns:a14="http://schemas.microsoft.com/office/drawing/2010/main"/>
+                      </a:ext>
+                    </a:extLst>
+                  </pic:spPr>
+                </pic:pic>
+              </a:graphicData>
+            </a:graphic>
+          </wp:inline>
+        </w:drawing>
+      </w:r>
+      <w:r>
+        <w:rPr>
+          <w:lang w:val="en-US" w:bidi="ar-SA"/>
+        </w:rPr>
+        <w:br w:type="page"/>
+      </w:r>
+      <w:bookmarkStart w:id="62" w:name="_Toc216495269"/>
+      <w:bookmarkStart w:id="63" w:name="_Toc222426073"/>
+      <w:r>
+        <w:lastRenderedPageBreak/>
+        <w:t>Change log</w:t>
+      </w:r>
+      <w:bookmarkEnd w:id="62"/>
+      <w:bookmarkEnd w:id="63"/>
+    </w:p>
+    <w:tbl>
+      <w:tblPr>
+        <w:tblStyle w:val="TableGrid"/>
+        <w:tblW w:w="0" w:type="auto"/>
+        <w:tblLook w:val="04A0" w:firstRow="1" w:lastRow="0" w:firstColumn="1" w:lastColumn="0" w:noHBand="0" w:noVBand="1"/>
+      </w:tblPr>
+      <w:tblGrid>
+        <w:gridCol w:w="1682"/>
+        <w:gridCol w:w="1688"/>
+        <w:gridCol w:w="1746"/>
+        <w:gridCol w:w="1742"/>
+        <w:gridCol w:w="1658"/>
+      </w:tblGrid>
+      <w:tr>
+        <w:tc>
+          <w:tcPr>
+            <w:tcW w:w="1848" w:type="dxa"/>
+          </w:tcPr>
+          <w:p>
+            <w:pPr>
+              <w:rPr>
+                <w:sz w:val="24"/>
+                <w:szCs w:val="24"/>
+              </w:rPr>
+            </w:pPr>
+            <w:r>
+              <w:rPr>
+                <w:sz w:val="24"/>
+                <w:szCs w:val="24"/>
+              </w:rPr>
+              <w:t>Version</w:t>
+            </w:r>
+          </w:p>
+        </w:tc>
+        <w:tc>
+          <w:tcPr>
+            <w:tcW w:w="1848" w:type="dxa"/>
+          </w:tcPr>
+          <w:p>
+            <w:pPr>
+              <w:rPr>
+                <w:sz w:val="24"/>
+                <w:szCs w:val="24"/>
+              </w:rPr>
+            </w:pPr>
+            <w:r>
+              <w:rPr>
+                <w:sz w:val="24"/>
+                <w:szCs w:val="24"/>
+              </w:rPr>
+              <w:t>CCF Number</w:t>
+            </w:r>
+          </w:p>
+        </w:tc>
+        <w:tc>
+          <w:tcPr>
+            <w:tcW w:w="1848" w:type="dxa"/>
+          </w:tcPr>
+          <w:p>
+            <w:pPr>
+              <w:rPr>
+                <w:sz w:val="24"/>
+                <w:szCs w:val="24"/>
+              </w:rPr>
+            </w:pPr>
+            <w:r>
+              <w:rPr>
+                <w:sz w:val="24"/>
+                <w:szCs w:val="24"/>
+              </w:rPr>
+              <w:t>Date</w:t>
+            </w:r>
+          </w:p>
+        </w:tc>
+        <w:tc>
+          <w:tcPr>
+            <w:tcW w:w="1849" w:type="dxa"/>
+          </w:tcPr>
+          <w:p>
+            <w:pPr>
+              <w:rPr>
+                <w:sz w:val="24"/>
+                <w:szCs w:val="24"/>
+              </w:rPr>
+            </w:pPr>
+            <w:r>
+              <w:rPr>
+                <w:sz w:val="24"/>
+                <w:szCs w:val="24"/>
+              </w:rPr>
+              <w:t>What Changed</w:t>
+            </w:r>
+          </w:p>
+        </w:tc>
+        <w:tc>
+          <w:tcPr>
+            <w:tcW w:w="1849" w:type="dxa"/>
+          </w:tcPr>
+          <w:p>
+            <w:pPr>
+              <w:rPr>
+                <w:sz w:val="24"/>
+                <w:szCs w:val="24"/>
+              </w:rPr>
+            </w:pPr>
+            <w:r>
+              <w:rPr>
+                <w:sz w:val="24"/>
+                <w:szCs w:val="24"/>
+              </w:rPr>
+              <w:t>User</w:t>
+            </w:r>
+          </w:p>
+        </w:tc>
+      </w:tr>
+      <w:tr>
+        <w:tc>
+          <w:tcPr>
+            <w:tcW w:w="1848" w:type="dxa"/>
+          </w:tcPr>
+          <w:p>
+            <w:pPr>
+              <w:rPr>
+                <w:sz w:val="24"/>
+                <w:szCs w:val="24"/>
+              </w:rPr>
+            </w:pPr>
+            <w:r>
+              <w:rPr>
+                <w:sz w:val="24"/>
+                <w:szCs w:val="24"/>
+              </w:rPr>
+              <w:t>1.0</w:t>
+            </w:r>
+          </w:p>
+        </w:tc>
+        <w:tc>
+          <w:tcPr>
+            <w:tcW w:w="1848" w:type="dxa"/>
+          </w:tcPr>
+          <w:p>
+            <w:pPr>
+              <w:rPr>
+                <w:sz w:val="24"/>
+                <w:szCs w:val="24"/>
+              </w:rPr>
+            </w:pPr>
+            <w:r>
+              <w:rPr>
+                <w:sz w:val="24"/>
+                <w:szCs w:val="24"/>
+              </w:rPr>
+              <w:t>N/a</w:t>
+            </w:r>
+          </w:p>
+        </w:tc>
+        <w:tc>
+          <w:tcPr>
+            <w:tcW w:w="1848" w:type="dxa"/>
+          </w:tcPr>
+          <w:p>
+            <w:pPr>
+              <w:rPr>
+                <w:sz w:val="24"/>
+                <w:szCs w:val="24"/>
+              </w:rPr>
+            </w:pPr>
+            <w:r>
+              <w:rPr>
+                <w:sz w:val="24"/>
+                <w:szCs w:val="24"/>
+              </w:rPr>
+              <w:t>02.12.2012</w:t>
+            </w:r>
+          </w:p>
+        </w:tc>
+        <w:tc>
+          <w:tcPr>
+            <w:tcW w:w="1849" w:type="dxa"/>
+          </w:tcPr>
+          <w:p>
+            <w:pPr>
+              <w:rPr>
+                <w:sz w:val="24"/>
+                <w:szCs w:val="24"/>
+              </w:rPr>
+            </w:pPr>
+            <w:r>
+              <w:rPr>
+                <w:sz w:val="24"/>
+                <w:szCs w:val="24"/>
+              </w:rPr>
+              <w:t>First Draft</w:t>
+            </w:r>
+          </w:p>
+        </w:tc>
+        <w:tc>
+          <w:tcPr>
+            <w:tcW w:w="1849" w:type="dxa"/>
+          </w:tcPr>
+          <w:p>
+            <w:pPr>
+              <w:rPr>
+                <w:sz w:val="24"/>
+                <w:szCs w:val="24"/>
+              </w:rPr>
+            </w:pPr>
+            <w:r>
+              <w:rPr>
+                <w:sz w:val="24"/>
+                <w:szCs w:val="24"/>
+              </w:rPr>
+              <w:t>imm5</w:t>
+            </w:r>
+          </w:p>
+        </w:tc>
+      </w:tr>
+      <w:tr>
+        <w:tc>
+          <w:tcPr>
+            <w:tcW w:w="1848" w:type="dxa"/>
+          </w:tcPr>
+          <w:p>
+            <w:pPr>
+              <w:rPr>
+                <w:sz w:val="24"/>
+                <w:szCs w:val="24"/>
+              </w:rPr>
+            </w:pPr>
+            <w:r>
+              <w:rPr>
+                <w:sz w:val="24"/>
+                <w:szCs w:val="24"/>
+              </w:rPr>
+              <w:t>1.1</w:t>
+            </w:r>
+          </w:p>
+        </w:tc>
+        <w:tc>
+          <w:tcPr>
+            <w:tcW w:w="1848" w:type="dxa"/>
+          </w:tcPr>
+          <w:p>
+            <w:pPr>
+              <w:rPr>
+                <w:sz w:val="24"/>
+                <w:szCs w:val="24"/>
+              </w:rPr>
+            </w:pPr>
+            <w:r>
+              <w:rPr>
+                <w:sz w:val="24"/>
+                <w:szCs w:val="24"/>
+              </w:rPr>
+              <w:t>N/a</w:t>
+            </w:r>
+          </w:p>
+        </w:tc>
+        <w:tc>
+          <w:tcPr>
+            <w:tcW w:w="1848" w:type="dxa"/>
+          </w:tcPr>
+          <w:p>
+            <w:pPr>
+              <w:rPr>
+                <w:sz w:val="24"/>
+                <w:szCs w:val="24"/>
+              </w:rPr>
+            </w:pPr>
+            <w:r>
+              <w:rPr>
+                <w:sz w:val="24"/>
+                <w:szCs w:val="24"/>
+              </w:rPr>
+              <w:t>07.12.2012</w:t>
+            </w:r>
+          </w:p>
+        </w:tc>
+        <w:tc>
+          <w:tcPr>
+            <w:tcW w:w="1849" w:type="dxa"/>
+          </w:tcPr>
+          <w:p>
+            <w:pPr>
+              <w:rPr>
+                <w:sz w:val="24"/>
+                <w:szCs w:val="24"/>
+              </w:rPr>
+            </w:pPr>
+            <w:r>
+              <w:rPr>
+                <w:sz w:val="24"/>
+                <w:szCs w:val="24"/>
+              </w:rPr>
+              <w:t>Brought up to standard.</w:t>
+            </w:r>
+          </w:p>
+        </w:tc>
+        <w:tc>
+          <w:tcPr>
+            <w:tcW w:w="1849" w:type="dxa"/>
+          </w:tcPr>
+          <w:p>
+            <w:pPr>
+              <w:rPr>
+                <w:sz w:val="24"/>
+                <w:szCs w:val="24"/>
+              </w:rPr>
+            </w:pPr>
+            <w:r>
+              <w:rPr>
+                <w:sz w:val="24"/>
+                <w:szCs w:val="24"/>
+              </w:rPr>
+              <w:t>cew10</w:t>
+            </w:r>
+          </w:p>
+        </w:tc>
+      </w:tr>
+      <w:tr>
+        <w:tc>
+          <w:tcPr>
+            <w:tcW w:w="1848" w:type="dxa"/>
+          </w:tcPr>
+          <w:p>
+            <w:pPr>
+              <w:rPr>
+                <w:sz w:val="24"/>
+                <w:szCs w:val="24"/>
+              </w:rPr>
+            </w:pPr>
+            <w:r>
+              <w:rPr>
+                <w:sz w:val="24"/>
+                <w:szCs w:val="24"/>
+              </w:rPr>
+              <w:t>1.2</w:t>
+            </w:r>
+          </w:p>
+        </w:tc>
+        <w:tc>
+          <w:tcPr>
+            <w:tcW w:w="1848" w:type="dxa"/>
+          </w:tcPr>
+          <w:p>
+            <w:pPr>
+              <w:rPr>
+                <w:sz w:val="24"/>
+                <w:szCs w:val="24"/>
+              </w:rPr>
+            </w:pPr>
+            <w:r>
+              <w:rPr>
+                <w:sz w:val="24"/>
+                <w:szCs w:val="24"/>
+              </w:rPr>
+              <w:t>N/a</w:t>
+            </w:r>
+          </w:p>
+        </w:tc>
+        <w:tc>
+          <w:tcPr>
+            <w:tcW w:w="1848" w:type="dxa"/>
+          </w:tcPr>
+          <w:p>
+            <w:pPr>
+              <w:rPr>
+                <w:sz w:val="24"/>
+                <w:szCs w:val="24"/>
+              </w:rPr>
+            </w:pPr>
+            <w:r>
+              <w:rPr>
+                <w:sz w:val="24"/>
+                <w:szCs w:val="24"/>
+              </w:rPr>
+              <w:t>30.01.2013</w:t>
+            </w:r>
+          </w:p>
+        </w:tc>
+        <w:tc>
+          <w:tcPr>
+            <w:tcW w:w="1849" w:type="dxa"/>
+          </w:tcPr>
+          <w:p>
+            <w:pPr>
+              <w:rPr>
+                <w:sz w:val="24"/>
+                <w:szCs w:val="24"/>
+              </w:rPr>
+            </w:pPr>
+            <w:r>
+              <w:rPr>
+                <w:sz w:val="24"/>
+                <w:szCs w:val="24"/>
+              </w:rPr>
+              <w:t>Proofread and corrections</w:t>
+            </w:r>
+          </w:p>
+        </w:tc>
+        <w:tc>
+          <w:tcPr>
+            <w:tcW w:w="1849" w:type="dxa"/>
+          </w:tcPr>
+          <w:p>
+            <w:pPr>
+              <w:rPr>
+                <w:sz w:val="24"/>
+                <w:szCs w:val="24"/>
+              </w:rPr>
+            </w:pPr>
+            <w:r>
+              <w:rPr>
+                <w:sz w:val="24"/>
+                <w:szCs w:val="24"/>
+              </w:rPr>
+              <w:t>cew10</w:t>
+            </w:r>
+          </w:p>
+        </w:tc>
+      </w:tr>
+      <w:tr>
+        <w:tc>
+          <w:tcPr>
+            <w:tcW w:w="1848" w:type="dxa"/>
+          </w:tcPr>
+          <w:p>
+            <w:pPr>
+              <w:rPr>
+                <w:sz w:val="24"/>
+                <w:szCs w:val="24"/>
+              </w:rPr>
+            </w:pPr>
+            <w:r>
+              <w:rPr>
+                <w:sz w:val="24"/>
+                <w:szCs w:val="24"/>
+              </w:rPr>
+              <w:t>1.3</w:t>
+            </w:r>
+          </w:p>
+        </w:tc>
+        <w:tc>
+          <w:tcPr>
+            <w:tcW w:w="1848" w:type="dxa"/>
+          </w:tcPr>
+          <w:p>
+            <w:pPr>
+              <w:rPr>
+                <w:sz w:val="24"/>
+                <w:szCs w:val="24"/>
+              </w:rPr>
+            </w:pPr>
+            <w:r>
+              <w:rPr>
+                <w:sz w:val="24"/>
+                <w:szCs w:val="24"/>
+              </w:rPr>
+              <w:t>N/A</w:t>
+            </w:r>
+          </w:p>
+        </w:tc>
+        <w:tc>
+          <w:tcPr>
+            <w:tcW w:w="1848" w:type="dxa"/>
+          </w:tcPr>
+          <w:p>
+            <w:pPr>
+              <w:rPr>
+                <w:sz w:val="24"/>
+                <w:szCs w:val="24"/>
+              </w:rPr>
+            </w:pPr>
+            <w:r>
+              <w:rPr>
+                <w:sz w:val="24"/>
+                <w:szCs w:val="24"/>
+              </w:rPr>
+              <w:t>14/02/2013</w:t>
+            </w:r>
+          </w:p>
+        </w:tc>
+        <w:tc>
+          <w:tcPr>
+            <w:tcW w:w="1849" w:type="dxa"/>
+          </w:tcPr>
+          <w:p>
+            <w:pPr>
+              <w:rPr>
+                <w:sz w:val="24"/>
+                <w:szCs w:val="24"/>
+              </w:rPr>
+            </w:pPr>
+            <w:r>
+              <w:rPr>
+                <w:sz w:val="24"/>
+                <w:szCs w:val="24"/>
+              </w:rPr>
+              <w:t>Updated with new design</w:t>
+            </w:r>
+          </w:p>
+        </w:tc>
+        <w:tc>
+          <w:tcPr>
+            <w:tcW w:w="1849" w:type="dxa"/>
+          </w:tcPr>
+          <w:p>
+            <w:pPr>
+              <w:rPr>
+                <w:sz w:val="24"/>
+                <w:szCs w:val="24"/>
+              </w:rPr>
+            </w:pPr>
+            <w:r>
+              <w:rPr>
+                <w:sz w:val="24"/>
+                <w:szCs w:val="24"/>
+              </w:rPr>
+              <w:t>Sbs1</w:t>
+            </w:r>
+          </w:p>
+        </w:tc>
+      </w:tr>
+    </w:tbl>
+    <w:p>
+      <w:pPr>
+        <w:rPr>
+          <w:szCs w:val="24"/>
+        </w:rPr>
+      </w:pPr>
+    </w:p>
+    <w:p/>
+    <w:p>
+      <w:pPr>
+        <w:pStyle w:val="Heading1"/>
+      </w:pPr>
+    </w:p>
+    <w:p/>
+    <w:bookmarkEnd w:id="0"/>
     <w:sectPr>
-      <w:headerReference w:type="default" r:id="rId18"/>
-      <w:footerReference w:type="even" r:id="rId19"/>
-      <w:footerReference w:type="default" r:id="rId20"/>
+      <w:headerReference w:type="default" r:id="rId30"/>
+      <w:footerReference w:type="even" r:id="rId31"/>
+      <w:footerReference w:type="default" r:id="rId32"/>
       <w:pgSz w:w="11900" w:h="16840"/>
       <w:pgMar w:top="1440" w:right="1800" w:bottom="1440" w:left="1800" w:header="708" w:footer="708" w:gutter="0"/>
       <w:cols w:space="708"/>
@@ -12600,7 +14736,7 @@
     <w:lsdException w:name="Subtitle" w:semiHidden="0" w:uiPriority="11" w:unhideWhenUsed="0" w:qFormat="1"/>
     <w:lsdException w:name="Strong" w:semiHidden="0" w:uiPriority="22" w:unhideWhenUsed="0" w:qFormat="1"/>
     <w:lsdException w:name="Emphasis" w:semiHidden="0" w:uiPriority="20" w:unhideWhenUsed="0" w:qFormat="1"/>
-    <w:lsdException w:name="Table Grid" w:semiHidden="0" w:uiPriority="59" w:unhideWhenUsed="0"/>
+    <w:lsdException w:name="Table Grid" w:semiHidden="0" w:unhideWhenUsed="0"/>
     <w:lsdException w:name="Placeholder Text" w:unhideWhenUsed="0"/>
     <w:lsdException w:name="No Spacing" w:semiHidden="0" w:uiPriority="1" w:unhideWhenUsed="0" w:qFormat="1"/>
     <w:lsdException w:name="Light Shading" w:semiHidden="0" w:uiPriority="60" w:unhideWhenUsed="0"/>
@@ -13346,6 +15482,47 @@
       <w:lang w:val="en-GB" w:eastAsia="zh-CN" w:bidi="ta-IN"/>
     </w:rPr>
   </w:style>
+  <w:style w:type="table" w:styleId="TableGrid">
+    <w:name w:val="Table Grid"/>
+    <w:basedOn w:val="TableNormal"/>
+    <w:uiPriority w:val="99"/>
+    <w:rsid w:val="00DF5663"/>
+    <w:rPr>
+      <w:rFonts w:ascii="Calibri" w:eastAsia="SimSun" w:hAnsi="Calibri" w:cs="Latha"/>
+      <w:sz w:val="20"/>
+      <w:szCs w:val="20"/>
+    </w:rPr>
+    <w:tblPr>
+      <w:tblInd w:w="0" w:type="dxa"/>
+      <w:tblBorders>
+        <w:top w:val="single" w:sz="4" w:space="0" w:color="auto"/>
+        <w:left w:val="single" w:sz="4" w:space="0" w:color="auto"/>
+        <w:bottom w:val="single" w:sz="4" w:space="0" w:color="auto"/>
+        <w:right w:val="single" w:sz="4" w:space="0" w:color="auto"/>
+        <w:insideH w:val="single" w:sz="4" w:space="0" w:color="auto"/>
+        <w:insideV w:val="single" w:sz="4" w:space="0" w:color="auto"/>
+      </w:tblBorders>
+      <w:tblCellMar>
+        <w:top w:w="0" w:type="dxa"/>
+        <w:left w:w="108" w:type="dxa"/>
+        <w:bottom w:w="0" w:type="dxa"/>
+        <w:right w:w="108" w:type="dxa"/>
+      </w:tblCellMar>
+    </w:tblPr>
+  </w:style>
+  <w:style w:type="paragraph" w:styleId="NormalWeb">
+    <w:name w:val="Normal (Web)"/>
+    <w:basedOn w:val="Normal"/>
+    <w:uiPriority w:val="99"/>
+    <w:rsid w:val="00DF5663"/>
+    <w:pPr>
+      <w:spacing w:before="100" w:beforeAutospacing="1" w:after="100" w:afterAutospacing="1"/>
+    </w:pPr>
+    <w:rPr>
+      <w:rFonts w:eastAsia="SimSun" w:cs="Times New Roman"/>
+      <w:szCs w:val="24"/>
+    </w:rPr>
+  </w:style>
 </w:styles>
 </file>
 
@@ -13392,7 +15569,7 @@
     <w:lsdException w:name="Subtitle" w:semiHidden="0" w:uiPriority="11" w:unhideWhenUsed="0" w:qFormat="1"/>
     <w:lsdException w:name="Strong" w:semiHidden="0" w:uiPriority="22" w:unhideWhenUsed="0" w:qFormat="1"/>
     <w:lsdException w:name="Emphasis" w:semiHidden="0" w:uiPriority="20" w:unhideWhenUsed="0" w:qFormat="1"/>
-    <w:lsdException w:name="Table Grid" w:semiHidden="0" w:uiPriority="59" w:unhideWhenUsed="0"/>
+    <w:lsdException w:name="Table Grid" w:semiHidden="0" w:unhideWhenUsed="0"/>
     <w:lsdException w:name="Placeholder Text" w:unhideWhenUsed="0"/>
     <w:lsdException w:name="No Spacing" w:semiHidden="0" w:uiPriority="1" w:unhideWhenUsed="0" w:qFormat="1"/>
     <w:lsdException w:name="Light Shading" w:semiHidden="0" w:uiPriority="60" w:unhideWhenUsed="0"/>
@@ -14138,6 +16315,47 @@
       <w:lang w:val="en-GB" w:eastAsia="zh-CN" w:bidi="ta-IN"/>
     </w:rPr>
   </w:style>
+  <w:style w:type="table" w:styleId="TableGrid">
+    <w:name w:val="Table Grid"/>
+    <w:basedOn w:val="TableNormal"/>
+    <w:uiPriority w:val="99"/>
+    <w:rsid w:val="00DF5663"/>
+    <w:rPr>
+      <w:rFonts w:ascii="Calibri" w:eastAsia="SimSun" w:hAnsi="Calibri" w:cs="Latha"/>
+      <w:sz w:val="20"/>
+      <w:szCs w:val="20"/>
+    </w:rPr>
+    <w:tblPr>
+      <w:tblInd w:w="0" w:type="dxa"/>
+      <w:tblBorders>
+        <w:top w:val="single" w:sz="4" w:space="0" w:color="auto"/>
+        <w:left w:val="single" w:sz="4" w:space="0" w:color="auto"/>
+        <w:bottom w:val="single" w:sz="4" w:space="0" w:color="auto"/>
+        <w:right w:val="single" w:sz="4" w:space="0" w:color="auto"/>
+        <w:insideH w:val="single" w:sz="4" w:space="0" w:color="auto"/>
+        <w:insideV w:val="single" w:sz="4" w:space="0" w:color="auto"/>
+      </w:tblBorders>
+      <w:tblCellMar>
+        <w:top w:w="0" w:type="dxa"/>
+        <w:left w:w="108" w:type="dxa"/>
+        <w:bottom w:w="0" w:type="dxa"/>
+        <w:right w:w="108" w:type="dxa"/>
+      </w:tblCellMar>
+    </w:tblPr>
+  </w:style>
+  <w:style w:type="paragraph" w:styleId="NormalWeb">
+    <w:name w:val="Normal (Web)"/>
+    <w:basedOn w:val="Normal"/>
+    <w:uiPriority w:val="99"/>
+    <w:rsid w:val="00DF5663"/>
+    <w:pPr>
+      <w:spacing w:before="100" w:beforeAutospacing="1" w:after="100" w:afterAutospacing="1"/>
+    </w:pPr>
+    <w:rPr>
+      <w:rFonts w:eastAsia="SimSun" w:cs="Times New Roman"/>
+      <w:szCs w:val="24"/>
+    </w:rPr>
+  </w:style>
 </w:styles>
 </file>
 
@@ -14192,7 +16410,7 @@
     <w:charset w:val="4E"/>
     <w:family w:val="auto"/>
     <w:pitch w:val="variable"/>
-    <w:sig w:usb0="00000001" w:usb1="08070000" w:usb2="00000010" w:usb3="00000000" w:csb0="00020000" w:csb1="00000000"/>
+    <w:sig w:usb0="E00002FF" w:usb1="6AC7FDFB" w:usb2="00000012" w:usb3="00000000" w:csb0="0002009F" w:csb1="00000000"/>
   </w:font>
   <w:font w:name="Calibri">
     <w:panose1 w:val="020F0502020204030204"/>
@@ -14205,7 +16423,7 @@
     <w:charset w:val="4E"/>
     <w:family w:val="auto"/>
     <w:pitch w:val="variable"/>
-    <w:sig w:usb0="00000001" w:usb1="08070000" w:usb2="00000010" w:usb3="00000000" w:csb0="00020000" w:csb1="00000000"/>
+    <w:sig w:usb0="E00002FF" w:usb1="6AC7FDFB" w:usb2="00000012" w:usb3="00000000" w:csb0="0002009F" w:csb1="00000000"/>
   </w:font>
   <w:font w:name="Lucida Grande">
     <w:panose1 w:val="020B0600040502020204"/>
@@ -14237,6 +16455,21 @@
     <w:charset w:val="00"/>
     <w:family w:val="auto"/>
     <w:pitch w:val="variable"/>
+  </w:font>
+  <w:font w:name="SimSun">
+    <w:altName w:val="宋体"/>
+    <w:charset w:val="86"/>
+    <w:family w:val="auto"/>
+    <w:pitch w:val="variable"/>
+    <w:sig w:usb0="00000003" w:usb1="288F0000" w:usb2="00000016" w:usb3="00000000" w:csb0="00040001" w:csb1="00000000"/>
+  </w:font>
+  <w:font w:name="Latha">
+    <w:panose1 w:val="00000000000000000000"/>
+    <w:charset w:val="01"/>
+    <w:family w:val="roman"/>
+    <w:notTrueType/>
+    <w:pitch w:val="variable"/>
+    <w:sig w:usb0="00040000" w:usb1="00000000" w:usb2="00000000" w:usb3="00000000" w:csb0="00000000" w:csb1="00000000"/>
   </w:font>
   <w:font w:name="DAAAAA+LiberationSerif">
     <w:altName w:val="Times New Roman"/>
@@ -15045,7 +17278,7 @@
 </file>
 
 <file path=customXml/itemProps1.xml><?xml version="1.0" encoding="utf-8"?>
-<ds:datastoreItem xmlns:ds="http://schemas.openxmlformats.org/officeDocument/2006/customXml" ds:itemID="{961B2575-F5E8-5447-968C-10B9E8F1DF4B}">
+<ds:datastoreItem xmlns:ds="http://schemas.openxmlformats.org/officeDocument/2006/customXml" ds:itemID="{20767F38-E5B9-424B-9E6F-64BEC2C7E742}">
   <ds:schemaRefs>
     <ds:schemaRef ds:uri="http://schemas.openxmlformats.org/officeDocument/2006/bibliography"/>
   </ds:schemaRefs>

</xml_diff>

<commit_message>
Added final report to the collated pdf
</commit_message>
<xml_diff>
--- a/n15/docs/Final-submission-document.docx
+++ b/n15/docs/Final-submission-document.docx
@@ -12,7 +12,6 @@
           <w:szCs w:val="36"/>
         </w:rPr>
       </w:pPr>
-      <w:bookmarkStart w:id="0" w:name="_GoBack"/>
     </w:p>
     <w:p>
       <w:pPr>
@@ -1598,25 +1597,25 @@
       <w:pPr>
         <w:pStyle w:val="Heading1"/>
       </w:pPr>
-      <w:bookmarkStart w:id="1" w:name="_Toc222423268"/>
-      <w:bookmarkStart w:id="2" w:name="_Toc222423425"/>
+      <w:bookmarkStart w:id="0" w:name="_Toc222423268"/>
+      <w:bookmarkStart w:id="1" w:name="_Toc222423425"/>
       <w:r>
         <w:t>Requirements and Project Plan Document</w:t>
       </w:r>
+      <w:bookmarkEnd w:id="0"/>
       <w:bookmarkEnd w:id="1"/>
+    </w:p>
+    <w:p>
+      <w:pPr>
+        <w:pStyle w:val="Heading2"/>
+      </w:pPr>
+      <w:bookmarkStart w:id="2" w:name="_Toc222423269"/>
+      <w:bookmarkStart w:id="3" w:name="_Toc222423426"/>
+      <w:r>
+        <w:t>Purpose of this Document</w:t>
+      </w:r>
       <w:bookmarkEnd w:id="2"/>
-    </w:p>
-    <w:p>
-      <w:pPr>
-        <w:pStyle w:val="Heading2"/>
-      </w:pPr>
-      <w:bookmarkStart w:id="3" w:name="_Toc222423269"/>
-      <w:bookmarkStart w:id="4" w:name="_Toc222423426"/>
-      <w:r>
-        <w:t>Purpose of this Document</w:t>
-      </w:r>
       <w:bookmarkEnd w:id="3"/>
-      <w:bookmarkEnd w:id="4"/>
     </w:p>
     <w:p/>
     <w:p>
@@ -1648,13 +1647,13 @@
       <w:pPr>
         <w:pStyle w:val="Heading2"/>
       </w:pPr>
-      <w:bookmarkStart w:id="5" w:name="_Toc222423270"/>
-      <w:bookmarkStart w:id="6" w:name="_Toc222423427"/>
+      <w:bookmarkStart w:id="4" w:name="_Toc222423270"/>
+      <w:bookmarkStart w:id="5" w:name="_Toc222423427"/>
       <w:r>
         <w:t>Scope</w:t>
       </w:r>
+      <w:bookmarkEnd w:id="4"/>
       <w:bookmarkEnd w:id="5"/>
-      <w:bookmarkEnd w:id="6"/>
     </w:p>
     <w:p>
       <w:r>
@@ -1673,13 +1672,13 @@
       <w:pPr>
         <w:pStyle w:val="Heading2"/>
       </w:pPr>
-      <w:bookmarkStart w:id="7" w:name="_Toc222423271"/>
-      <w:bookmarkStart w:id="8" w:name="_Toc222423428"/>
+      <w:bookmarkStart w:id="6" w:name="_Toc222423271"/>
+      <w:bookmarkStart w:id="7" w:name="_Toc222423428"/>
       <w:r>
         <w:t>Objectives</w:t>
       </w:r>
+      <w:bookmarkEnd w:id="6"/>
       <w:bookmarkEnd w:id="7"/>
-      <w:bookmarkEnd w:id="8"/>
     </w:p>
     <w:p>
       <w:r>
@@ -1747,13 +1746,13 @@
       <w:pPr>
         <w:pStyle w:val="Heading2"/>
       </w:pPr>
-      <w:bookmarkStart w:id="9" w:name="_Toc222423272"/>
-      <w:bookmarkStart w:id="10" w:name="_Toc222423429"/>
+      <w:bookmarkStart w:id="8" w:name="_Toc222423272"/>
+      <w:bookmarkStart w:id="9" w:name="_Toc222423429"/>
       <w:r>
         <w:t>Overview</w:t>
       </w:r>
+      <w:bookmarkEnd w:id="8"/>
       <w:bookmarkEnd w:id="9"/>
-      <w:bookmarkEnd w:id="10"/>
     </w:p>
     <w:p>
       <w:r>
@@ -1790,14 +1789,14 @@
       <w:pPr>
         <w:pStyle w:val="Heading2"/>
       </w:pPr>
-      <w:bookmarkStart w:id="11" w:name="_Toc222423273"/>
-      <w:bookmarkStart w:id="12" w:name="_Toc222423430"/>
+      <w:bookmarkStart w:id="10" w:name="_Toc222423273"/>
+      <w:bookmarkStart w:id="11" w:name="_Toc222423430"/>
       <w:r>
         <w:lastRenderedPageBreak/>
         <w:t>Use Case Diagrams</w:t>
       </w:r>
+      <w:bookmarkEnd w:id="10"/>
       <w:bookmarkEnd w:id="11"/>
-      <w:bookmarkEnd w:id="12"/>
     </w:p>
     <w:p>
       <w:pPr>
@@ -2039,8 +2038,8 @@
       <w:pPr>
         <w:pStyle w:val="Heading2"/>
       </w:pPr>
-      <w:bookmarkStart w:id="13" w:name="_Toc222423274"/>
-      <w:bookmarkStart w:id="14" w:name="_Toc222423431"/>
+      <w:bookmarkStart w:id="12" w:name="_Toc222423274"/>
+      <w:bookmarkStart w:id="13" w:name="_Toc222423431"/>
       <w:r>
         <w:t>User Interface Design</w:t>
       </w:r>
@@ -2083,8 +2082,8 @@
           </wp:inline>
         </w:drawing>
       </w:r>
+      <w:bookmarkEnd w:id="12"/>
       <w:bookmarkEnd w:id="13"/>
-      <w:bookmarkEnd w:id="14"/>
     </w:p>
     <w:p>
       <w:pPr>
@@ -2419,14 +2418,14 @@
       <w:pPr>
         <w:pStyle w:val="Heading2"/>
       </w:pPr>
-      <w:bookmarkStart w:id="15" w:name="_Toc222423275"/>
-      <w:bookmarkStart w:id="16" w:name="_Toc222423432"/>
+      <w:bookmarkStart w:id="14" w:name="_Toc222423275"/>
+      <w:bookmarkStart w:id="15" w:name="_Toc222423432"/>
       <w:r>
         <w:lastRenderedPageBreak/>
         <w:t>Gantt Chart</w:t>
       </w:r>
+      <w:bookmarkEnd w:id="14"/>
       <w:bookmarkEnd w:id="15"/>
-      <w:bookmarkEnd w:id="16"/>
     </w:p>
     <w:p/>
     <w:p/>
@@ -6298,13 +6297,13 @@
       <w:pPr>
         <w:pStyle w:val="Heading2"/>
       </w:pPr>
-      <w:bookmarkStart w:id="17" w:name="_Toc222423276"/>
-      <w:bookmarkStart w:id="18" w:name="_Toc222423433"/>
+      <w:bookmarkStart w:id="16" w:name="_Toc222423276"/>
+      <w:bookmarkStart w:id="17" w:name="_Toc222423433"/>
       <w:r>
         <w:t>Risk Analysis</w:t>
       </w:r>
+      <w:bookmarkEnd w:id="16"/>
       <w:bookmarkEnd w:id="17"/>
-      <w:bookmarkEnd w:id="18"/>
     </w:p>
     <w:p>
       <w:r>
@@ -6405,14 +6404,14 @@
       <w:pPr>
         <w:pStyle w:val="Heading2"/>
       </w:pPr>
-      <w:bookmarkStart w:id="19" w:name="_Toc222423277"/>
-      <w:bookmarkStart w:id="20" w:name="_Toc222423434"/>
+      <w:bookmarkStart w:id="18" w:name="_Toc222423277"/>
+      <w:bookmarkStart w:id="19" w:name="_Toc222423434"/>
       <w:r>
         <w:lastRenderedPageBreak/>
         <w:t>Change log</w:t>
       </w:r>
+      <w:bookmarkEnd w:id="18"/>
       <w:bookmarkEnd w:id="19"/>
-      <w:bookmarkEnd w:id="20"/>
     </w:p>
     <w:p/>
     <w:tbl>
@@ -6873,17 +6872,17 @@
       <w:pPr>
         <w:pStyle w:val="Heading1"/>
       </w:pPr>
-      <w:bookmarkStart w:id="21" w:name="_Toc222423278"/>
-      <w:bookmarkStart w:id="22" w:name="_Toc222423435"/>
+      <w:bookmarkStart w:id="20" w:name="_Toc222423278"/>
+      <w:bookmarkStart w:id="21" w:name="_Toc222423435"/>
       <w:r>
         <w:lastRenderedPageBreak/>
         <w:t>Testing Docum</w:t>
       </w:r>
+      <w:bookmarkEnd w:id="20"/>
+      <w:r>
+        <w:t>ent</w:t>
+      </w:r>
       <w:bookmarkEnd w:id="21"/>
-      <w:r>
-        <w:t>ent</w:t>
-      </w:r>
-      <w:bookmarkEnd w:id="22"/>
     </w:p>
     <w:p>
       <w:pPr>
@@ -6894,13 +6893,13 @@
           <w:szCs w:val="28"/>
         </w:rPr>
       </w:pPr>
-      <w:bookmarkStart w:id="23" w:name="_Toc222423279"/>
-      <w:bookmarkStart w:id="24" w:name="_Toc222423436"/>
+      <w:bookmarkStart w:id="22" w:name="_Toc222423279"/>
+      <w:bookmarkStart w:id="23" w:name="_Toc222423436"/>
       <w:r>
         <w:t>1. INTRODUCTION</w:t>
       </w:r>
+      <w:bookmarkEnd w:id="22"/>
       <w:bookmarkEnd w:id="23"/>
-      <w:bookmarkEnd w:id="24"/>
     </w:p>
     <w:p>
       <w:pPr>
@@ -6909,13 +6908,13 @@
           <w:szCs w:val="24"/>
         </w:rPr>
       </w:pPr>
-      <w:bookmarkStart w:id="25" w:name="_Toc222423280"/>
-      <w:bookmarkStart w:id="26" w:name="_Toc222423437"/>
+      <w:bookmarkStart w:id="24" w:name="_Toc222423280"/>
+      <w:bookmarkStart w:id="25" w:name="_Toc222423437"/>
       <w:r>
         <w:t>1.1 Purpose of this Document</w:t>
       </w:r>
+      <w:bookmarkEnd w:id="24"/>
       <w:bookmarkEnd w:id="25"/>
-      <w:bookmarkEnd w:id="26"/>
     </w:p>
     <w:p>
       <w:pPr>
@@ -6932,19 +6931,7 @@
         <w:rPr>
           <w:rFonts w:cs="Times New Roman"/>
         </w:rPr>
-        <w:t>The purpose of this document is to provide a detailed description of the testing to be carried out to ensure the production of an efficient and effective application. It should</w:t>
-      </w:r>
-      <w:r>
-        <w:rPr>
-          <w:rFonts w:cs="Times New Roman"/>
-        </w:rPr>
-        <w:t xml:space="preserve"> be read in the context of the </w:t>
-      </w:r>
-      <w:r>
-        <w:rPr>
-          <w:rFonts w:cs="Times New Roman"/>
-        </w:rPr>
-        <w:t>Group Project 2012 taking into account the details of the Group Project assignment.</w:t>
+        <w:t>The purpose of this document is to provide a detailed description of the testing to be carried out to ensure the production of an efficient and effective application. It should be read in the context of the Group Project 2012 taking into account the details of the Group Project assignment.</w:t>
       </w:r>
     </w:p>
     <w:p>
@@ -6954,13 +6941,13 @@
           <w:szCs w:val="24"/>
         </w:rPr>
       </w:pPr>
-      <w:bookmarkStart w:id="27" w:name="_Toc222423281"/>
-      <w:bookmarkStart w:id="28" w:name="_Toc222423438"/>
+      <w:bookmarkStart w:id="26" w:name="_Toc222423281"/>
+      <w:bookmarkStart w:id="27" w:name="_Toc222423438"/>
       <w:r>
         <w:t>1.2 Scope</w:t>
       </w:r>
+      <w:bookmarkEnd w:id="26"/>
       <w:bookmarkEnd w:id="27"/>
-      <w:bookmarkEnd w:id="28"/>
     </w:p>
     <w:p>
       <w:pPr>
@@ -6980,13 +6967,13 @@
       <w:pPr>
         <w:pStyle w:val="Heading3"/>
       </w:pPr>
-      <w:bookmarkStart w:id="29" w:name="_Toc222423282"/>
-      <w:bookmarkStart w:id="30" w:name="_Toc222423439"/>
+      <w:bookmarkStart w:id="28" w:name="_Toc222423282"/>
+      <w:bookmarkStart w:id="29" w:name="_Toc222423439"/>
       <w:r>
         <w:t>1.3 Objectives</w:t>
       </w:r>
+      <w:bookmarkEnd w:id="28"/>
       <w:bookmarkEnd w:id="29"/>
-      <w:bookmarkEnd w:id="30"/>
     </w:p>
     <w:p>
       <w:pPr>
@@ -7076,14 +7063,14 @@
         <w:spacing w:before="240" w:after="120"/>
         <w:ind w:left="432" w:hanging="432"/>
       </w:pPr>
-      <w:bookmarkStart w:id="31" w:name="_Toc222423283"/>
-      <w:bookmarkStart w:id="32" w:name="_Toc222423440"/>
+      <w:bookmarkStart w:id="30" w:name="_Toc222423283"/>
+      <w:bookmarkStart w:id="31" w:name="_Toc222423440"/>
       <w:r>
         <w:lastRenderedPageBreak/>
         <w:t>2. TEST SPECIFICATION</w:t>
       </w:r>
+      <w:bookmarkEnd w:id="30"/>
       <w:bookmarkEnd w:id="31"/>
-      <w:bookmarkEnd w:id="32"/>
     </w:p>
     <w:tbl>
       <w:tblPr>
@@ -11385,14 +11372,14 @@
           <w:szCs w:val="20"/>
         </w:rPr>
       </w:pPr>
-      <w:bookmarkStart w:id="33" w:name="_Toc222423284"/>
-      <w:bookmarkStart w:id="34" w:name="_Toc222423441"/>
+      <w:bookmarkStart w:id="32" w:name="_Toc222423284"/>
+      <w:bookmarkStart w:id="33" w:name="_Toc222423441"/>
       <w:r>
         <w:lastRenderedPageBreak/>
         <w:t>3. REFERENCES</w:t>
       </w:r>
+      <w:bookmarkEnd w:id="32"/>
       <w:bookmarkEnd w:id="33"/>
-      <w:bookmarkEnd w:id="34"/>
     </w:p>
     <w:p>
       <w:pPr>
@@ -11502,13 +11489,13 @@
       <w:pPr>
         <w:pStyle w:val="Heading2"/>
       </w:pPr>
-      <w:bookmarkStart w:id="35" w:name="_Toc222423285"/>
-      <w:bookmarkStart w:id="36" w:name="_Toc222423442"/>
+      <w:bookmarkStart w:id="34" w:name="_Toc222423285"/>
+      <w:bookmarkStart w:id="35" w:name="_Toc222423442"/>
       <w:r>
         <w:t>4. DOCUMENT CHANGE HISTORY</w:t>
       </w:r>
+      <w:bookmarkEnd w:id="34"/>
       <w:bookmarkEnd w:id="35"/>
-      <w:bookmarkEnd w:id="36"/>
     </w:p>
     <w:tbl>
       <w:tblPr>
@@ -11888,30 +11875,30 @@
       <w:pPr>
         <w:pStyle w:val="Heading2"/>
       </w:pPr>
-      <w:bookmarkStart w:id="37" w:name="_Toc342242126"/>
-      <w:bookmarkStart w:id="38" w:name="_Toc216495257"/>
-      <w:bookmarkStart w:id="39" w:name="_Toc222426061"/>
+      <w:bookmarkStart w:id="36" w:name="_Toc342242126"/>
+      <w:bookmarkStart w:id="37" w:name="_Toc216495257"/>
+      <w:bookmarkStart w:id="38" w:name="_Toc222426061"/>
       <w:r>
         <w:t>Introduction</w:t>
       </w:r>
+      <w:bookmarkEnd w:id="36"/>
       <w:bookmarkEnd w:id="37"/>
       <w:bookmarkEnd w:id="38"/>
+      <w:r>
+        <w:t xml:space="preserve"> </w:t>
+      </w:r>
+    </w:p>
+    <w:p>
+      <w:pPr>
+        <w:pStyle w:val="Heading3"/>
+      </w:pPr>
+      <w:bookmarkStart w:id="39" w:name="_Toc216495258"/>
+      <w:bookmarkStart w:id="40" w:name="_Toc222426062"/>
+      <w:r>
+        <w:t>Purpose of this Document</w:t>
+      </w:r>
       <w:bookmarkEnd w:id="39"/>
-      <w:r>
-        <w:t xml:space="preserve"> </w:t>
-      </w:r>
-    </w:p>
-    <w:p>
-      <w:pPr>
-        <w:pStyle w:val="Heading3"/>
-      </w:pPr>
-      <w:bookmarkStart w:id="40" w:name="_Toc216495258"/>
-      <w:bookmarkStart w:id="41" w:name="_Toc222426062"/>
-      <w:r>
-        <w:t>Purpose of this Document</w:t>
-      </w:r>
       <w:bookmarkEnd w:id="40"/>
-      <w:bookmarkEnd w:id="41"/>
     </w:p>
     <w:p>
       <w:pPr>
@@ -11930,13 +11917,13 @@
       <w:pPr>
         <w:pStyle w:val="Heading3"/>
       </w:pPr>
-      <w:bookmarkStart w:id="42" w:name="_Toc216495259"/>
-      <w:bookmarkStart w:id="43" w:name="_Toc222426063"/>
+      <w:bookmarkStart w:id="41" w:name="_Toc216495259"/>
+      <w:bookmarkStart w:id="42" w:name="_Toc222426063"/>
       <w:r>
         <w:t>Scope</w:t>
       </w:r>
+      <w:bookmarkEnd w:id="41"/>
       <w:bookmarkEnd w:id="42"/>
-      <w:bookmarkEnd w:id="43"/>
     </w:p>
     <w:p>
       <w:pPr>
@@ -11955,13 +11942,13 @@
       <w:pPr>
         <w:pStyle w:val="Heading3"/>
       </w:pPr>
-      <w:bookmarkStart w:id="44" w:name="_Toc216495260"/>
-      <w:bookmarkStart w:id="45" w:name="_Toc222426064"/>
+      <w:bookmarkStart w:id="43" w:name="_Toc216495260"/>
+      <w:bookmarkStart w:id="44" w:name="_Toc222426064"/>
       <w:r>
         <w:t>Objectives</w:t>
       </w:r>
+      <w:bookmarkEnd w:id="43"/>
       <w:bookmarkEnd w:id="44"/>
-      <w:bookmarkEnd w:id="45"/>
     </w:p>
     <w:p>
       <w:pPr>
@@ -12008,29 +11995,29 @@
       <w:r>
         <w:br w:type="page"/>
       </w:r>
-      <w:bookmarkStart w:id="46" w:name="_Toc216495261"/>
-      <w:bookmarkStart w:id="47" w:name="_Toc222426065"/>
+      <w:bookmarkStart w:id="45" w:name="_Toc216495261"/>
+      <w:bookmarkStart w:id="46" w:name="_Toc222426065"/>
       <w:r>
         <w:lastRenderedPageBreak/>
         <w:t>Decomposition Description</w:t>
       </w:r>
+      <w:bookmarkEnd w:id="45"/>
       <w:bookmarkEnd w:id="46"/>
+      <w:r>
+        <w:tab/>
+      </w:r>
+    </w:p>
+    <w:p>
+      <w:pPr>
+        <w:pStyle w:val="Heading3"/>
+      </w:pPr>
+      <w:bookmarkStart w:id="47" w:name="_Toc216495262"/>
+      <w:bookmarkStart w:id="48" w:name="_Toc222426066"/>
+      <w:r>
+        <w:t>Class Diagram</w:t>
+      </w:r>
       <w:bookmarkEnd w:id="47"/>
-      <w:r>
-        <w:tab/>
-      </w:r>
-    </w:p>
-    <w:p>
-      <w:pPr>
-        <w:pStyle w:val="Heading3"/>
-      </w:pPr>
-      <w:bookmarkStart w:id="48" w:name="_Toc216495262"/>
-      <w:bookmarkStart w:id="49" w:name="_Toc222426066"/>
-      <w:r>
-        <w:t>Class Diagram</w:t>
-      </w:r>
       <w:bookmarkEnd w:id="48"/>
-      <w:bookmarkEnd w:id="49"/>
     </w:p>
     <w:p/>
     <w:p>
@@ -12166,7 +12153,7 @@
       <w:pPr>
         <w:jc w:val="center"/>
       </w:pPr>
-      <w:bookmarkStart w:id="50" w:name="_Toc216495263"/>
+      <w:bookmarkStart w:id="49" w:name="_Toc216495263"/>
       <w:r>
         <w:rPr>
           <w:noProof/>
@@ -12305,12 +12292,12 @@
       <w:pPr>
         <w:pStyle w:val="Heading3"/>
       </w:pPr>
-      <w:bookmarkStart w:id="51" w:name="_Toc222426067"/>
+      <w:bookmarkStart w:id="50" w:name="_Toc222426067"/>
       <w:r>
         <w:t>Class Description</w:t>
       </w:r>
+      <w:bookmarkEnd w:id="49"/>
       <w:bookmarkEnd w:id="50"/>
-      <w:bookmarkEnd w:id="51"/>
     </w:p>
     <w:p>
       <w:r>
@@ -12350,7 +12337,7 @@
       <w:pPr>
         <w:spacing w:after="0"/>
       </w:pPr>
-      <w:bookmarkStart w:id="52" w:name="_Toc216495264"/>
+      <w:bookmarkStart w:id="51" w:name="_Toc216495264"/>
       <w:r>
         <w:rPr>
           <w:b/>
@@ -12434,12 +12421,12 @@
       <w:pPr>
         <w:pStyle w:val="Heading3"/>
       </w:pPr>
-      <w:bookmarkStart w:id="53" w:name="_Toc222426068"/>
+      <w:bookmarkStart w:id="52" w:name="_Toc222426068"/>
       <w:r>
         <w:t>Mapping from requirements to Classes</w:t>
       </w:r>
+      <w:bookmarkEnd w:id="51"/>
       <w:bookmarkEnd w:id="52"/>
-      <w:bookmarkEnd w:id="53"/>
     </w:p>
     <w:p/>
     <w:tbl>
@@ -12840,8 +12827,8 @@
       <w:pPr>
         <w:pStyle w:val="Heading2"/>
       </w:pPr>
-      <w:bookmarkStart w:id="54" w:name="_Toc216495265"/>
-      <w:bookmarkStart w:id="55" w:name="_Toc222426069"/>
+      <w:bookmarkStart w:id="53" w:name="_Toc216495265"/>
+      <w:bookmarkStart w:id="54" w:name="_Toc222426069"/>
       <w:r>
         <w:br w:type="page"/>
       </w:r>
@@ -12853,15 +12840,15 @@
       <w:r>
         <w:t>Dependency Description</w:t>
       </w:r>
+      <w:bookmarkEnd w:id="53"/>
       <w:bookmarkEnd w:id="54"/>
-      <w:bookmarkEnd w:id="55"/>
     </w:p>
     <w:p>
       <w:pPr>
         <w:pStyle w:val="Heading3"/>
       </w:pPr>
-      <w:bookmarkStart w:id="56" w:name="_Toc216495266"/>
-      <w:bookmarkStart w:id="57" w:name="_Toc222426070"/>
+      <w:bookmarkStart w:id="55" w:name="_Toc216495266"/>
+      <w:bookmarkStart w:id="56" w:name="_Toc222426070"/>
       <w:r>
         <w:rPr>
           <w:noProof/>
@@ -12933,8 +12920,8 @@
       <w:r>
         <w:t>Component Diagrams</w:t>
       </w:r>
+      <w:bookmarkEnd w:id="55"/>
       <w:bookmarkEnd w:id="56"/>
-      <w:bookmarkEnd w:id="57"/>
     </w:p>
     <w:p>
       <w:pPr>
@@ -12949,7 +12936,7 @@
           <w:lang w:val="en-US" w:eastAsia="en-US" w:bidi="ar-SA"/>
         </w:rPr>
       </w:pPr>
-      <w:bookmarkStart w:id="58" w:name="_Toc216495267"/>
+      <w:bookmarkStart w:id="57" w:name="_Toc216495267"/>
       <w:r>
         <w:rPr>
           <w:color w:val="4F81BD"/>
@@ -12963,25 +12950,25 @@
       <w:pPr>
         <w:pStyle w:val="Heading2"/>
       </w:pPr>
-      <w:bookmarkStart w:id="59" w:name="_Toc222426071"/>
+      <w:bookmarkStart w:id="58" w:name="_Toc222426071"/>
       <w:r>
         <w:lastRenderedPageBreak/>
         <w:t>Detailed Design</w:t>
       </w:r>
+      <w:bookmarkEnd w:id="57"/>
       <w:bookmarkEnd w:id="58"/>
+    </w:p>
+    <w:p>
+      <w:pPr>
+        <w:pStyle w:val="Heading3"/>
+      </w:pPr>
+      <w:bookmarkStart w:id="59" w:name="_Toc216495268"/>
+      <w:bookmarkStart w:id="60" w:name="_Toc222426072"/>
+      <w:r>
+        <w:t>Sequence Diagrams</w:t>
+      </w:r>
       <w:bookmarkEnd w:id="59"/>
-    </w:p>
-    <w:p>
-      <w:pPr>
-        <w:pStyle w:val="Heading3"/>
-      </w:pPr>
-      <w:bookmarkStart w:id="60" w:name="_Toc216495268"/>
-      <w:bookmarkStart w:id="61" w:name="_Toc222426072"/>
-      <w:r>
-        <w:t>Sequence Diagrams</w:t>
-      </w:r>
       <w:bookmarkEnd w:id="60"/>
-      <w:bookmarkEnd w:id="61"/>
     </w:p>
     <w:p>
       <w:pPr>
@@ -13428,14 +13415,14 @@
         </w:rPr>
         <w:br w:type="page"/>
       </w:r>
-      <w:bookmarkStart w:id="62" w:name="_Toc216495269"/>
-      <w:bookmarkStart w:id="63" w:name="_Toc222426073"/>
+      <w:bookmarkStart w:id="61" w:name="_Toc216495269"/>
+      <w:bookmarkStart w:id="62" w:name="_Toc222426073"/>
       <w:r>
         <w:lastRenderedPageBreak/>
         <w:t>Change log</w:t>
       </w:r>
+      <w:bookmarkEnd w:id="61"/>
       <w:bookmarkEnd w:id="62"/>
-      <w:bookmarkEnd w:id="63"/>
     </w:p>
     <w:tbl>
       <w:tblPr>
@@ -13968,14 +13955,1136 @@
         </w:rPr>
       </w:pPr>
     </w:p>
+    <w:p>
+      <w:pPr>
+        <w:pStyle w:val="Heading1"/>
+      </w:pPr>
+      <w:bookmarkStart w:id="63" w:name="_Toc222422001"/>
+      <w:r>
+        <w:t>Final Report</w:t>
+      </w:r>
+    </w:p>
+    <w:p>
+      <w:pPr>
+        <w:pStyle w:val="Heading2"/>
+      </w:pPr>
+      <w:r>
+        <w:t>Management Summary</w:t>
+      </w:r>
+      <w:bookmarkEnd w:id="63"/>
+    </w:p>
+    <w:p>
+      <w:pPr>
+        <w:rPr>
+          <w:rFonts w:ascii="Times" w:hAnsi="Times"/>
+          <w:sz w:val="20"/>
+          <w:szCs w:val="20"/>
+          <w:lang w:eastAsia="en-US" w:bidi="ar-SA"/>
+        </w:rPr>
+      </w:pPr>
+      <w:r>
+        <w:rPr>
+          <w:lang w:eastAsia="en-US" w:bidi="ar-SA"/>
+        </w:rPr>
+        <w:t>The project overall was a success, especially with the final solution we created; however, there were certain problems which we encountered during the time on development on the solution.</w:t>
+      </w:r>
+      <w:r>
+        <w:rPr>
+          <w:rFonts w:ascii="Times" w:hAnsi="Times"/>
+          <w:sz w:val="27"/>
+          <w:szCs w:val="27"/>
+          <w:lang w:eastAsia="en-US" w:bidi="ar-SA"/>
+        </w:rPr>
+        <w:br/>
+      </w:r>
+      <w:r>
+        <w:rPr>
+          <w:rFonts w:ascii="Times" w:hAnsi="Times"/>
+          <w:sz w:val="27"/>
+          <w:szCs w:val="27"/>
+          <w:lang w:eastAsia="en-US" w:bidi="ar-SA"/>
+        </w:rPr>
+        <w:br/>
+      </w:r>
+      <w:r>
+        <w:rPr>
+          <w:lang w:eastAsia="en-US" w:bidi="ar-SA"/>
+        </w:rPr>
+        <w:t>The state of the project currently is that all features (bar dying at the end of ageing) are implemented on a single server setup, with minimal amount of bugs across the system. However, we have not implemented Server-to-Server integration on our solution, but there is a framework with a single entry point where a remote server can access data. We decided that dropping this functionality would be better for the overall project, as having a rock solid platform for the functionality to be integrated at a later point is far more important than a lackluster approach to all the programming an</w:t>
+      </w:r>
+      <w:r>
+        <w:rPr>
+          <w:lang w:eastAsia="en-US" w:bidi="ar-SA"/>
+        </w:rPr>
+        <w:t>d have a half working solution by the submission date.</w:t>
+      </w:r>
+      <w:r>
+        <w:rPr>
+          <w:rFonts w:ascii="Times" w:hAnsi="Times"/>
+          <w:sz w:val="27"/>
+          <w:szCs w:val="27"/>
+          <w:lang w:eastAsia="en-US" w:bidi="ar-SA"/>
+        </w:rPr>
+        <w:br/>
+      </w:r>
+      <w:r>
+        <w:rPr>
+          <w:rFonts w:ascii="Times" w:hAnsi="Times"/>
+          <w:sz w:val="27"/>
+          <w:szCs w:val="27"/>
+          <w:lang w:eastAsia="en-US" w:bidi="ar-SA"/>
+        </w:rPr>
+        <w:br/>
+      </w:r>
+      <w:r>
+        <w:rPr>
+          <w:lang w:eastAsia="en-US" w:bidi="ar-SA"/>
+        </w:rPr>
+        <w:t>I feel we did work well in a team, with everyone knowing what needed to be done, and after a brief lesson on how Github and its issue tracker worked, it gave a good pace to the development. Also we managed to split into a “paired programming” methodology in Integration and Testing week, which worked wonders with the productivity of the overall members which might have been lacking at the start of the week. However, all this learning was at quite a late point in the project, and if we learnt these invaluable lessons at an earlier point, we would have had a better working project at the end of the I&amp;T week.</w:t>
+      </w:r>
+      <w:r>
+        <w:rPr>
+          <w:rFonts w:ascii="Times" w:hAnsi="Times"/>
+          <w:sz w:val="27"/>
+          <w:szCs w:val="27"/>
+          <w:lang w:eastAsia="en-US" w:bidi="ar-SA"/>
+        </w:rPr>
+        <w:br/>
+      </w:r>
+      <w:r>
+        <w:rPr>
+          <w:rFonts w:ascii="Times" w:hAnsi="Times"/>
+          <w:sz w:val="27"/>
+          <w:szCs w:val="27"/>
+          <w:lang w:eastAsia="en-US" w:bidi="ar-SA"/>
+        </w:rPr>
+        <w:br/>
+      </w:r>
+      <w:r>
+        <w:rPr>
+          <w:lang w:eastAsia="en-US" w:bidi="ar-SA"/>
+        </w:rPr>
+        <w:t>It was a shame that Charlie Bird did leave us at a point, as he did give contribute to the project at points, and due to his unforeseen departure, I did spend a couple of hours understanding what he put into the project with no handover message from him.</w:t>
+      </w:r>
+      <w:r>
+        <w:rPr>
+          <w:rFonts w:ascii="Times" w:hAnsi="Times"/>
+          <w:sz w:val="27"/>
+          <w:szCs w:val="27"/>
+          <w:lang w:eastAsia="en-US" w:bidi="ar-SA"/>
+        </w:rPr>
+        <w:br/>
+      </w:r>
+      <w:r>
+        <w:rPr>
+          <w:rFonts w:ascii="Times" w:hAnsi="Times"/>
+          <w:sz w:val="27"/>
+          <w:szCs w:val="27"/>
+          <w:lang w:eastAsia="en-US" w:bidi="ar-SA"/>
+        </w:rPr>
+        <w:br/>
+      </w:r>
+      <w:r>
+        <w:rPr>
+          <w:lang w:eastAsia="en-US" w:bidi="ar-SA"/>
+        </w:rPr>
+        <w:t>Apart from these minor issues and problems we encountered during our time on the project, I feel that we have created a piece of software that we should be proud of!</w:t>
+      </w:r>
+    </w:p>
+    <w:p>
+      <w:pPr>
+        <w:pStyle w:val="Heading2"/>
+      </w:pPr>
+      <w:bookmarkStart w:id="64" w:name="_Toc222422002"/>
+      <w:r>
+        <w:t>Timeline of the Project</w:t>
+      </w:r>
+      <w:bookmarkEnd w:id="64"/>
+    </w:p>
+    <w:p>
+      <w:pPr>
+        <w:pStyle w:val="Heading3"/>
+      </w:pPr>
+      <w:bookmarkStart w:id="65" w:name="_Toc222422003"/>
+      <w:r>
+        <w:t>Requirements Document</w:t>
+      </w:r>
+      <w:bookmarkEnd w:id="65"/>
+    </w:p>
+    <w:p>
+      <w:pPr>
+        <w:pStyle w:val="ListParagraph"/>
+        <w:numPr>
+          <w:ilvl w:val="0"/>
+          <w:numId w:val="5"/>
+        </w:numPr>
+        <w:spacing w:after="200" w:line="240" w:lineRule="auto"/>
+      </w:pPr>
+      <w:r>
+        <w:t>Job allocation was made for researching different types of software we needed to utilise for creating the solution, such as IDEs, deployment solutions and version control systems to name a few. We used</w:t>
+      </w:r>
+    </w:p>
+    <w:p>
+      <w:pPr>
+        <w:pStyle w:val="ListParagraph"/>
+        <w:numPr>
+          <w:ilvl w:val="1"/>
+          <w:numId w:val="5"/>
+        </w:numPr>
+        <w:spacing w:after="200" w:line="240" w:lineRule="auto"/>
+      </w:pPr>
+      <w:r>
+        <w:t>Eclipse for the development</w:t>
+      </w:r>
+    </w:p>
+    <w:p>
+      <w:pPr>
+        <w:pStyle w:val="ListParagraph"/>
+        <w:numPr>
+          <w:ilvl w:val="1"/>
+          <w:numId w:val="5"/>
+        </w:numPr>
+        <w:spacing w:after="200" w:line="240" w:lineRule="auto"/>
+      </w:pPr>
+      <w:r>
+        <w:t>Glassfish as the deployment solution</w:t>
+      </w:r>
+    </w:p>
+    <w:p>
+      <w:pPr>
+        <w:pStyle w:val="ListParagraph"/>
+        <w:numPr>
+          <w:ilvl w:val="1"/>
+          <w:numId w:val="5"/>
+        </w:numPr>
+        <w:spacing w:after="200" w:line="240" w:lineRule="auto"/>
+      </w:pPr>
+      <w:r>
+        <w:t>MySQL for the storage of data</w:t>
+      </w:r>
+    </w:p>
+    <w:p>
+      <w:pPr>
+        <w:pStyle w:val="ListParagraph"/>
+        <w:numPr>
+          <w:ilvl w:val="1"/>
+          <w:numId w:val="5"/>
+        </w:numPr>
+        <w:spacing w:after="200" w:line="240" w:lineRule="auto"/>
+      </w:pPr>
+      <w:r>
+        <w:t>JPA for accessing the data</w:t>
+      </w:r>
+    </w:p>
+    <w:p>
+      <w:pPr>
+        <w:pStyle w:val="ListParagraph"/>
+        <w:numPr>
+          <w:ilvl w:val="1"/>
+          <w:numId w:val="5"/>
+        </w:numPr>
+        <w:spacing w:after="200" w:line="240" w:lineRule="auto"/>
+      </w:pPr>
+      <w:r>
+        <w:t>Git for Version Control</w:t>
+      </w:r>
+    </w:p>
+    <w:p>
+      <w:pPr>
+        <w:pStyle w:val="ListParagraph"/>
+        <w:numPr>
+          <w:ilvl w:val="1"/>
+          <w:numId w:val="5"/>
+        </w:numPr>
+        <w:spacing w:after="200" w:line="240" w:lineRule="auto"/>
+      </w:pPr>
+      <w:r>
+        <w:t>Microsoft Word for documentation</w:t>
+      </w:r>
+    </w:p>
+    <w:p>
+      <w:pPr>
+        <w:pStyle w:val="ListParagraph"/>
+        <w:numPr>
+          <w:ilvl w:val="0"/>
+          <w:numId w:val="5"/>
+        </w:numPr>
+        <w:spacing w:after="200" w:line="240" w:lineRule="auto"/>
+      </w:pPr>
+      <w:r>
+        <w:t>Initial job allocation for members of the group, which gave a basis for the rest of the project.</w:t>
+      </w:r>
+    </w:p>
+    <w:p>
+      <w:pPr>
+        <w:pStyle w:val="ListParagraph"/>
+        <w:numPr>
+          <w:ilvl w:val="0"/>
+          <w:numId w:val="5"/>
+        </w:numPr>
+        <w:spacing w:after="200" w:line="240" w:lineRule="auto"/>
+      </w:pPr>
+      <w:r>
+        <w:t>Mock up of the interface was created for the requirements specification, which went on to inspire the current theme we used in the final solution</w:t>
+      </w:r>
+    </w:p>
+    <w:p>
+      <w:pPr>
+        <w:pStyle w:val="Heading3"/>
+      </w:pPr>
+      <w:bookmarkStart w:id="66" w:name="_Toc222422004"/>
+      <w:r>
+        <w:t>Testing Document</w:t>
+      </w:r>
+      <w:bookmarkEnd w:id="66"/>
+    </w:p>
+    <w:p>
+      <w:pPr>
+        <w:pStyle w:val="ListParagraph"/>
+        <w:numPr>
+          <w:ilvl w:val="0"/>
+          <w:numId w:val="6"/>
+        </w:numPr>
+        <w:spacing w:after="200" w:line="240" w:lineRule="auto"/>
+      </w:pPr>
+      <w:r>
+        <w:t>Grant was allocated to design a testing scheme for integration and testing week, and he and Charlie wrote the testing document according to the functional requirements specified by the client.</w:t>
+      </w:r>
+    </w:p>
+    <w:p>
+      <w:pPr>
+        <w:pStyle w:val="ListParagraph"/>
+        <w:numPr>
+          <w:ilvl w:val="0"/>
+          <w:numId w:val="6"/>
+        </w:numPr>
+        <w:spacing w:after="200" w:line="240" w:lineRule="auto"/>
+      </w:pPr>
+      <w:r>
+        <w:t>During this time, Kamil rewrote the UI to implement a more stylish and finished look onto the UI ready to be implemented.</w:t>
+      </w:r>
+    </w:p>
+    <w:p>
+      <w:pPr>
+        <w:pStyle w:val="Heading3"/>
+      </w:pPr>
+      <w:bookmarkStart w:id="67" w:name="_Toc222422005"/>
+      <w:r>
+        <w:t>Design Document</w:t>
+      </w:r>
+      <w:bookmarkEnd w:id="67"/>
+    </w:p>
+    <w:p>
+      <w:pPr>
+        <w:pStyle w:val="ListParagraph"/>
+        <w:numPr>
+          <w:ilvl w:val="0"/>
+          <w:numId w:val="7"/>
+        </w:numPr>
+        <w:spacing w:after="200" w:line="240" w:lineRule="auto"/>
+      </w:pPr>
+      <w:r>
+        <w:t>Fiona and Imran were tasked with the design document, with Kamil often lending a hand with explaining and quality assurance on the overall document.</w:t>
+      </w:r>
+    </w:p>
+    <w:p>
+      <w:pPr>
+        <w:pStyle w:val="ListParagraph"/>
+        <w:numPr>
+          <w:ilvl w:val="0"/>
+          <w:numId w:val="7"/>
+        </w:numPr>
+        <w:spacing w:after="200" w:line="240" w:lineRule="auto"/>
+      </w:pPr>
+      <w:r>
+        <w:t>Sam had been working on implementation of authentication and registration of users ready for the display.</w:t>
+      </w:r>
+    </w:p>
+    <w:p>
+      <w:pPr>
+        <w:pStyle w:val="Heading3"/>
+      </w:pPr>
+      <w:bookmarkStart w:id="68" w:name="_Toc222422006"/>
+      <w:r>
+        <w:t>Integration and Testing Week</w:t>
+      </w:r>
+      <w:bookmarkEnd w:id="68"/>
+    </w:p>
+    <w:p>
+      <w:pPr>
+        <w:pStyle w:val="Heading4"/>
+      </w:pPr>
+      <w:bookmarkStart w:id="69" w:name="_Toc222422007"/>
+      <w:r>
+        <w:t>Monday</w:t>
+      </w:r>
+      <w:bookmarkEnd w:id="69"/>
+    </w:p>
+    <w:p>
+      <w:pPr>
+        <w:pStyle w:val="ListParagraph"/>
+        <w:numPr>
+          <w:ilvl w:val="0"/>
+          <w:numId w:val="8"/>
+        </w:numPr>
+        <w:spacing w:after="200" w:line="240" w:lineRule="auto"/>
+      </w:pPr>
+      <w:r>
+        <w:t>First meeting at 9AM with a plan of action for the rest of the week</w:t>
+      </w:r>
+    </w:p>
+    <w:p>
+      <w:pPr>
+        <w:pStyle w:val="ListParagraph"/>
+        <w:numPr>
+          <w:ilvl w:val="0"/>
+          <w:numId w:val="8"/>
+        </w:numPr>
+        <w:spacing w:after="200" w:line="240" w:lineRule="auto"/>
+      </w:pPr>
+      <w:r>
+        <w:t>Morning was used for setting up development and production servers and sorting out arising issues</w:t>
+      </w:r>
+    </w:p>
+    <w:p>
+      <w:pPr>
+        <w:pStyle w:val="ListParagraph"/>
+        <w:numPr>
+          <w:ilvl w:val="0"/>
+          <w:numId w:val="8"/>
+        </w:numPr>
+        <w:spacing w:after="200" w:line="240" w:lineRule="auto"/>
+      </w:pPr>
+      <w:r>
+        <w:t>Afternoon we implemented retrieving monsters and friends from the database when a user has logged in</w:t>
+      </w:r>
+    </w:p>
+    <w:p>
+      <w:pPr>
+        <w:pStyle w:val="Heading4"/>
+      </w:pPr>
+      <w:bookmarkStart w:id="70" w:name="_Toc222422008"/>
+      <w:r>
+        <w:t>Tuesday</w:t>
+      </w:r>
+      <w:bookmarkEnd w:id="70"/>
+    </w:p>
+    <w:p>
+      <w:pPr>
+        <w:pStyle w:val="ListParagraph"/>
+        <w:numPr>
+          <w:ilvl w:val="0"/>
+          <w:numId w:val="9"/>
+        </w:numPr>
+        <w:spacing w:after="200" w:line="240" w:lineRule="auto"/>
+      </w:pPr>
+      <w:r>
+        <w:t>Morning was used for testing the first milestone with registration and login for the testing team while the development team carried on implementing the friendship options, including adding and deleting friendships</w:t>
+      </w:r>
+    </w:p>
+    <w:p>
+      <w:pPr>
+        <w:pStyle w:val="ListParagraph"/>
+        <w:numPr>
+          <w:ilvl w:val="0"/>
+          <w:numId w:val="9"/>
+        </w:numPr>
+        <w:spacing w:after="200" w:line="240" w:lineRule="auto"/>
+      </w:pPr>
+      <w:r>
+        <w:t>Afternoon, I got the documentation team to start responding to feedback on the documentation we have already submitted, while giving an outline for the final submission documents.</w:t>
+      </w:r>
+    </w:p>
+    <w:p>
+      <w:pPr>
+        <w:pStyle w:val="Heading4"/>
+      </w:pPr>
+      <w:bookmarkStart w:id="71" w:name="_Toc222422009"/>
+      <w:r>
+        <w:t>Wednesday</w:t>
+      </w:r>
+      <w:bookmarkEnd w:id="71"/>
+    </w:p>
+    <w:p>
+      <w:pPr>
+        <w:pStyle w:val="ListParagraph"/>
+        <w:numPr>
+          <w:ilvl w:val="0"/>
+          <w:numId w:val="10"/>
+        </w:numPr>
+        <w:spacing w:after="200" w:line="240" w:lineRule="auto"/>
+      </w:pPr>
+      <w:r>
+        <w:t>Morning, the testing team tried out the new bug fixed login system with the added functionality for friendships, During this time, Kamil, Sam and Andy were working with getting the RequestDispatcher framework working with Fighting and Breeding.</w:t>
+      </w:r>
+    </w:p>
+    <w:p>
+      <w:pPr>
+        <w:pStyle w:val="ListParagraph"/>
+        <w:numPr>
+          <w:ilvl w:val="0"/>
+          <w:numId w:val="10"/>
+        </w:numPr>
+        <w:spacing w:after="200" w:line="240" w:lineRule="auto"/>
+      </w:pPr>
+      <w:r>
+        <w:t>Afternoon, we started implementing the main monster algorithms including breeding and fighting, which we perfected when working later into the night.</w:t>
+      </w:r>
+    </w:p>
+    <w:p>
+      <w:pPr>
+        <w:pStyle w:val="Heading4"/>
+      </w:pPr>
+      <w:bookmarkStart w:id="72" w:name="_Toc222422010"/>
+      <w:r>
+        <w:t>Thursday</w:t>
+      </w:r>
+      <w:bookmarkEnd w:id="72"/>
+    </w:p>
+    <w:p>
+      <w:pPr>
+        <w:pStyle w:val="ListParagraph"/>
+        <w:numPr>
+          <w:ilvl w:val="0"/>
+          <w:numId w:val="11"/>
+        </w:numPr>
+        <w:spacing w:after="200" w:line="240" w:lineRule="auto"/>
+      </w:pPr>
+      <w:r>
+        <w:t>Most features were implemented by the morning of the Thursday, so the testing team worked on bug testing the system at a whole, and started submitting bug issues on the Github web interface. During this time, Andy was spending time working with the graphics and layout, while Kamil and Sam were working on bug fixes and last bits of the required functionality.</w:t>
+      </w:r>
+    </w:p>
+    <w:p>
+      <w:pPr>
+        <w:pStyle w:val="ListParagraph"/>
+        <w:numPr>
+          <w:ilvl w:val="0"/>
+          <w:numId w:val="11"/>
+        </w:numPr>
+        <w:spacing w:after="200" w:line="240" w:lineRule="auto"/>
+      </w:pPr>
+      <w:r>
+        <w:t xml:space="preserve">In the afternoon, all submitted documentation was assessed and brought upto a final draft. </w:t>
+      </w:r>
+    </w:p>
+    <w:p>
+      <w:pPr>
+        <w:pStyle w:val="Heading4"/>
+      </w:pPr>
+      <w:bookmarkStart w:id="73" w:name="_Toc222422011"/>
+      <w:r>
+        <w:t>Friday</w:t>
+      </w:r>
+      <w:bookmarkEnd w:id="73"/>
+    </w:p>
+    <w:p>
+      <w:pPr>
+        <w:pStyle w:val="ListParagraph"/>
+        <w:numPr>
+          <w:ilvl w:val="0"/>
+          <w:numId w:val="12"/>
+        </w:numPr>
+        <w:spacing w:after="200" w:line="240" w:lineRule="auto"/>
+      </w:pPr>
+      <w:r>
+        <w:t>The morning was used to clean up some final bugs before submitting all code to blackboard and then running through the acceptance tests in the afternoon.</w:t>
+      </w:r>
+    </w:p>
+    <w:p>
+      <w:pPr>
+        <w:pStyle w:val="Heading2"/>
+      </w:pPr>
+      <w:bookmarkStart w:id="74" w:name="_Toc222422012"/>
+      <w:r>
+        <w:t>Final Report</w:t>
+      </w:r>
+      <w:bookmarkEnd w:id="74"/>
+    </w:p>
+    <w:p>
+      <w:pPr>
+        <w:pStyle w:val="ListParagraph"/>
+        <w:numPr>
+          <w:ilvl w:val="0"/>
+          <w:numId w:val="12"/>
+        </w:numPr>
+        <w:spacing w:after="200" w:line="240" w:lineRule="auto"/>
+      </w:pPr>
+      <w:r>
+        <w:t>Kamil and Sam rewrote parts of the UML design which was flawed when implementing the original design document.</w:t>
+      </w:r>
+    </w:p>
+    <w:p>
+      <w:pPr>
+        <w:pStyle w:val="ListParagraph"/>
+        <w:numPr>
+          <w:ilvl w:val="0"/>
+          <w:numId w:val="12"/>
+        </w:numPr>
+        <w:spacing w:after="200" w:line="240" w:lineRule="auto"/>
+      </w:pPr>
+      <w:r>
+        <w:t>Sam help finish and finalise the documents ready to be submitted.</w:t>
+      </w:r>
+    </w:p>
+    <w:p>
+      <w:pPr>
+        <w:pStyle w:val="Heading2"/>
+      </w:pPr>
+      <w:bookmarkStart w:id="75" w:name="_Toc222422013"/>
+      <w:r>
+        <w:t>Final State of the Project</w:t>
+      </w:r>
+      <w:bookmarkEnd w:id="75"/>
+    </w:p>
+    <w:p>
+      <w:pPr>
+        <w:rPr>
+          <w:lang w:eastAsia="en-US" w:bidi="ar-SA"/>
+        </w:rPr>
+      </w:pPr>
+      <w:r>
+        <w:rPr>
+          <w:lang w:eastAsia="en-US" w:bidi="ar-SA"/>
+        </w:rPr>
+        <w:t xml:space="preserve">The final state of the project is one of near completeness when running with just one server. The only issues we have found is minor bug problems (such as parsing user IDs to the jsp to display not working correctly) and an issue with the way we implemented the </w:t>
+      </w:r>
+    </w:p>
+    <w:p>
+      <w:pPr>
+        <w:pStyle w:val="Heading2"/>
+        <w:rPr>
+          <w:lang w:eastAsia="en-US" w:bidi="ar-SA"/>
+        </w:rPr>
+      </w:pPr>
+      <w:bookmarkStart w:id="76" w:name="_Toc222422014"/>
+      <w:r>
+        <w:rPr>
+          <w:lang w:eastAsia="en-US" w:bidi="ar-SA"/>
+        </w:rPr>
+        <w:t>Performance of Members</w:t>
+      </w:r>
+      <w:bookmarkEnd w:id="76"/>
+    </w:p>
+    <w:p>
+      <w:pPr>
+        <w:pStyle w:val="Heading3"/>
+      </w:pPr>
+      <w:bookmarkStart w:id="77" w:name="_Toc222422015"/>
+      <w:r>
+        <w:t>Sam Sherar &lt;sbs1&gt; - Team Leader</w:t>
+      </w:r>
+      <w:bookmarkEnd w:id="77"/>
+    </w:p>
+    <w:p>
+      <w:r>
+        <w:t>I feel that I worked well managing the team during the time across the project with the limited tools I had, and I am happy with the amount of work I submitted during integration and testing week towards the main codebase. However I could have been more available during the first semester for more questions from the team.</w:t>
+      </w:r>
+    </w:p>
+    <w:p>
+      <w:pPr>
+        <w:pStyle w:val="Heading3"/>
+      </w:pPr>
+      <w:bookmarkStart w:id="78" w:name="_Toc222422016"/>
+      <w:r>
+        <w:t>Kamil Mrowiec &lt;kam20&gt; - Co-Team Leader</w:t>
+      </w:r>
+      <w:bookmarkEnd w:id="78"/>
+    </w:p>
+    <w:p>
+      <w:pPr>
+        <w:rPr>
+          <w:rFonts w:ascii="Times" w:hAnsi="Times"/>
+          <w:sz w:val="20"/>
+          <w:szCs w:val="20"/>
+          <w:lang w:eastAsia="en-US" w:bidi="ar-SA"/>
+        </w:rPr>
+      </w:pPr>
+      <w:r>
+        <w:rPr>
+          <w:lang w:eastAsia="en-US" w:bidi="ar-SA"/>
+        </w:rPr>
+        <w:t>I feel that Kamil worked incredibly well over the time spent on the project. He always very prompt to all meetings and had always had something to contribute to the project. He also was not afraid to challenge certain decisions, which spawned some great ideas!</w:t>
+      </w:r>
+    </w:p>
+    <w:p>
+      <w:pPr>
+        <w:pStyle w:val="Heading3"/>
+      </w:pPr>
+      <w:bookmarkStart w:id="79" w:name="_Toc222422017"/>
+      <w:r>
+        <w:t>Fiona Joseph Samy &lt;fij1&gt; - QA Manager</w:t>
+      </w:r>
+      <w:bookmarkEnd w:id="79"/>
+    </w:p>
+    <w:p>
+      <w:pPr>
+        <w:rPr>
+          <w:lang w:eastAsia="en-US" w:bidi="ar-SA"/>
+        </w:rPr>
+      </w:pPr>
+      <w:r>
+        <w:rPr>
+          <w:lang w:eastAsia="en-US" w:bidi="ar-SA"/>
+        </w:rPr>
+        <w:t>Fiona is a hard worker, especially when it comes to researching new material and other ideas. I felt that she could have been more productive if she wasn’t afraid to ask me questions about certain topics, but overall I am happy with the amount of work she produced.</w:t>
+      </w:r>
+    </w:p>
+    <w:p>
+      <w:pPr>
+        <w:pStyle w:val="Heading4"/>
+        <w:rPr>
+          <w:rFonts w:ascii="Times" w:hAnsi="Times"/>
+          <w:sz w:val="20"/>
+          <w:szCs w:val="20"/>
+        </w:rPr>
+      </w:pPr>
+      <w:bookmarkStart w:id="80" w:name="_Toc222422018"/>
+      <w:r>
+        <w:t>Andy Watkins &lt;ajw14&gt; - Design Team</w:t>
+      </w:r>
+      <w:bookmarkEnd w:id="80"/>
+    </w:p>
+    <w:p>
+      <w:pPr>
+        <w:rPr>
+          <w:lang w:eastAsia="en-US" w:bidi="ar-SA"/>
+        </w:rPr>
+      </w:pPr>
+      <w:r>
+        <w:rPr>
+          <w:lang w:eastAsia="en-US" w:bidi="ar-SA"/>
+        </w:rPr>
+        <w:t>I feel that Andy did contribute to the project by creating most of the User Interface from design to production, but he did not produce as much as I was hoping for, as certain social networking sites easily distracted him. However, the work he did produce was solid and adhering to the coding standards we implemented.</w:t>
+      </w:r>
+    </w:p>
+    <w:p>
+      <w:pPr>
+        <w:pStyle w:val="Heading3"/>
+      </w:pPr>
+      <w:bookmarkStart w:id="81" w:name="_Toc222422019"/>
+      <w:r>
+        <w:t>Imran Mungul &lt;Imm5&gt; - Design Team</w:t>
+      </w:r>
+      <w:bookmarkEnd w:id="81"/>
+    </w:p>
+    <w:p>
+      <w:pPr>
+        <w:rPr>
+          <w:lang w:eastAsia="en-US" w:bidi="ar-SA"/>
+        </w:rPr>
+      </w:pPr>
+      <w:r>
+        <w:rPr>
+          <w:lang w:eastAsia="en-US" w:bidi="ar-SA"/>
+        </w:rPr>
+        <w:t>Imran was a hard worker to start, but I felt his motivation dipped over the course of the project, and by Integration and Testing week, it was hard work to get him going on a task. But after he got going, the quality of work and attention to detail was superb, and trying to understand new concepts introduced by Kamil or I didn’t faze him.</w:t>
+      </w:r>
+    </w:p>
+    <w:p>
+      <w:pPr>
+        <w:pStyle w:val="Heading3"/>
+        <w:rPr>
+          <w:rFonts w:ascii="Times" w:hAnsi="Times"/>
+          <w:sz w:val="20"/>
+          <w:szCs w:val="20"/>
+        </w:rPr>
+      </w:pPr>
+      <w:bookmarkStart w:id="82" w:name="_Toc222422020"/>
+      <w:r>
+        <w:t>Grant David &lt;grd3&gt; - Testing Team</w:t>
+      </w:r>
+      <w:bookmarkEnd w:id="82"/>
+    </w:p>
+    <w:p>
+      <w:pPr>
+        <w:spacing w:after="0"/>
+        <w:rPr>
+          <w:rFonts w:ascii="Times" w:eastAsia="Times New Roman" w:hAnsi="Times" w:cs="Times New Roman"/>
+          <w:sz w:val="20"/>
+          <w:szCs w:val="20"/>
+          <w:lang w:eastAsia="en-US" w:bidi="ar-SA"/>
+        </w:rPr>
+      </w:pPr>
+      <w:r>
+        <w:rPr>
+          <w:lang w:eastAsia="en-US" w:bidi="ar-SA"/>
+        </w:rPr>
+        <w:t>Out of the rest of the team, I was most impressed by Grant - not by the amount of work he did, but the way he tackled challenges presented to him in a very can-do manor. He was always asking questions about how things worked and wasn’t phased when I asked him</w:t>
+      </w:r>
+      <w:r>
+        <w:rPr>
+          <w:lang w:eastAsia="en-US" w:bidi="ar-SA"/>
+        </w:rPr>
+        <w:t xml:space="preserve"> to program some Java for JUnit</w:t>
+      </w:r>
+      <w:r>
+        <w:rPr>
+          <w:lang w:eastAsia="en-US" w:bidi="ar-SA"/>
+        </w:rPr>
+        <w:t xml:space="preserve"> after proclaiming in the first meeting that he cannot program</w:t>
+      </w:r>
+      <w:r>
+        <w:rPr>
+          <w:rFonts w:ascii="Arial" w:eastAsia="Times New Roman" w:hAnsi="Arial" w:cs="Times New Roman"/>
+          <w:color w:val="000000"/>
+          <w:sz w:val="23"/>
+          <w:szCs w:val="23"/>
+          <w:lang w:eastAsia="en-US" w:bidi="ar-SA"/>
+        </w:rPr>
+        <w:t xml:space="preserve">. </w:t>
+      </w:r>
+    </w:p>
+    <w:p>
+      <w:pPr>
+        <w:pStyle w:val="Heading2"/>
+      </w:pPr>
+    </w:p>
+    <w:p>
+      <w:pPr>
+        <w:pStyle w:val="Heading3"/>
+      </w:pPr>
+      <w:bookmarkStart w:id="83" w:name="_Toc222422021"/>
+      <w:r>
+        <w:t>Cellen Williams &lt;cew10&gt; - Testing Team</w:t>
+      </w:r>
+      <w:bookmarkEnd w:id="83"/>
+    </w:p>
+    <w:p>
+      <w:pPr>
+        <w:rPr>
+          <w:lang w:eastAsia="en-US" w:bidi="ar-SA"/>
+        </w:rPr>
+      </w:pPr>
+      <w:r>
+        <w:rPr>
+          <w:lang w:eastAsia="en-US" w:bidi="ar-SA"/>
+        </w:rPr>
+        <w:t xml:space="preserve">Cellen worked well within the team and helped create some really well written and laid out documentation during the time he was with the group, and I found that he was happy to ask questions about topics which I might have glossed over. However, I think that he would have been more productive if he took his initiative, as he often had the right answer to start with!  </w:t>
+      </w:r>
+    </w:p>
+    <w:p>
+      <w:pPr>
+        <w:rPr>
+          <w:lang w:eastAsia="en-US" w:bidi="ar-SA"/>
+        </w:rPr>
+      </w:pPr>
+    </w:p>
+    <w:p>
+      <w:pPr>
+        <w:pStyle w:val="Heading1"/>
+        <w:rPr>
+          <w:lang w:eastAsia="en-US" w:bidi="ar-SA"/>
+        </w:rPr>
+      </w:pPr>
+      <w:bookmarkStart w:id="84" w:name="_Toc222422022"/>
+      <w:r>
+        <w:rPr>
+          <w:lang w:eastAsia="en-US" w:bidi="ar-SA"/>
+        </w:rPr>
+        <w:t>Change log</w:t>
+      </w:r>
+      <w:bookmarkEnd w:id="84"/>
+    </w:p>
+    <w:tbl>
+      <w:tblPr>
+        <w:tblStyle w:val="TableGrid"/>
+        <w:tblW w:w="0" w:type="auto"/>
+        <w:tblLook w:val="04A0" w:firstRow="1" w:lastRow="0" w:firstColumn="1" w:lastColumn="0" w:noHBand="0" w:noVBand="1"/>
+      </w:tblPr>
+      <w:tblGrid>
+        <w:gridCol w:w="1694"/>
+        <w:gridCol w:w="1696"/>
+        <w:gridCol w:w="1734"/>
+        <w:gridCol w:w="1716"/>
+        <w:gridCol w:w="1676"/>
+      </w:tblGrid>
+      <w:tr>
+        <w:tc>
+          <w:tcPr>
+            <w:tcW w:w="1848" w:type="dxa"/>
+          </w:tcPr>
+          <w:p>
+            <w:pPr>
+              <w:rPr>
+                <w:szCs w:val="24"/>
+              </w:rPr>
+            </w:pPr>
+            <w:r>
+              <w:rPr>
+                <w:szCs w:val="24"/>
+              </w:rPr>
+              <w:t>Version</w:t>
+            </w:r>
+          </w:p>
+        </w:tc>
+        <w:tc>
+          <w:tcPr>
+            <w:tcW w:w="1848" w:type="dxa"/>
+          </w:tcPr>
+          <w:p>
+            <w:pPr>
+              <w:rPr>
+                <w:szCs w:val="24"/>
+              </w:rPr>
+            </w:pPr>
+            <w:r>
+              <w:rPr>
+                <w:szCs w:val="24"/>
+              </w:rPr>
+              <w:t>CCF Number</w:t>
+            </w:r>
+          </w:p>
+        </w:tc>
+        <w:tc>
+          <w:tcPr>
+            <w:tcW w:w="1848" w:type="dxa"/>
+          </w:tcPr>
+          <w:p>
+            <w:pPr>
+              <w:rPr>
+                <w:szCs w:val="24"/>
+              </w:rPr>
+            </w:pPr>
+            <w:r>
+              <w:rPr>
+                <w:szCs w:val="24"/>
+              </w:rPr>
+              <w:t>Date</w:t>
+            </w:r>
+          </w:p>
+        </w:tc>
+        <w:tc>
+          <w:tcPr>
+            <w:tcW w:w="1849" w:type="dxa"/>
+          </w:tcPr>
+          <w:p>
+            <w:pPr>
+              <w:rPr>
+                <w:szCs w:val="24"/>
+              </w:rPr>
+            </w:pPr>
+            <w:r>
+              <w:rPr>
+                <w:szCs w:val="24"/>
+              </w:rPr>
+              <w:t>What Changed</w:t>
+            </w:r>
+          </w:p>
+        </w:tc>
+        <w:tc>
+          <w:tcPr>
+            <w:tcW w:w="1849" w:type="dxa"/>
+          </w:tcPr>
+          <w:p>
+            <w:pPr>
+              <w:rPr>
+                <w:szCs w:val="24"/>
+              </w:rPr>
+            </w:pPr>
+            <w:r>
+              <w:rPr>
+                <w:szCs w:val="24"/>
+              </w:rPr>
+              <w:t>User</w:t>
+            </w:r>
+          </w:p>
+        </w:tc>
+      </w:tr>
+      <w:tr>
+        <w:tc>
+          <w:tcPr>
+            <w:tcW w:w="1848" w:type="dxa"/>
+          </w:tcPr>
+          <w:p>
+            <w:pPr>
+              <w:rPr>
+                <w:szCs w:val="24"/>
+              </w:rPr>
+            </w:pPr>
+            <w:r>
+              <w:rPr>
+                <w:szCs w:val="24"/>
+              </w:rPr>
+              <w:t>1.0</w:t>
+            </w:r>
+          </w:p>
+        </w:tc>
+        <w:tc>
+          <w:tcPr>
+            <w:tcW w:w="1848" w:type="dxa"/>
+          </w:tcPr>
+          <w:p>
+            <w:pPr>
+              <w:rPr>
+                <w:szCs w:val="24"/>
+              </w:rPr>
+            </w:pPr>
+            <w:r>
+              <w:rPr>
+                <w:szCs w:val="24"/>
+              </w:rPr>
+              <w:t>N/a</w:t>
+            </w:r>
+          </w:p>
+        </w:tc>
+        <w:tc>
+          <w:tcPr>
+            <w:tcW w:w="1848" w:type="dxa"/>
+          </w:tcPr>
+          <w:p>
+            <w:pPr>
+              <w:rPr>
+                <w:szCs w:val="24"/>
+              </w:rPr>
+            </w:pPr>
+            <w:r>
+              <w:rPr>
+                <w:szCs w:val="24"/>
+              </w:rPr>
+              <w:t>31.01.2013</w:t>
+            </w:r>
+          </w:p>
+        </w:tc>
+        <w:tc>
+          <w:tcPr>
+            <w:tcW w:w="1849" w:type="dxa"/>
+          </w:tcPr>
+          <w:p>
+            <w:pPr>
+              <w:rPr>
+                <w:szCs w:val="24"/>
+              </w:rPr>
+            </w:pPr>
+            <w:r>
+              <w:rPr>
+                <w:szCs w:val="24"/>
+              </w:rPr>
+              <w:t>First Draft</w:t>
+            </w:r>
+          </w:p>
+        </w:tc>
+        <w:tc>
+          <w:tcPr>
+            <w:tcW w:w="1849" w:type="dxa"/>
+          </w:tcPr>
+          <w:p>
+            <w:pPr>
+              <w:rPr>
+                <w:szCs w:val="24"/>
+              </w:rPr>
+            </w:pPr>
+            <w:r>
+              <w:rPr>
+                <w:szCs w:val="24"/>
+              </w:rPr>
+              <w:t>cew10</w:t>
+            </w:r>
+          </w:p>
+        </w:tc>
+      </w:tr>
+      <w:tr>
+        <w:tc>
+          <w:tcPr>
+            <w:tcW w:w="1848" w:type="dxa"/>
+          </w:tcPr>
+          <w:p>
+            <w:pPr>
+              <w:rPr>
+                <w:szCs w:val="24"/>
+              </w:rPr>
+            </w:pPr>
+            <w:r>
+              <w:rPr>
+                <w:szCs w:val="24"/>
+              </w:rPr>
+              <w:t>1.1</w:t>
+            </w:r>
+          </w:p>
+        </w:tc>
+        <w:tc>
+          <w:tcPr>
+            <w:tcW w:w="1848" w:type="dxa"/>
+          </w:tcPr>
+          <w:p>
+            <w:pPr>
+              <w:rPr>
+                <w:szCs w:val="24"/>
+              </w:rPr>
+            </w:pPr>
+            <w:r>
+              <w:rPr>
+                <w:szCs w:val="24"/>
+              </w:rPr>
+              <w:t>N/a</w:t>
+            </w:r>
+          </w:p>
+        </w:tc>
+        <w:tc>
+          <w:tcPr>
+            <w:tcW w:w="1848" w:type="dxa"/>
+          </w:tcPr>
+          <w:p>
+            <w:pPr>
+              <w:rPr>
+                <w:szCs w:val="24"/>
+              </w:rPr>
+            </w:pPr>
+            <w:r>
+              <w:rPr>
+                <w:szCs w:val="24"/>
+              </w:rPr>
+              <w:t>10.02.2013</w:t>
+            </w:r>
+          </w:p>
+        </w:tc>
+        <w:tc>
+          <w:tcPr>
+            <w:tcW w:w="1849" w:type="dxa"/>
+          </w:tcPr>
+          <w:p>
+            <w:pPr>
+              <w:rPr>
+                <w:szCs w:val="24"/>
+              </w:rPr>
+            </w:pPr>
+            <w:r>
+              <w:rPr>
+                <w:szCs w:val="24"/>
+              </w:rPr>
+              <w:t>Filled in and proofread</w:t>
+            </w:r>
+          </w:p>
+        </w:tc>
+        <w:tc>
+          <w:tcPr>
+            <w:tcW w:w="1849" w:type="dxa"/>
+          </w:tcPr>
+          <w:p>
+            <w:pPr>
+              <w:rPr>
+                <w:szCs w:val="24"/>
+              </w:rPr>
+            </w:pPr>
+            <w:r>
+              <w:rPr>
+                <w:szCs w:val="24"/>
+              </w:rPr>
+              <w:t>Sbs1</w:t>
+            </w:r>
+          </w:p>
+        </w:tc>
+      </w:tr>
+    </w:tbl>
     <w:p/>
+    <w:p/>
     <w:p>
       <w:pPr>
         <w:pStyle w:val="Heading1"/>
       </w:pPr>
+      <w:bookmarkStart w:id="85" w:name="_GoBack"/>
+      <w:bookmarkEnd w:id="85"/>
     </w:p>
     <w:p/>
-    <w:bookmarkEnd w:id="0"/>
     <w:sectPr>
       <w:headerReference w:type="default" r:id="rId30"/>
       <w:footerReference w:type="even" r:id="rId31"/>
@@ -14340,9 +15449,9 @@
     </w:lvl>
   </w:abstractNum>
   <w:abstractNum w:abstractNumId="1">
-    <w:nsid w:val="107E6AB2"/>
+    <w:nsid w:val="08F31247"/>
     <w:multiLevelType w:val="hybridMultilevel"/>
-    <w:tmpl w:val="D7021CE6"/>
+    <w:tmpl w:val="B688FFDC"/>
     <w:lvl w:ilvl="0" w:tplc="04090001">
       <w:start w:val="1"/>
       <w:numFmt w:val="bullet"/>
@@ -14453,9 +15562,574 @@
     </w:lvl>
   </w:abstractNum>
   <w:abstractNum w:abstractNumId="2">
-    <w:nsid w:val="63AC1425"/>
+    <w:nsid w:val="107E6AB2"/>
     <w:multiLevelType w:val="hybridMultilevel"/>
-    <w:tmpl w:val="0B728026"/>
+    <w:tmpl w:val="D7021CE6"/>
+    <w:lvl w:ilvl="0" w:tplc="04090001">
+      <w:start w:val="1"/>
+      <w:numFmt w:val="bullet"/>
+      <w:lvlText w:val=""/>
+      <w:lvlJc w:val="left"/>
+      <w:pPr>
+        <w:ind w:left="720" w:hanging="360"/>
+      </w:pPr>
+      <w:rPr>
+        <w:rFonts w:ascii="Symbol" w:hAnsi="Symbol" w:hint="default"/>
+      </w:rPr>
+    </w:lvl>
+    <w:lvl w:ilvl="1" w:tplc="04090003" w:tentative="1">
+      <w:start w:val="1"/>
+      <w:numFmt w:val="bullet"/>
+      <w:lvlText w:val="o"/>
+      <w:lvlJc w:val="left"/>
+      <w:pPr>
+        <w:ind w:left="1440" w:hanging="360"/>
+      </w:pPr>
+      <w:rPr>
+        <w:rFonts w:ascii="Courier New" w:hAnsi="Courier New" w:hint="default"/>
+      </w:rPr>
+    </w:lvl>
+    <w:lvl w:ilvl="2" w:tplc="04090005" w:tentative="1">
+      <w:start w:val="1"/>
+      <w:numFmt w:val="bullet"/>
+      <w:lvlText w:val=""/>
+      <w:lvlJc w:val="left"/>
+      <w:pPr>
+        <w:ind w:left="2160" w:hanging="360"/>
+      </w:pPr>
+      <w:rPr>
+        <w:rFonts w:ascii="Wingdings" w:hAnsi="Wingdings" w:hint="default"/>
+      </w:rPr>
+    </w:lvl>
+    <w:lvl w:ilvl="3" w:tplc="04090001" w:tentative="1">
+      <w:start w:val="1"/>
+      <w:numFmt w:val="bullet"/>
+      <w:lvlText w:val=""/>
+      <w:lvlJc w:val="left"/>
+      <w:pPr>
+        <w:ind w:left="2880" w:hanging="360"/>
+      </w:pPr>
+      <w:rPr>
+        <w:rFonts w:ascii="Symbol" w:hAnsi="Symbol" w:hint="default"/>
+      </w:rPr>
+    </w:lvl>
+    <w:lvl w:ilvl="4" w:tplc="04090003" w:tentative="1">
+      <w:start w:val="1"/>
+      <w:numFmt w:val="bullet"/>
+      <w:lvlText w:val="o"/>
+      <w:lvlJc w:val="left"/>
+      <w:pPr>
+        <w:ind w:left="3600" w:hanging="360"/>
+      </w:pPr>
+      <w:rPr>
+        <w:rFonts w:ascii="Courier New" w:hAnsi="Courier New" w:hint="default"/>
+      </w:rPr>
+    </w:lvl>
+    <w:lvl w:ilvl="5" w:tplc="04090005" w:tentative="1">
+      <w:start w:val="1"/>
+      <w:numFmt w:val="bullet"/>
+      <w:lvlText w:val=""/>
+      <w:lvlJc w:val="left"/>
+      <w:pPr>
+        <w:ind w:left="4320" w:hanging="360"/>
+      </w:pPr>
+      <w:rPr>
+        <w:rFonts w:ascii="Wingdings" w:hAnsi="Wingdings" w:hint="default"/>
+      </w:rPr>
+    </w:lvl>
+    <w:lvl w:ilvl="6" w:tplc="04090001" w:tentative="1">
+      <w:start w:val="1"/>
+      <w:numFmt w:val="bullet"/>
+      <w:lvlText w:val=""/>
+      <w:lvlJc w:val="left"/>
+      <w:pPr>
+        <w:ind w:left="5040" w:hanging="360"/>
+      </w:pPr>
+      <w:rPr>
+        <w:rFonts w:ascii="Symbol" w:hAnsi="Symbol" w:hint="default"/>
+      </w:rPr>
+    </w:lvl>
+    <w:lvl w:ilvl="7" w:tplc="04090003" w:tentative="1">
+      <w:start w:val="1"/>
+      <w:numFmt w:val="bullet"/>
+      <w:lvlText w:val="o"/>
+      <w:lvlJc w:val="left"/>
+      <w:pPr>
+        <w:ind w:left="5760" w:hanging="360"/>
+      </w:pPr>
+      <w:rPr>
+        <w:rFonts w:ascii="Courier New" w:hAnsi="Courier New" w:hint="default"/>
+      </w:rPr>
+    </w:lvl>
+    <w:lvl w:ilvl="8" w:tplc="04090005" w:tentative="1">
+      <w:start w:val="1"/>
+      <w:numFmt w:val="bullet"/>
+      <w:lvlText w:val=""/>
+      <w:lvlJc w:val="left"/>
+      <w:pPr>
+        <w:ind w:left="6480" w:hanging="360"/>
+      </w:pPr>
+      <w:rPr>
+        <w:rFonts w:ascii="Wingdings" w:hAnsi="Wingdings" w:hint="default"/>
+      </w:rPr>
+    </w:lvl>
+  </w:abstractNum>
+  <w:abstractNum w:abstractNumId="3">
+    <w:nsid w:val="2B9B26C5"/>
+    <w:multiLevelType w:val="hybridMultilevel"/>
+    <w:tmpl w:val="3E406D1E"/>
+    <w:lvl w:ilvl="0" w:tplc="04090001">
+      <w:start w:val="1"/>
+      <w:numFmt w:val="bullet"/>
+      <w:lvlText w:val=""/>
+      <w:lvlJc w:val="left"/>
+      <w:pPr>
+        <w:ind w:left="720" w:hanging="360"/>
+      </w:pPr>
+      <w:rPr>
+        <w:rFonts w:ascii="Symbol" w:hAnsi="Symbol" w:hint="default"/>
+      </w:rPr>
+    </w:lvl>
+    <w:lvl w:ilvl="1" w:tplc="04090003" w:tentative="1">
+      <w:start w:val="1"/>
+      <w:numFmt w:val="bullet"/>
+      <w:lvlText w:val="o"/>
+      <w:lvlJc w:val="left"/>
+      <w:pPr>
+        <w:ind w:left="1440" w:hanging="360"/>
+      </w:pPr>
+      <w:rPr>
+        <w:rFonts w:ascii="Courier New" w:hAnsi="Courier New" w:hint="default"/>
+      </w:rPr>
+    </w:lvl>
+    <w:lvl w:ilvl="2" w:tplc="04090005" w:tentative="1">
+      <w:start w:val="1"/>
+      <w:numFmt w:val="bullet"/>
+      <w:lvlText w:val=""/>
+      <w:lvlJc w:val="left"/>
+      <w:pPr>
+        <w:ind w:left="2160" w:hanging="360"/>
+      </w:pPr>
+      <w:rPr>
+        <w:rFonts w:ascii="Wingdings" w:hAnsi="Wingdings" w:hint="default"/>
+      </w:rPr>
+    </w:lvl>
+    <w:lvl w:ilvl="3" w:tplc="04090001" w:tentative="1">
+      <w:start w:val="1"/>
+      <w:numFmt w:val="bullet"/>
+      <w:lvlText w:val=""/>
+      <w:lvlJc w:val="left"/>
+      <w:pPr>
+        <w:ind w:left="2880" w:hanging="360"/>
+      </w:pPr>
+      <w:rPr>
+        <w:rFonts w:ascii="Symbol" w:hAnsi="Symbol" w:hint="default"/>
+      </w:rPr>
+    </w:lvl>
+    <w:lvl w:ilvl="4" w:tplc="04090003" w:tentative="1">
+      <w:start w:val="1"/>
+      <w:numFmt w:val="bullet"/>
+      <w:lvlText w:val="o"/>
+      <w:lvlJc w:val="left"/>
+      <w:pPr>
+        <w:ind w:left="3600" w:hanging="360"/>
+      </w:pPr>
+      <w:rPr>
+        <w:rFonts w:ascii="Courier New" w:hAnsi="Courier New" w:hint="default"/>
+      </w:rPr>
+    </w:lvl>
+    <w:lvl w:ilvl="5" w:tplc="04090005" w:tentative="1">
+      <w:start w:val="1"/>
+      <w:numFmt w:val="bullet"/>
+      <w:lvlText w:val=""/>
+      <w:lvlJc w:val="left"/>
+      <w:pPr>
+        <w:ind w:left="4320" w:hanging="360"/>
+      </w:pPr>
+      <w:rPr>
+        <w:rFonts w:ascii="Wingdings" w:hAnsi="Wingdings" w:hint="default"/>
+      </w:rPr>
+    </w:lvl>
+    <w:lvl w:ilvl="6" w:tplc="04090001" w:tentative="1">
+      <w:start w:val="1"/>
+      <w:numFmt w:val="bullet"/>
+      <w:lvlText w:val=""/>
+      <w:lvlJc w:val="left"/>
+      <w:pPr>
+        <w:ind w:left="5040" w:hanging="360"/>
+      </w:pPr>
+      <w:rPr>
+        <w:rFonts w:ascii="Symbol" w:hAnsi="Symbol" w:hint="default"/>
+      </w:rPr>
+    </w:lvl>
+    <w:lvl w:ilvl="7" w:tplc="04090003" w:tentative="1">
+      <w:start w:val="1"/>
+      <w:numFmt w:val="bullet"/>
+      <w:lvlText w:val="o"/>
+      <w:lvlJc w:val="left"/>
+      <w:pPr>
+        <w:ind w:left="5760" w:hanging="360"/>
+      </w:pPr>
+      <w:rPr>
+        <w:rFonts w:ascii="Courier New" w:hAnsi="Courier New" w:hint="default"/>
+      </w:rPr>
+    </w:lvl>
+    <w:lvl w:ilvl="8" w:tplc="04090005" w:tentative="1">
+      <w:start w:val="1"/>
+      <w:numFmt w:val="bullet"/>
+      <w:lvlText w:val=""/>
+      <w:lvlJc w:val="left"/>
+      <w:pPr>
+        <w:ind w:left="6480" w:hanging="360"/>
+      </w:pPr>
+      <w:rPr>
+        <w:rFonts w:ascii="Wingdings" w:hAnsi="Wingdings" w:hint="default"/>
+      </w:rPr>
+    </w:lvl>
+  </w:abstractNum>
+  <w:abstractNum w:abstractNumId="4">
+    <w:nsid w:val="425170C9"/>
+    <w:multiLevelType w:val="hybridMultilevel"/>
+    <w:tmpl w:val="3F8EA4B8"/>
+    <w:lvl w:ilvl="0" w:tplc="04090001">
+      <w:start w:val="1"/>
+      <w:numFmt w:val="bullet"/>
+      <w:lvlText w:val=""/>
+      <w:lvlJc w:val="left"/>
+      <w:pPr>
+        <w:ind w:left="720" w:hanging="360"/>
+      </w:pPr>
+      <w:rPr>
+        <w:rFonts w:ascii="Symbol" w:hAnsi="Symbol" w:hint="default"/>
+      </w:rPr>
+    </w:lvl>
+    <w:lvl w:ilvl="1" w:tplc="04090003" w:tentative="1">
+      <w:start w:val="1"/>
+      <w:numFmt w:val="bullet"/>
+      <w:lvlText w:val="o"/>
+      <w:lvlJc w:val="left"/>
+      <w:pPr>
+        <w:ind w:left="1440" w:hanging="360"/>
+      </w:pPr>
+      <w:rPr>
+        <w:rFonts w:ascii="Courier New" w:hAnsi="Courier New" w:hint="default"/>
+      </w:rPr>
+    </w:lvl>
+    <w:lvl w:ilvl="2" w:tplc="04090005" w:tentative="1">
+      <w:start w:val="1"/>
+      <w:numFmt w:val="bullet"/>
+      <w:lvlText w:val=""/>
+      <w:lvlJc w:val="left"/>
+      <w:pPr>
+        <w:ind w:left="2160" w:hanging="360"/>
+      </w:pPr>
+      <w:rPr>
+        <w:rFonts w:ascii="Wingdings" w:hAnsi="Wingdings" w:hint="default"/>
+      </w:rPr>
+    </w:lvl>
+    <w:lvl w:ilvl="3" w:tplc="04090001" w:tentative="1">
+      <w:start w:val="1"/>
+      <w:numFmt w:val="bullet"/>
+      <w:lvlText w:val=""/>
+      <w:lvlJc w:val="left"/>
+      <w:pPr>
+        <w:ind w:left="2880" w:hanging="360"/>
+      </w:pPr>
+      <w:rPr>
+        <w:rFonts w:ascii="Symbol" w:hAnsi="Symbol" w:hint="default"/>
+      </w:rPr>
+    </w:lvl>
+    <w:lvl w:ilvl="4" w:tplc="04090003" w:tentative="1">
+      <w:start w:val="1"/>
+      <w:numFmt w:val="bullet"/>
+      <w:lvlText w:val="o"/>
+      <w:lvlJc w:val="left"/>
+      <w:pPr>
+        <w:ind w:left="3600" w:hanging="360"/>
+      </w:pPr>
+      <w:rPr>
+        <w:rFonts w:ascii="Courier New" w:hAnsi="Courier New" w:hint="default"/>
+      </w:rPr>
+    </w:lvl>
+    <w:lvl w:ilvl="5" w:tplc="04090005" w:tentative="1">
+      <w:start w:val="1"/>
+      <w:numFmt w:val="bullet"/>
+      <w:lvlText w:val=""/>
+      <w:lvlJc w:val="left"/>
+      <w:pPr>
+        <w:ind w:left="4320" w:hanging="360"/>
+      </w:pPr>
+      <w:rPr>
+        <w:rFonts w:ascii="Wingdings" w:hAnsi="Wingdings" w:hint="default"/>
+      </w:rPr>
+    </w:lvl>
+    <w:lvl w:ilvl="6" w:tplc="04090001" w:tentative="1">
+      <w:start w:val="1"/>
+      <w:numFmt w:val="bullet"/>
+      <w:lvlText w:val=""/>
+      <w:lvlJc w:val="left"/>
+      <w:pPr>
+        <w:ind w:left="5040" w:hanging="360"/>
+      </w:pPr>
+      <w:rPr>
+        <w:rFonts w:ascii="Symbol" w:hAnsi="Symbol" w:hint="default"/>
+      </w:rPr>
+    </w:lvl>
+    <w:lvl w:ilvl="7" w:tplc="04090003" w:tentative="1">
+      <w:start w:val="1"/>
+      <w:numFmt w:val="bullet"/>
+      <w:lvlText w:val="o"/>
+      <w:lvlJc w:val="left"/>
+      <w:pPr>
+        <w:ind w:left="5760" w:hanging="360"/>
+      </w:pPr>
+      <w:rPr>
+        <w:rFonts w:ascii="Courier New" w:hAnsi="Courier New" w:hint="default"/>
+      </w:rPr>
+    </w:lvl>
+    <w:lvl w:ilvl="8" w:tplc="04090005" w:tentative="1">
+      <w:start w:val="1"/>
+      <w:numFmt w:val="bullet"/>
+      <w:lvlText w:val=""/>
+      <w:lvlJc w:val="left"/>
+      <w:pPr>
+        <w:ind w:left="6480" w:hanging="360"/>
+      </w:pPr>
+      <w:rPr>
+        <w:rFonts w:ascii="Wingdings" w:hAnsi="Wingdings" w:hint="default"/>
+      </w:rPr>
+    </w:lvl>
+  </w:abstractNum>
+  <w:abstractNum w:abstractNumId="5">
+    <w:nsid w:val="4889700A"/>
+    <w:multiLevelType w:val="hybridMultilevel"/>
+    <w:tmpl w:val="E6143780"/>
+    <w:lvl w:ilvl="0" w:tplc="04090001">
+      <w:start w:val="1"/>
+      <w:numFmt w:val="bullet"/>
+      <w:lvlText w:val=""/>
+      <w:lvlJc w:val="left"/>
+      <w:pPr>
+        <w:ind w:left="720" w:hanging="360"/>
+      </w:pPr>
+      <w:rPr>
+        <w:rFonts w:ascii="Symbol" w:hAnsi="Symbol" w:hint="default"/>
+      </w:rPr>
+    </w:lvl>
+    <w:lvl w:ilvl="1" w:tplc="04090003" w:tentative="1">
+      <w:start w:val="1"/>
+      <w:numFmt w:val="bullet"/>
+      <w:lvlText w:val="o"/>
+      <w:lvlJc w:val="left"/>
+      <w:pPr>
+        <w:ind w:left="1440" w:hanging="360"/>
+      </w:pPr>
+      <w:rPr>
+        <w:rFonts w:ascii="Courier New" w:hAnsi="Courier New" w:hint="default"/>
+      </w:rPr>
+    </w:lvl>
+    <w:lvl w:ilvl="2" w:tplc="04090005" w:tentative="1">
+      <w:start w:val="1"/>
+      <w:numFmt w:val="bullet"/>
+      <w:lvlText w:val=""/>
+      <w:lvlJc w:val="left"/>
+      <w:pPr>
+        <w:ind w:left="2160" w:hanging="360"/>
+      </w:pPr>
+      <w:rPr>
+        <w:rFonts w:ascii="Wingdings" w:hAnsi="Wingdings" w:hint="default"/>
+      </w:rPr>
+    </w:lvl>
+    <w:lvl w:ilvl="3" w:tplc="04090001" w:tentative="1">
+      <w:start w:val="1"/>
+      <w:numFmt w:val="bullet"/>
+      <w:lvlText w:val=""/>
+      <w:lvlJc w:val="left"/>
+      <w:pPr>
+        <w:ind w:left="2880" w:hanging="360"/>
+      </w:pPr>
+      <w:rPr>
+        <w:rFonts w:ascii="Symbol" w:hAnsi="Symbol" w:hint="default"/>
+      </w:rPr>
+    </w:lvl>
+    <w:lvl w:ilvl="4" w:tplc="04090003" w:tentative="1">
+      <w:start w:val="1"/>
+      <w:numFmt w:val="bullet"/>
+      <w:lvlText w:val="o"/>
+      <w:lvlJc w:val="left"/>
+      <w:pPr>
+        <w:ind w:left="3600" w:hanging="360"/>
+      </w:pPr>
+      <w:rPr>
+        <w:rFonts w:ascii="Courier New" w:hAnsi="Courier New" w:hint="default"/>
+      </w:rPr>
+    </w:lvl>
+    <w:lvl w:ilvl="5" w:tplc="04090005" w:tentative="1">
+      <w:start w:val="1"/>
+      <w:numFmt w:val="bullet"/>
+      <w:lvlText w:val=""/>
+      <w:lvlJc w:val="left"/>
+      <w:pPr>
+        <w:ind w:left="4320" w:hanging="360"/>
+      </w:pPr>
+      <w:rPr>
+        <w:rFonts w:ascii="Wingdings" w:hAnsi="Wingdings" w:hint="default"/>
+      </w:rPr>
+    </w:lvl>
+    <w:lvl w:ilvl="6" w:tplc="04090001" w:tentative="1">
+      <w:start w:val="1"/>
+      <w:numFmt w:val="bullet"/>
+      <w:lvlText w:val=""/>
+      <w:lvlJc w:val="left"/>
+      <w:pPr>
+        <w:ind w:left="5040" w:hanging="360"/>
+      </w:pPr>
+      <w:rPr>
+        <w:rFonts w:ascii="Symbol" w:hAnsi="Symbol" w:hint="default"/>
+      </w:rPr>
+    </w:lvl>
+    <w:lvl w:ilvl="7" w:tplc="04090003" w:tentative="1">
+      <w:start w:val="1"/>
+      <w:numFmt w:val="bullet"/>
+      <w:lvlText w:val="o"/>
+      <w:lvlJc w:val="left"/>
+      <w:pPr>
+        <w:ind w:left="5760" w:hanging="360"/>
+      </w:pPr>
+      <w:rPr>
+        <w:rFonts w:ascii="Courier New" w:hAnsi="Courier New" w:hint="default"/>
+      </w:rPr>
+    </w:lvl>
+    <w:lvl w:ilvl="8" w:tplc="04090005" w:tentative="1">
+      <w:start w:val="1"/>
+      <w:numFmt w:val="bullet"/>
+      <w:lvlText w:val=""/>
+      <w:lvlJc w:val="left"/>
+      <w:pPr>
+        <w:ind w:left="6480" w:hanging="360"/>
+      </w:pPr>
+      <w:rPr>
+        <w:rFonts w:ascii="Wingdings" w:hAnsi="Wingdings" w:hint="default"/>
+      </w:rPr>
+    </w:lvl>
+  </w:abstractNum>
+  <w:abstractNum w:abstractNumId="6">
+    <w:nsid w:val="4BD03641"/>
+    <w:multiLevelType w:val="hybridMultilevel"/>
+    <w:tmpl w:val="1E0AA908"/>
+    <w:lvl w:ilvl="0" w:tplc="04090001">
+      <w:start w:val="1"/>
+      <w:numFmt w:val="bullet"/>
+      <w:lvlText w:val=""/>
+      <w:lvlJc w:val="left"/>
+      <w:pPr>
+        <w:ind w:left="720" w:hanging="360"/>
+      </w:pPr>
+      <w:rPr>
+        <w:rFonts w:ascii="Symbol" w:hAnsi="Symbol" w:hint="default"/>
+      </w:rPr>
+    </w:lvl>
+    <w:lvl w:ilvl="1" w:tplc="04090003" w:tentative="1">
+      <w:start w:val="1"/>
+      <w:numFmt w:val="bullet"/>
+      <w:lvlText w:val="o"/>
+      <w:lvlJc w:val="left"/>
+      <w:pPr>
+        <w:ind w:left="1440" w:hanging="360"/>
+      </w:pPr>
+      <w:rPr>
+        <w:rFonts w:ascii="Courier New" w:hAnsi="Courier New" w:hint="default"/>
+      </w:rPr>
+    </w:lvl>
+    <w:lvl w:ilvl="2" w:tplc="04090005" w:tentative="1">
+      <w:start w:val="1"/>
+      <w:numFmt w:val="bullet"/>
+      <w:lvlText w:val=""/>
+      <w:lvlJc w:val="left"/>
+      <w:pPr>
+        <w:ind w:left="2160" w:hanging="360"/>
+      </w:pPr>
+      <w:rPr>
+        <w:rFonts w:ascii="Wingdings" w:hAnsi="Wingdings" w:hint="default"/>
+      </w:rPr>
+    </w:lvl>
+    <w:lvl w:ilvl="3" w:tplc="04090001" w:tentative="1">
+      <w:start w:val="1"/>
+      <w:numFmt w:val="bullet"/>
+      <w:lvlText w:val=""/>
+      <w:lvlJc w:val="left"/>
+      <w:pPr>
+        <w:ind w:left="2880" w:hanging="360"/>
+      </w:pPr>
+      <w:rPr>
+        <w:rFonts w:ascii="Symbol" w:hAnsi="Symbol" w:hint="default"/>
+      </w:rPr>
+    </w:lvl>
+    <w:lvl w:ilvl="4" w:tplc="04090003" w:tentative="1">
+      <w:start w:val="1"/>
+      <w:numFmt w:val="bullet"/>
+      <w:lvlText w:val="o"/>
+      <w:lvlJc w:val="left"/>
+      <w:pPr>
+        <w:ind w:left="3600" w:hanging="360"/>
+      </w:pPr>
+      <w:rPr>
+        <w:rFonts w:ascii="Courier New" w:hAnsi="Courier New" w:hint="default"/>
+      </w:rPr>
+    </w:lvl>
+    <w:lvl w:ilvl="5" w:tplc="04090005" w:tentative="1">
+      <w:start w:val="1"/>
+      <w:numFmt w:val="bullet"/>
+      <w:lvlText w:val=""/>
+      <w:lvlJc w:val="left"/>
+      <w:pPr>
+        <w:ind w:left="4320" w:hanging="360"/>
+      </w:pPr>
+      <w:rPr>
+        <w:rFonts w:ascii="Wingdings" w:hAnsi="Wingdings" w:hint="default"/>
+      </w:rPr>
+    </w:lvl>
+    <w:lvl w:ilvl="6" w:tplc="04090001" w:tentative="1">
+      <w:start w:val="1"/>
+      <w:numFmt w:val="bullet"/>
+      <w:lvlText w:val=""/>
+      <w:lvlJc w:val="left"/>
+      <w:pPr>
+        <w:ind w:left="5040" w:hanging="360"/>
+      </w:pPr>
+      <w:rPr>
+        <w:rFonts w:ascii="Symbol" w:hAnsi="Symbol" w:hint="default"/>
+      </w:rPr>
+    </w:lvl>
+    <w:lvl w:ilvl="7" w:tplc="04090003" w:tentative="1">
+      <w:start w:val="1"/>
+      <w:numFmt w:val="bullet"/>
+      <w:lvlText w:val="o"/>
+      <w:lvlJc w:val="left"/>
+      <w:pPr>
+        <w:ind w:left="5760" w:hanging="360"/>
+      </w:pPr>
+      <w:rPr>
+        <w:rFonts w:ascii="Courier New" w:hAnsi="Courier New" w:hint="default"/>
+      </w:rPr>
+    </w:lvl>
+    <w:lvl w:ilvl="8" w:tplc="04090005" w:tentative="1">
+      <w:start w:val="1"/>
+      <w:numFmt w:val="bullet"/>
+      <w:lvlText w:val=""/>
+      <w:lvlJc w:val="left"/>
+      <w:pPr>
+        <w:ind w:left="6480" w:hanging="360"/>
+      </w:pPr>
+      <w:rPr>
+        <w:rFonts w:ascii="Wingdings" w:hAnsi="Wingdings" w:hint="default"/>
+      </w:rPr>
+    </w:lvl>
+  </w:abstractNum>
+  <w:abstractNum w:abstractNumId="7">
+    <w:nsid w:val="51F727EF"/>
+    <w:multiLevelType w:val="hybridMultilevel"/>
+    <w:tmpl w:val="5C58F3EE"/>
     <w:lvl w:ilvl="0" w:tplc="04090001">
       <w:start w:val="1"/>
       <w:numFmt w:val="bullet"/>
@@ -14565,7 +16239,346 @@
       </w:rPr>
     </w:lvl>
   </w:abstractNum>
-  <w:abstractNum w:abstractNumId="3">
+  <w:abstractNum w:abstractNumId="8">
+    <w:nsid w:val="5C015B51"/>
+    <w:multiLevelType w:val="hybridMultilevel"/>
+    <w:tmpl w:val="056A34A6"/>
+    <w:lvl w:ilvl="0" w:tplc="04090001">
+      <w:start w:val="1"/>
+      <w:numFmt w:val="bullet"/>
+      <w:lvlText w:val=""/>
+      <w:lvlJc w:val="left"/>
+      <w:pPr>
+        <w:ind w:left="720" w:hanging="360"/>
+      </w:pPr>
+      <w:rPr>
+        <w:rFonts w:ascii="Symbol" w:hAnsi="Symbol" w:hint="default"/>
+      </w:rPr>
+    </w:lvl>
+    <w:lvl w:ilvl="1" w:tplc="04090003" w:tentative="1">
+      <w:start w:val="1"/>
+      <w:numFmt w:val="bullet"/>
+      <w:lvlText w:val="o"/>
+      <w:lvlJc w:val="left"/>
+      <w:pPr>
+        <w:ind w:left="1440" w:hanging="360"/>
+      </w:pPr>
+      <w:rPr>
+        <w:rFonts w:ascii="Courier New" w:hAnsi="Courier New" w:hint="default"/>
+      </w:rPr>
+    </w:lvl>
+    <w:lvl w:ilvl="2" w:tplc="04090005" w:tentative="1">
+      <w:start w:val="1"/>
+      <w:numFmt w:val="bullet"/>
+      <w:lvlText w:val=""/>
+      <w:lvlJc w:val="left"/>
+      <w:pPr>
+        <w:ind w:left="2160" w:hanging="360"/>
+      </w:pPr>
+      <w:rPr>
+        <w:rFonts w:ascii="Wingdings" w:hAnsi="Wingdings" w:hint="default"/>
+      </w:rPr>
+    </w:lvl>
+    <w:lvl w:ilvl="3" w:tplc="04090001" w:tentative="1">
+      <w:start w:val="1"/>
+      <w:numFmt w:val="bullet"/>
+      <w:lvlText w:val=""/>
+      <w:lvlJc w:val="left"/>
+      <w:pPr>
+        <w:ind w:left="2880" w:hanging="360"/>
+      </w:pPr>
+      <w:rPr>
+        <w:rFonts w:ascii="Symbol" w:hAnsi="Symbol" w:hint="default"/>
+      </w:rPr>
+    </w:lvl>
+    <w:lvl w:ilvl="4" w:tplc="04090003" w:tentative="1">
+      <w:start w:val="1"/>
+      <w:numFmt w:val="bullet"/>
+      <w:lvlText w:val="o"/>
+      <w:lvlJc w:val="left"/>
+      <w:pPr>
+        <w:ind w:left="3600" w:hanging="360"/>
+      </w:pPr>
+      <w:rPr>
+        <w:rFonts w:ascii="Courier New" w:hAnsi="Courier New" w:hint="default"/>
+      </w:rPr>
+    </w:lvl>
+    <w:lvl w:ilvl="5" w:tplc="04090005" w:tentative="1">
+      <w:start w:val="1"/>
+      <w:numFmt w:val="bullet"/>
+      <w:lvlText w:val=""/>
+      <w:lvlJc w:val="left"/>
+      <w:pPr>
+        <w:ind w:left="4320" w:hanging="360"/>
+      </w:pPr>
+      <w:rPr>
+        <w:rFonts w:ascii="Wingdings" w:hAnsi="Wingdings" w:hint="default"/>
+      </w:rPr>
+    </w:lvl>
+    <w:lvl w:ilvl="6" w:tplc="04090001" w:tentative="1">
+      <w:start w:val="1"/>
+      <w:numFmt w:val="bullet"/>
+      <w:lvlText w:val=""/>
+      <w:lvlJc w:val="left"/>
+      <w:pPr>
+        <w:ind w:left="5040" w:hanging="360"/>
+      </w:pPr>
+      <w:rPr>
+        <w:rFonts w:ascii="Symbol" w:hAnsi="Symbol" w:hint="default"/>
+      </w:rPr>
+    </w:lvl>
+    <w:lvl w:ilvl="7" w:tplc="04090003" w:tentative="1">
+      <w:start w:val="1"/>
+      <w:numFmt w:val="bullet"/>
+      <w:lvlText w:val="o"/>
+      <w:lvlJc w:val="left"/>
+      <w:pPr>
+        <w:ind w:left="5760" w:hanging="360"/>
+      </w:pPr>
+      <w:rPr>
+        <w:rFonts w:ascii="Courier New" w:hAnsi="Courier New" w:hint="default"/>
+      </w:rPr>
+    </w:lvl>
+    <w:lvl w:ilvl="8" w:tplc="04090005" w:tentative="1">
+      <w:start w:val="1"/>
+      <w:numFmt w:val="bullet"/>
+      <w:lvlText w:val=""/>
+      <w:lvlJc w:val="left"/>
+      <w:pPr>
+        <w:ind w:left="6480" w:hanging="360"/>
+      </w:pPr>
+      <w:rPr>
+        <w:rFonts w:ascii="Wingdings" w:hAnsi="Wingdings" w:hint="default"/>
+      </w:rPr>
+    </w:lvl>
+  </w:abstractNum>
+  <w:abstractNum w:abstractNumId="9">
+    <w:nsid w:val="6280203E"/>
+    <w:multiLevelType w:val="hybridMultilevel"/>
+    <w:tmpl w:val="654441B8"/>
+    <w:lvl w:ilvl="0" w:tplc="04090001">
+      <w:start w:val="1"/>
+      <w:numFmt w:val="bullet"/>
+      <w:lvlText w:val=""/>
+      <w:lvlJc w:val="left"/>
+      <w:pPr>
+        <w:ind w:left="720" w:hanging="360"/>
+      </w:pPr>
+      <w:rPr>
+        <w:rFonts w:ascii="Symbol" w:hAnsi="Symbol" w:hint="default"/>
+      </w:rPr>
+    </w:lvl>
+    <w:lvl w:ilvl="1" w:tplc="04090003" w:tentative="1">
+      <w:start w:val="1"/>
+      <w:numFmt w:val="bullet"/>
+      <w:lvlText w:val="o"/>
+      <w:lvlJc w:val="left"/>
+      <w:pPr>
+        <w:ind w:left="1440" w:hanging="360"/>
+      </w:pPr>
+      <w:rPr>
+        <w:rFonts w:ascii="Courier New" w:hAnsi="Courier New" w:hint="default"/>
+      </w:rPr>
+    </w:lvl>
+    <w:lvl w:ilvl="2" w:tplc="04090005" w:tentative="1">
+      <w:start w:val="1"/>
+      <w:numFmt w:val="bullet"/>
+      <w:lvlText w:val=""/>
+      <w:lvlJc w:val="left"/>
+      <w:pPr>
+        <w:ind w:left="2160" w:hanging="360"/>
+      </w:pPr>
+      <w:rPr>
+        <w:rFonts w:ascii="Wingdings" w:hAnsi="Wingdings" w:hint="default"/>
+      </w:rPr>
+    </w:lvl>
+    <w:lvl w:ilvl="3" w:tplc="04090001" w:tentative="1">
+      <w:start w:val="1"/>
+      <w:numFmt w:val="bullet"/>
+      <w:lvlText w:val=""/>
+      <w:lvlJc w:val="left"/>
+      <w:pPr>
+        <w:ind w:left="2880" w:hanging="360"/>
+      </w:pPr>
+      <w:rPr>
+        <w:rFonts w:ascii="Symbol" w:hAnsi="Symbol" w:hint="default"/>
+      </w:rPr>
+    </w:lvl>
+    <w:lvl w:ilvl="4" w:tplc="04090003" w:tentative="1">
+      <w:start w:val="1"/>
+      <w:numFmt w:val="bullet"/>
+      <w:lvlText w:val="o"/>
+      <w:lvlJc w:val="left"/>
+      <w:pPr>
+        <w:ind w:left="3600" w:hanging="360"/>
+      </w:pPr>
+      <w:rPr>
+        <w:rFonts w:ascii="Courier New" w:hAnsi="Courier New" w:hint="default"/>
+      </w:rPr>
+    </w:lvl>
+    <w:lvl w:ilvl="5" w:tplc="04090005" w:tentative="1">
+      <w:start w:val="1"/>
+      <w:numFmt w:val="bullet"/>
+      <w:lvlText w:val=""/>
+      <w:lvlJc w:val="left"/>
+      <w:pPr>
+        <w:ind w:left="4320" w:hanging="360"/>
+      </w:pPr>
+      <w:rPr>
+        <w:rFonts w:ascii="Wingdings" w:hAnsi="Wingdings" w:hint="default"/>
+      </w:rPr>
+    </w:lvl>
+    <w:lvl w:ilvl="6" w:tplc="04090001" w:tentative="1">
+      <w:start w:val="1"/>
+      <w:numFmt w:val="bullet"/>
+      <w:lvlText w:val=""/>
+      <w:lvlJc w:val="left"/>
+      <w:pPr>
+        <w:ind w:left="5040" w:hanging="360"/>
+      </w:pPr>
+      <w:rPr>
+        <w:rFonts w:ascii="Symbol" w:hAnsi="Symbol" w:hint="default"/>
+      </w:rPr>
+    </w:lvl>
+    <w:lvl w:ilvl="7" w:tplc="04090003" w:tentative="1">
+      <w:start w:val="1"/>
+      <w:numFmt w:val="bullet"/>
+      <w:lvlText w:val="o"/>
+      <w:lvlJc w:val="left"/>
+      <w:pPr>
+        <w:ind w:left="5760" w:hanging="360"/>
+      </w:pPr>
+      <w:rPr>
+        <w:rFonts w:ascii="Courier New" w:hAnsi="Courier New" w:hint="default"/>
+      </w:rPr>
+    </w:lvl>
+    <w:lvl w:ilvl="8" w:tplc="04090005" w:tentative="1">
+      <w:start w:val="1"/>
+      <w:numFmt w:val="bullet"/>
+      <w:lvlText w:val=""/>
+      <w:lvlJc w:val="left"/>
+      <w:pPr>
+        <w:ind w:left="6480" w:hanging="360"/>
+      </w:pPr>
+      <w:rPr>
+        <w:rFonts w:ascii="Wingdings" w:hAnsi="Wingdings" w:hint="default"/>
+      </w:rPr>
+    </w:lvl>
+  </w:abstractNum>
+  <w:abstractNum w:abstractNumId="10">
+    <w:nsid w:val="63AC1425"/>
+    <w:multiLevelType w:val="hybridMultilevel"/>
+    <w:tmpl w:val="0B728026"/>
+    <w:lvl w:ilvl="0" w:tplc="04090001">
+      <w:start w:val="1"/>
+      <w:numFmt w:val="bullet"/>
+      <w:lvlText w:val=""/>
+      <w:lvlJc w:val="left"/>
+      <w:pPr>
+        <w:ind w:left="720" w:hanging="360"/>
+      </w:pPr>
+      <w:rPr>
+        <w:rFonts w:ascii="Symbol" w:hAnsi="Symbol" w:hint="default"/>
+      </w:rPr>
+    </w:lvl>
+    <w:lvl w:ilvl="1" w:tplc="04090003">
+      <w:start w:val="1"/>
+      <w:numFmt w:val="bullet"/>
+      <w:lvlText w:val="o"/>
+      <w:lvlJc w:val="left"/>
+      <w:pPr>
+        <w:ind w:left="1440" w:hanging="360"/>
+      </w:pPr>
+      <w:rPr>
+        <w:rFonts w:ascii="Courier New" w:hAnsi="Courier New" w:hint="default"/>
+      </w:rPr>
+    </w:lvl>
+    <w:lvl w:ilvl="2" w:tplc="04090005" w:tentative="1">
+      <w:start w:val="1"/>
+      <w:numFmt w:val="bullet"/>
+      <w:lvlText w:val=""/>
+      <w:lvlJc w:val="left"/>
+      <w:pPr>
+        <w:ind w:left="2160" w:hanging="360"/>
+      </w:pPr>
+      <w:rPr>
+        <w:rFonts w:ascii="Wingdings" w:hAnsi="Wingdings" w:hint="default"/>
+      </w:rPr>
+    </w:lvl>
+    <w:lvl w:ilvl="3" w:tplc="04090001" w:tentative="1">
+      <w:start w:val="1"/>
+      <w:numFmt w:val="bullet"/>
+      <w:lvlText w:val=""/>
+      <w:lvlJc w:val="left"/>
+      <w:pPr>
+        <w:ind w:left="2880" w:hanging="360"/>
+      </w:pPr>
+      <w:rPr>
+        <w:rFonts w:ascii="Symbol" w:hAnsi="Symbol" w:hint="default"/>
+      </w:rPr>
+    </w:lvl>
+    <w:lvl w:ilvl="4" w:tplc="04090003" w:tentative="1">
+      <w:start w:val="1"/>
+      <w:numFmt w:val="bullet"/>
+      <w:lvlText w:val="o"/>
+      <w:lvlJc w:val="left"/>
+      <w:pPr>
+        <w:ind w:left="3600" w:hanging="360"/>
+      </w:pPr>
+      <w:rPr>
+        <w:rFonts w:ascii="Courier New" w:hAnsi="Courier New" w:hint="default"/>
+      </w:rPr>
+    </w:lvl>
+    <w:lvl w:ilvl="5" w:tplc="04090005" w:tentative="1">
+      <w:start w:val="1"/>
+      <w:numFmt w:val="bullet"/>
+      <w:lvlText w:val=""/>
+      <w:lvlJc w:val="left"/>
+      <w:pPr>
+        <w:ind w:left="4320" w:hanging="360"/>
+      </w:pPr>
+      <w:rPr>
+        <w:rFonts w:ascii="Wingdings" w:hAnsi="Wingdings" w:hint="default"/>
+      </w:rPr>
+    </w:lvl>
+    <w:lvl w:ilvl="6" w:tplc="04090001" w:tentative="1">
+      <w:start w:val="1"/>
+      <w:numFmt w:val="bullet"/>
+      <w:lvlText w:val=""/>
+      <w:lvlJc w:val="left"/>
+      <w:pPr>
+        <w:ind w:left="5040" w:hanging="360"/>
+      </w:pPr>
+      <w:rPr>
+        <w:rFonts w:ascii="Symbol" w:hAnsi="Symbol" w:hint="default"/>
+      </w:rPr>
+    </w:lvl>
+    <w:lvl w:ilvl="7" w:tplc="04090003" w:tentative="1">
+      <w:start w:val="1"/>
+      <w:numFmt w:val="bullet"/>
+      <w:lvlText w:val="o"/>
+      <w:lvlJc w:val="left"/>
+      <w:pPr>
+        <w:ind w:left="5760" w:hanging="360"/>
+      </w:pPr>
+      <w:rPr>
+        <w:rFonts w:ascii="Courier New" w:hAnsi="Courier New" w:hint="default"/>
+      </w:rPr>
+    </w:lvl>
+    <w:lvl w:ilvl="8" w:tplc="04090005" w:tentative="1">
+      <w:start w:val="1"/>
+      <w:numFmt w:val="bullet"/>
+      <w:lvlText w:val=""/>
+      <w:lvlJc w:val="left"/>
+      <w:pPr>
+        <w:ind w:left="6480" w:hanging="360"/>
+      </w:pPr>
+      <w:rPr>
+        <w:rFonts w:ascii="Wingdings" w:hAnsi="Wingdings" w:hint="default"/>
+      </w:rPr>
+    </w:lvl>
+  </w:abstractNum>
+  <w:abstractNum w:abstractNumId="11">
     <w:nsid w:val="7FA5375B"/>
     <w:multiLevelType w:val="hybridMultilevel"/>
     <w:tmpl w:val="DBB2F7A0"/>
@@ -14679,16 +16692,40 @@
     </w:lvl>
   </w:abstractNum>
   <w:num w:numId="1">
-    <w:abstractNumId w:val="3"/>
+    <w:abstractNumId w:val="11"/>
   </w:num>
   <w:num w:numId="2">
-    <w:abstractNumId w:val="1"/>
+    <w:abstractNumId w:val="2"/>
   </w:num>
   <w:num w:numId="3">
-    <w:abstractNumId w:val="2"/>
+    <w:abstractNumId w:val="10"/>
   </w:num>
   <w:num w:numId="4">
     <w:abstractNumId w:val="0"/>
+  </w:num>
+  <w:num w:numId="5">
+    <w:abstractNumId w:val="7"/>
+  </w:num>
+  <w:num w:numId="6">
+    <w:abstractNumId w:val="8"/>
+  </w:num>
+  <w:num w:numId="7">
+    <w:abstractNumId w:val="9"/>
+  </w:num>
+  <w:num w:numId="8">
+    <w:abstractNumId w:val="3"/>
+  </w:num>
+  <w:num w:numId="9">
+    <w:abstractNumId w:val="5"/>
+  </w:num>
+  <w:num w:numId="10">
+    <w:abstractNumId w:val="6"/>
+  </w:num>
+  <w:num w:numId="11">
+    <w:abstractNumId w:val="1"/>
+  </w:num>
+  <w:num w:numId="12">
+    <w:abstractNumId w:val="4"/>
   </w:num>
 </w:numbering>
 </file>
@@ -14928,6 +16965,30 @@
       <w:rFonts w:asciiTheme="majorHAnsi" w:eastAsiaTheme="majorEastAsia" w:hAnsiTheme="majorHAnsi" w:cstheme="majorBidi"/>
       <w:b/>
       <w:bCs/>
+      <w:color w:val="4F81BD" w:themeColor="accent1"/>
+    </w:rPr>
+  </w:style>
+  <w:style w:type="paragraph" w:styleId="Heading4">
+    <w:name w:val="heading 4"/>
+    <w:basedOn w:val="Normal"/>
+    <w:next w:val="Normal"/>
+    <w:link w:val="Heading4Char"/>
+    <w:uiPriority w:val="9"/>
+    <w:unhideWhenUsed/>
+    <w:qFormat/>
+    <w:rsid w:val="003B06A5"/>
+    <w:pPr>
+      <w:keepNext/>
+      <w:keepLines/>
+      <w:spacing w:before="200" w:after="0"/>
+      <w:outlineLvl w:val="3"/>
+    </w:pPr>
+    <w:rPr>
+      <w:rFonts w:asciiTheme="majorHAnsi" w:eastAsiaTheme="majorEastAsia" w:hAnsiTheme="majorHAnsi" w:cstheme="majorBidi"/>
+      <w:b/>
+      <w:bCs/>
+      <w:i/>
+      <w:iCs/>
       <w:color w:val="4F81BD" w:themeColor="accent1"/>
     </w:rPr>
   </w:style>
@@ -15523,6 +17584,23 @@
       <w:szCs w:val="24"/>
     </w:rPr>
   </w:style>
+  <w:style w:type="character" w:customStyle="1" w:styleId="Heading4Char">
+    <w:name w:val="Heading 4 Char"/>
+    <w:basedOn w:val="DefaultParagraphFont"/>
+    <w:link w:val="Heading4"/>
+    <w:uiPriority w:val="9"/>
+    <w:rsid w:val="003B06A5"/>
+    <w:rPr>
+      <w:rFonts w:asciiTheme="majorHAnsi" w:eastAsiaTheme="majorEastAsia" w:hAnsiTheme="majorHAnsi" w:cstheme="majorBidi"/>
+      <w:b/>
+      <w:bCs/>
+      <w:i/>
+      <w:iCs/>
+      <w:color w:val="4F81BD" w:themeColor="accent1"/>
+      <w:szCs w:val="22"/>
+      <w:lang w:val="en-GB" w:eastAsia="zh-CN" w:bidi="ta-IN"/>
+    </w:rPr>
+  </w:style>
 </w:styles>
 </file>
 
@@ -15761,6 +17839,30 @@
       <w:rFonts w:asciiTheme="majorHAnsi" w:eastAsiaTheme="majorEastAsia" w:hAnsiTheme="majorHAnsi" w:cstheme="majorBidi"/>
       <w:b/>
       <w:bCs/>
+      <w:color w:val="4F81BD" w:themeColor="accent1"/>
+    </w:rPr>
+  </w:style>
+  <w:style w:type="paragraph" w:styleId="Heading4">
+    <w:name w:val="heading 4"/>
+    <w:basedOn w:val="Normal"/>
+    <w:next w:val="Normal"/>
+    <w:link w:val="Heading4Char"/>
+    <w:uiPriority w:val="9"/>
+    <w:unhideWhenUsed/>
+    <w:qFormat/>
+    <w:rsid w:val="003B06A5"/>
+    <w:pPr>
+      <w:keepNext/>
+      <w:keepLines/>
+      <w:spacing w:before="200" w:after="0"/>
+      <w:outlineLvl w:val="3"/>
+    </w:pPr>
+    <w:rPr>
+      <w:rFonts w:asciiTheme="majorHAnsi" w:eastAsiaTheme="majorEastAsia" w:hAnsiTheme="majorHAnsi" w:cstheme="majorBidi"/>
+      <w:b/>
+      <w:bCs/>
+      <w:i/>
+      <w:iCs/>
       <w:color w:val="4F81BD" w:themeColor="accent1"/>
     </w:rPr>
   </w:style>
@@ -16356,6 +18458,23 @@
       <w:szCs w:val="24"/>
     </w:rPr>
   </w:style>
+  <w:style w:type="character" w:customStyle="1" w:styleId="Heading4Char">
+    <w:name w:val="Heading 4 Char"/>
+    <w:basedOn w:val="DefaultParagraphFont"/>
+    <w:link w:val="Heading4"/>
+    <w:uiPriority w:val="9"/>
+    <w:rsid w:val="003B06A5"/>
+    <w:rPr>
+      <w:rFonts w:asciiTheme="majorHAnsi" w:eastAsiaTheme="majorEastAsia" w:hAnsiTheme="majorHAnsi" w:cstheme="majorBidi"/>
+      <w:b/>
+      <w:bCs/>
+      <w:i/>
+      <w:iCs/>
+      <w:color w:val="4F81BD" w:themeColor="accent1"/>
+      <w:szCs w:val="22"/>
+      <w:lang w:val="en-GB" w:eastAsia="zh-CN" w:bidi="ta-IN"/>
+    </w:rPr>
+  </w:style>
 </w:styles>
 </file>
 
@@ -16476,6 +18595,13 @@
     <w:charset w:val="00"/>
     <w:family w:val="roman"/>
     <w:pitch w:val="default"/>
+  </w:font>
+  <w:font w:name="Times">
+    <w:panose1 w:val="02000500000000000000"/>
+    <w:charset w:val="00"/>
+    <w:family w:val="auto"/>
+    <w:pitch w:val="variable"/>
+    <w:sig w:usb0="00000003" w:usb1="00000000" w:usb2="00000000" w:usb3="00000000" w:csb0="00000001" w:csb1="00000000"/>
   </w:font>
 </w:fonts>
 </file>
@@ -17278,7 +19404,7 @@
 </file>
 
 <file path=customXml/itemProps1.xml><?xml version="1.0" encoding="utf-8"?>
-<ds:datastoreItem xmlns:ds="http://schemas.openxmlformats.org/officeDocument/2006/customXml" ds:itemID="{20767F38-E5B9-424B-9E6F-64BEC2C7E742}">
+<ds:datastoreItem xmlns:ds="http://schemas.openxmlformats.org/officeDocument/2006/customXml" ds:itemID="{B8DD8D26-2A32-AE4B-8DF3-3A0C5599047F}">
   <ds:schemaRefs>
     <ds:schemaRef ds:uri="http://schemas.openxmlformats.org/officeDocument/2006/bibliography"/>
   </ds:schemaRefs>

</xml_diff>